<commit_message>
IRS Model Documentation Updates
</commit_message>
<xml_diff>
--- a/IRS model.docx
+++ b/IRS model.docx
@@ -6584,7 +6584,19 @@
           <w:rFonts w:eastAsiaTheme="minorEastAsia"/>
         </w:rPr>
         <w:lastRenderedPageBreak/>
-        <w:t xml:space="preserve">To do so, we fist must calculate the projection of the reflected vector </w:t>
+        <w:t>To do so, we fi</w:t>
+      </w:r>
+      <w:r>
+        <w:rPr>
+          <w:rFonts w:eastAsiaTheme="minorEastAsia"/>
+        </w:rPr>
+        <w:t>r</w:t>
+      </w:r>
+      <w:r>
+        <w:rPr>
+          <w:rFonts w:eastAsiaTheme="minorEastAsia"/>
+        </w:rPr>
+        <w:t xml:space="preserve">st must calculate the projection of the reflected vector </w:t>
       </w:r>
       <m:oMath>
         <m:sSub>
@@ -6749,6 +6761,12 @@
               </m:sSub>
             </m:sub>
           </m:sSub>
+          <m:r>
+            <w:rPr>
+              <w:rFonts w:ascii="Cambria Math" w:eastAsiaTheme="minorEastAsia" w:hAnsi="Cambria Math"/>
+            </w:rPr>
+            <m:t>=</m:t>
+          </m:r>
           <m:f>
             <m:fPr>
               <m:ctrlPr>
@@ -8209,7 +8227,27 @@
         <w:rPr>
           <w:rFonts w:eastAsiaTheme="minorEastAsia"/>
         </w:rPr>
-        <w:t xml:space="preserve"> matrices first the phase gradient along x direction, the second is the phase gradient along the y direction.</w:t>
+        <w:t xml:space="preserve"> matrices first</w:t>
+      </w:r>
+      <w:r>
+        <w:rPr>
+          <w:rFonts w:eastAsiaTheme="minorEastAsia"/>
+        </w:rPr>
+        <w:t xml:space="preserve"> </w:t>
+      </w:r>
+      <w:proofErr w:type="gramStart"/>
+      <w:r>
+        <w:rPr>
+          <w:rFonts w:eastAsiaTheme="minorEastAsia"/>
+        </w:rPr>
+        <w:t>is</w:t>
+      </w:r>
+      <w:proofErr w:type="gramEnd"/>
+      <w:r>
+        <w:rPr>
+          <w:rFonts w:eastAsiaTheme="minorEastAsia"/>
+        </w:rPr>
+        <w:t xml:space="preserve"> the phase gradient along x direction, the second is the phase gradient along the y direction.</w:t>
       </w:r>
     </w:p>
     <w:p>
@@ -8990,6 +9028,38 @@
           <w:rFonts w:eastAsiaTheme="minorEastAsia"/>
         </w:rPr>
       </w:pPr>
+    </w:p>
+    <w:p>
+      <w:pPr>
+        <w:spacing w:after="0"/>
+        <w:rPr>
+          <w:rFonts w:eastAsiaTheme="minorEastAsia"/>
+        </w:rPr>
+      </w:pPr>
+    </w:p>
+    <w:p>
+      <w:pPr>
+        <w:spacing w:after="0"/>
+        <w:rPr>
+          <w:rFonts w:eastAsiaTheme="minorEastAsia"/>
+        </w:rPr>
+      </w:pPr>
+    </w:p>
+    <w:p>
+      <w:pPr>
+        <w:spacing w:after="0"/>
+        <w:rPr>
+          <w:rFonts w:eastAsiaTheme="minorEastAsia"/>
+        </w:rPr>
+      </w:pPr>
+    </w:p>
+    <w:p>
+      <w:pPr>
+        <w:spacing w:after="0"/>
+        <w:rPr>
+          <w:rFonts w:eastAsiaTheme="minorEastAsia"/>
+        </w:rPr>
+      </w:pPr>
       <m:oMathPara>
         <m:oMathParaPr>
           <m:jc m:val="left"/>
@@ -9002,6 +9072,7 @@
             <w:rPr>
               <w:rFonts w:ascii="Cambria Math" w:eastAsiaTheme="minorEastAsia" w:hAnsi="Cambria Math"/>
             </w:rPr>
+            <w:lastRenderedPageBreak/>
             <m:t xml:space="preserve">In the y direction </m:t>
           </m:r>
           <m:f>
@@ -9212,7 +9283,6 @@
             <w:rPr>
               <w:rFonts w:ascii="Cambria Math" w:eastAsiaTheme="minorEastAsia" w:hAnsi="Cambria Math"/>
             </w:rPr>
-            <w:lastRenderedPageBreak/>
             <m:t xml:space="preserve">Last column (y=-1): </m:t>
           </m:r>
           <m:f>
@@ -13581,38 +13651,6 @@
           </m:d>
         </m:oMath>
       </m:oMathPara>
-    </w:p>
-    <w:p>
-      <w:pPr>
-        <w:spacing w:after="0"/>
-        <w:rPr>
-          <w:rFonts w:eastAsiaTheme="minorEastAsia"/>
-        </w:rPr>
-      </w:pPr>
-    </w:p>
-    <w:p>
-      <w:pPr>
-        <w:spacing w:after="0"/>
-        <w:rPr>
-          <w:rFonts w:eastAsiaTheme="minorEastAsia"/>
-        </w:rPr>
-      </w:pPr>
-    </w:p>
-    <w:p>
-      <w:pPr>
-        <w:spacing w:after="0"/>
-        <w:rPr>
-          <w:rFonts w:eastAsiaTheme="minorEastAsia"/>
-        </w:rPr>
-      </w:pPr>
-    </w:p>
-    <w:p>
-      <w:pPr>
-        <w:spacing w:after="0"/>
-        <w:rPr>
-          <w:rFonts w:eastAsiaTheme="minorEastAsia"/>
-        </w:rPr>
-      </w:pPr>
     </w:p>
     <w:p>
       <w:pPr>
@@ -16176,21 +16214,7 @@
               <w:rPr>
                 <w:rFonts w:ascii="Calibri" w:eastAsia="Calibri" w:hAnsi="Calibri" w:cs="Arial"/>
               </w:rPr>
-              <w:t xml:space="preserve">In </w:t>
-            </w:r>
-            <w:proofErr w:type="spellStart"/>
-            <w:r>
-              <w:rPr>
-                <w:rFonts w:ascii="Calibri" w:eastAsia="Calibri" w:hAnsi="Calibri" w:cs="Arial"/>
-              </w:rPr>
-              <w:t>y</w:t>
-            </w:r>
-            <w:proofErr w:type="spellEnd"/>
-            <w:r>
-              <w:rPr>
-                <w:rFonts w:ascii="Calibri" w:eastAsia="Calibri" w:hAnsi="Calibri" w:cs="Arial"/>
-              </w:rPr>
-              <w:t xml:space="preserve"> direction </w:t>
+              <w:t xml:space="preserve">In y direction </w:t>
             </w:r>
             <m:oMath>
               <m:d>
@@ -17013,7 +17037,19 @@
         <w:rPr>
           <w:rFonts w:eastAsiaTheme="minorEastAsia"/>
         </w:rPr>
-        <w:t xml:space="preserve"> respectively. Noting that in both matrices we have the same first column and first rows, where the first column is calculated starting with </w:t>
+        <w:t xml:space="preserve"> respectively. Noting that in both matrices w</w:t>
+      </w:r>
+      <w:r>
+        <w:rPr>
+          <w:rFonts w:eastAsiaTheme="minorEastAsia"/>
+        </w:rPr>
+        <w:t>ill</w:t>
+      </w:r>
+      <w:r>
+        <w:rPr>
+          <w:rFonts w:eastAsiaTheme="minorEastAsia"/>
+        </w:rPr>
+        <w:t xml:space="preserve"> have the same first column and first rows, where the first column is calculated starting with </w:t>
       </w:r>
       <m:oMath>
         <m:sSub>
@@ -17178,7 +17214,6 @@
     </w:p>
     <w:p>
       <w:pPr>
-        <w:spacing w:after="0"/>
         <w:rPr>
           <w:rFonts w:eastAsiaTheme="minorEastAsia"/>
         </w:rPr>
@@ -17652,7 +17687,7 @@
     </w:p>
     <w:p>
       <w:pPr>
-        <w:spacing w:after="0"/>
+        <w:spacing w:before="240" w:after="0"/>
         <w:rPr>
           <w:rFonts w:eastAsiaTheme="minorEastAsia"/>
         </w:rPr>
@@ -17878,7 +17913,6 @@
     </w:p>
     <w:p>
       <w:pPr>
-        <w:spacing w:after="0"/>
         <w:rPr>
           <w:rFonts w:eastAsiaTheme="minorEastAsia"/>
         </w:rPr>
@@ -18144,15 +18178,24 @@
     </w:p>
     <w:p>
       <w:pPr>
-        <w:spacing w:after="0"/>
-        <w:rPr>
-          <w:rFonts w:eastAsiaTheme="minorEastAsia"/>
-        </w:rPr>
-      </w:pPr>
-      <w:r>
-        <w:rPr>
-          <w:rFonts w:eastAsiaTheme="minorEastAsia"/>
-        </w:rPr>
+        <w:spacing w:before="240" w:after="0"/>
+        <w:rPr>
+          <w:rFonts w:eastAsiaTheme="minorEastAsia"/>
+        </w:rPr>
+      </w:pPr>
+    </w:p>
+    <w:p>
+      <w:pPr>
+        <w:spacing w:before="240" w:after="0"/>
+        <w:rPr>
+          <w:rFonts w:eastAsiaTheme="minorEastAsia"/>
+        </w:rPr>
+      </w:pPr>
+      <w:r>
+        <w:rPr>
+          <w:rFonts w:eastAsiaTheme="minorEastAsia"/>
+        </w:rPr>
+        <w:lastRenderedPageBreak/>
         <w:t>Where</w:t>
       </w:r>
       <w:r>
@@ -18634,6 +18677,7 @@
         <w:pStyle w:val="Caption"/>
         <w:jc w:val="center"/>
       </w:pPr>
+      <w:bookmarkStart w:id="0" w:name="_Ref135814474"/>
       <w:r>
         <w:t xml:space="preserve">Figure </w:t>
       </w:r>
@@ -18645,13 +18689,44 @@
           <w:t>4</w:t>
         </w:r>
       </w:fldSimple>
+      <w:bookmarkEnd w:id="0"/>
       <w:r>
         <w:t>: reflecting Element electronic model</w:t>
       </w:r>
     </w:p>
     <w:p>
       <w:r>
-        <w:t>We can see in Figure 2 the electronic model for a reflecting element. The impedance of this element can be calculated as follows:</w:t>
+        <w:t>We can see in</w:t>
+      </w:r>
+      <w:r>
+        <w:t xml:space="preserve"> </w:t>
+      </w:r>
+      <w:r>
+        <w:fldChar w:fldCharType="begin"/>
+      </w:r>
+      <w:r>
+        <w:instrText xml:space="preserve"> REF _Ref135814474 \h </w:instrText>
+      </w:r>
+      <w:r>
+        <w:fldChar w:fldCharType="separate"/>
+      </w:r>
+      <w:r>
+        <w:t xml:space="preserve">Figure </w:t>
+      </w:r>
+      <w:r>
+        <w:rPr>
+          <w:noProof/>
+        </w:rPr>
+        <w:t>4</w:t>
+      </w:r>
+      <w:r>
+        <w:fldChar w:fldCharType="end"/>
+      </w:r>
+      <w:r>
+        <w:t xml:space="preserve"> </w:t>
+      </w:r>
+      <w:r>
+        <w:t>the electronic model for a reflecting element. The impedance of this element can be calculated as follows:</w:t>
       </w:r>
     </w:p>
     <w:p>
@@ -19272,15 +19347,7 @@
         </w:rPr>
       </w:pPr>
       <w:r>
-        <w:t xml:space="preserve">Then to calculate the required capacitance value that will create the desired phase shift, we </w:t>
-      </w:r>
-      <w:proofErr w:type="gramStart"/>
-      <w:r>
-        <w:t>have to</w:t>
-      </w:r>
-      <w:proofErr w:type="gramEnd"/>
-      <w:r>
-        <w:t xml:space="preserve"> guess a </w:t>
+        <w:t xml:space="preserve">Then to calculate the required capacitance value that will create the desired phase shift, we have to guess a </w:t>
       </w:r>
       <m:oMath>
         <m:sSub>
@@ -19430,7 +19497,26 @@
         <w:rPr>
           <w:rFonts w:eastAsiaTheme="minorEastAsia"/>
         </w:rPr>
-        <w:t xml:space="preserve"> values is decided by the model of the varactor used in the element and the capacitance range that it able to produce when given different voltages. This varactor should be </w:t>
+        <w:t xml:space="preserve"> values </w:t>
+      </w:r>
+      <w:r>
+        <w:rPr>
+          <w:rFonts w:eastAsiaTheme="minorEastAsia"/>
+        </w:rPr>
+        <w:lastRenderedPageBreak/>
+        <w:t>is decided by the model of the varactor used in the element and the capacitance range that it</w:t>
+      </w:r>
+      <w:r>
+        <w:rPr>
+          <w:rFonts w:eastAsiaTheme="minorEastAsia"/>
+        </w:rPr>
+        <w:t xml:space="preserve"> is</w:t>
+      </w:r>
+      <w:r>
+        <w:rPr>
+          <w:rFonts w:eastAsiaTheme="minorEastAsia"/>
+        </w:rPr>
+        <w:t xml:space="preserve"> able to produce when given different voltages. This varactor should be </w:t>
       </w:r>
       <w:r>
         <w:rPr>
@@ -19502,7 +19588,6 @@
           <w:rFonts w:eastAsiaTheme="minorEastAsia"/>
           <w:noProof/>
         </w:rPr>
-        <w:lastRenderedPageBreak/>
         <w:drawing>
           <wp:inline distT="0" distB="0" distL="0" distR="0" wp14:anchorId="57D3609E" wp14:editId="21AFFE5C">
             <wp:extent cx="7772400" cy="3767680"/>
@@ -19558,6 +19643,7 @@
         <w:pStyle w:val="Caption"/>
         <w:jc w:val="center"/>
       </w:pPr>
+      <w:bookmarkStart w:id="1" w:name="_Ref135814602"/>
       <w:r>
         <w:t xml:space="preserve">Figure </w:t>
       </w:r>
@@ -19569,6 +19655,7 @@
           <w:t>5</w:t>
         </w:r>
       </w:fldSimple>
+      <w:bookmarkEnd w:id="1"/>
       <w:r>
         <w:t>: Amplitudes and Angles of the reflection coefficient with different C values (for a frequency f=10GHz)</w:t>
       </w:r>
@@ -19580,7 +19667,34 @@
         </w:rPr>
       </w:pPr>
       <w:r>
-        <w:t>In the Figure 3 above we can see the a</w:t>
+        <w:t xml:space="preserve">In the </w:t>
+      </w:r>
+      <w:r>
+        <w:fldChar w:fldCharType="begin"/>
+      </w:r>
+      <w:r>
+        <w:instrText xml:space="preserve"> REF _Ref135814602 \h </w:instrText>
+      </w:r>
+      <w:r>
+        <w:fldChar w:fldCharType="separate"/>
+      </w:r>
+      <w:r>
+        <w:t xml:space="preserve">Figure </w:t>
+      </w:r>
+      <w:r>
+        <w:rPr>
+          <w:noProof/>
+        </w:rPr>
+        <w:t>5</w:t>
+      </w:r>
+      <w:r>
+        <w:fldChar w:fldCharType="end"/>
+      </w:r>
+      <w:r>
+        <w:t xml:space="preserve"> </w:t>
+      </w:r>
+      <w:r>
+        <w:t>above we can see the a</w:t>
       </w:r>
       <w:r>
         <w:t>mplitude</w:t>
@@ -20005,6 +20119,7 @@
         <w:rPr>
           <w:rFonts w:eastAsiaTheme="minorEastAsia"/>
         </w:rPr>
+        <w:lastRenderedPageBreak/>
         <w:t xml:space="preserve">The result will also be an array of reflection coefficients having the same length as the array of available capacitances, and the value of the reflection coefficient on a given location of the array will corresponds to the value of the capacitance form the available capacitances array in the same location. </w:t>
       </w:r>
     </w:p>
@@ -20023,8 +20138,109 @@
         <w:rPr>
           <w:rFonts w:eastAsiaTheme="minorEastAsia"/>
         </w:rPr>
-        <w:lastRenderedPageBreak/>
-        <w:t xml:space="preserve">In this step we will calculate the angles of every reflection coefficient we have in the </w:t>
+        <w:t xml:space="preserve">In this step we will calculate the angles of every reflection coefficient </w:t>
+      </w:r>
+      <m:oMath>
+        <m:sSub>
+          <m:sSubPr>
+            <m:ctrlPr>
+              <w:rPr>
+                <w:rFonts w:ascii="Cambria Math" w:eastAsiaTheme="minorEastAsia" w:hAnsi="Cambria Math"/>
+                <w:i/>
+              </w:rPr>
+            </m:ctrlPr>
+          </m:sSubPr>
+          <m:e>
+            <m:r>
+              <w:rPr>
+                <w:rFonts w:ascii="Cambria Math" w:eastAsiaTheme="minorEastAsia" w:hAnsi="Cambria Math"/>
+              </w:rPr>
+              <m:t>angle</m:t>
+            </m:r>
+          </m:e>
+          <m:sub>
+            <m:r>
+              <m:rPr>
+                <m:sty m:val="p"/>
+              </m:rPr>
+              <w:rPr>
+                <w:rFonts w:ascii="Cambria Math" w:eastAsiaTheme="minorEastAsia" w:hAnsi="Cambria Math"/>
+              </w:rPr>
+              <m:t>Γ</m:t>
+            </m:r>
+          </m:sub>
+        </m:sSub>
+        <m:r>
+          <w:rPr>
+            <w:rFonts w:ascii="Cambria Math" w:eastAsiaTheme="minorEastAsia" w:hAnsi="Cambria Math"/>
+          </w:rPr>
+          <m:t>=angle</m:t>
+        </m:r>
+        <m:d>
+          <m:dPr>
+            <m:ctrlPr>
+              <w:rPr>
+                <w:rFonts w:ascii="Cambria Math" w:eastAsiaTheme="minorEastAsia" w:hAnsi="Cambria Math"/>
+                <w:i/>
+              </w:rPr>
+            </m:ctrlPr>
+          </m:dPr>
+          <m:e>
+            <m:r>
+              <m:rPr>
+                <m:sty m:val="p"/>
+              </m:rPr>
+              <w:rPr>
+                <w:rFonts w:ascii="Cambria Math" w:eastAsiaTheme="minorEastAsia" w:hAnsi="Cambria Math"/>
+              </w:rPr>
+              <m:t>Γ</m:t>
+            </m:r>
+          </m:e>
+        </m:d>
+        <m:r>
+          <w:rPr>
+            <w:rFonts w:ascii="Cambria Math" w:eastAsiaTheme="minorEastAsia" w:hAnsi="Cambria Math"/>
+          </w:rPr>
+          <m:t>=</m:t>
+        </m:r>
+        <m:sSub>
+          <m:sSubPr>
+            <m:ctrlPr>
+              <w:rPr>
+                <w:rFonts w:ascii="Cambria Math" w:eastAsiaTheme="minorEastAsia" w:hAnsi="Cambria Math"/>
+                <w:i/>
+              </w:rPr>
+            </m:ctrlPr>
+          </m:sSubPr>
+          <m:e>
+            <m:r>
+              <w:rPr>
+                <w:rFonts w:ascii="Cambria Math" w:eastAsiaTheme="minorEastAsia" w:hAnsi="Cambria Math"/>
+              </w:rPr>
+              <m:t>ϕ</m:t>
+            </m:r>
+          </m:e>
+          <m:sub>
+            <m:r>
+              <w:rPr>
+                <w:rFonts w:ascii="Cambria Math" w:eastAsiaTheme="minorEastAsia" w:hAnsi="Cambria Math"/>
+              </w:rPr>
+              <m:t>n</m:t>
+            </m:r>
+          </m:sub>
+        </m:sSub>
+      </m:oMath>
+      <w:r>
+        <w:rPr>
+          <w:rFonts w:eastAsiaTheme="minorEastAsia"/>
+        </w:rPr>
+        <w:t>. W</w:t>
+      </w:r>
+      <w:r>
+        <w:rPr>
+          <w:rFonts w:eastAsiaTheme="minorEastAsia"/>
+        </w:rPr>
+        <w:t xml:space="preserve">e have in the </w:t>
       </w:r>
       <w:r>
         <w:rPr>
@@ -20130,7 +20346,7 @@
         <w:rPr>
           <w:rFonts w:eastAsiaTheme="minorEastAsia"/>
         </w:rPr>
-        <w:t>(Note: the more capacitance values we have in the initial available capacitance matrix, the more accurate the estimated capacitance will be a t the end of this method)</w:t>
+        <w:t>(Note: the more capacitance values we have in the initial available capacitance matrix, the more accurate the estimated capacitance will be)</w:t>
       </w:r>
     </w:p>
     <w:p>
@@ -20397,7 +20613,7 @@
         <w:rPr>
           <w:rFonts w:eastAsiaTheme="minorEastAsia"/>
         </w:rPr>
-        <w:t xml:space="preserve"> Using the estimated elements capacitance matrix calculated earlier, we will calculate the real element impedance </w:t>
+        <w:t xml:space="preserve">Using the estimated elements capacitance matrix calculated earlier, we will calculate the real element impedance </w:t>
       </w:r>
       <m:oMath>
         <m:sSub>
@@ -24715,7 +24931,13 @@
         <w:rPr>
           <w:rFonts w:eastAsiaTheme="minorEastAsia"/>
         </w:rPr>
-        <w:t xml:space="preserve">We will also denote the unit vector of the projection of the reflected vector </w:t>
+        <w:t>We will also denote the unit vector of the</w:t>
+      </w:r>
+      <w:r>
+        <w:rPr>
+          <w:rFonts w:eastAsiaTheme="minorEastAsia"/>
+        </w:rPr>
+        <w:t xml:space="preserve"> vector </w:t>
       </w:r>
       <m:oMath>
         <m:sSub>
@@ -24740,7 +24962,7 @@
               <w:rPr>
                 <w:rFonts w:ascii="Cambria Math" w:eastAsiaTheme="minorEastAsia" w:hAnsi="Cambria Math"/>
               </w:rPr>
-              <m:t>r</m:t>
+              <m:t>r,proj</m:t>
             </m:r>
           </m:sub>
         </m:sSub>
@@ -24749,7 +24971,53 @@
         <w:rPr>
           <w:rFonts w:eastAsiaTheme="minorEastAsia"/>
         </w:rPr>
-        <w:t xml:space="preserve"> on the plane </w:t>
+        <w:t xml:space="preserve"> projection of the reflected vector </w:t>
+      </w:r>
+      <m:oMath>
+        <m:sSub>
+          <m:sSubPr>
+            <m:ctrlPr>
+              <w:rPr>
+                <w:rFonts w:ascii="Cambria Math" w:eastAsiaTheme="minorEastAsia" w:hAnsi="Cambria Math"/>
+                <w:i/>
+              </w:rPr>
+            </m:ctrlPr>
+          </m:sSubPr>
+          <m:e>
+            <m:r>
+              <w:rPr>
+                <w:rFonts w:ascii="Cambria Math" w:eastAsiaTheme="minorEastAsia" w:hAnsi="Cambria Math"/>
+              </w:rPr>
+              <m:t>v</m:t>
+            </m:r>
+          </m:e>
+          <m:sub>
+            <m:r>
+              <w:rPr>
+                <w:rFonts w:ascii="Cambria Math" w:eastAsiaTheme="minorEastAsia" w:hAnsi="Cambria Math"/>
+              </w:rPr>
+              <m:t>r</m:t>
+            </m:r>
+          </m:sub>
+        </m:sSub>
+      </m:oMath>
+      <w:r>
+        <w:rPr>
+          <w:rFonts w:eastAsiaTheme="minorEastAsia"/>
+        </w:rPr>
+        <w:t xml:space="preserve"> on</w:t>
+      </w:r>
+      <w:r>
+        <w:rPr>
+          <w:rFonts w:eastAsiaTheme="minorEastAsia"/>
+        </w:rPr>
+        <w:t>to</w:t>
+      </w:r>
+      <w:r>
+        <w:rPr>
+          <w:rFonts w:eastAsiaTheme="minorEastAsia"/>
+        </w:rPr>
+        <w:t xml:space="preserve"> the plane </w:t>
       </w:r>
       <m:oMath>
         <m:sSub>
@@ -24826,7 +25094,7 @@
                   <w:rPr>
                     <w:rFonts w:ascii="Cambria Math" w:eastAsiaTheme="minorEastAsia" w:hAnsi="Cambria Math"/>
                   </w:rPr>
-                  <m:t>pr</m:t>
+                  <m:t>r,proj</m:t>
                 </m:r>
               </m:sub>
             </m:sSub>
@@ -25070,7 +25338,7 @@
                   <w:rPr>
                     <w:rFonts w:ascii="Cambria Math" w:eastAsiaTheme="minorEastAsia" w:hAnsi="Cambria Math"/>
                   </w:rPr>
-                  <m:t>pr</m:t>
+                  <m:t>r,proj</m:t>
                 </m:r>
               </m:sub>
             </m:sSub>
@@ -25362,7 +25630,7 @@
                   <w:rPr>
                     <w:rFonts w:ascii="Cambria Math" w:eastAsiaTheme="minorEastAsia" w:hAnsi="Cambria Math"/>
                   </w:rPr>
-                  <m:t>pr</m:t>
+                  <m:t>r,proj</m:t>
                 </m:r>
               </m:sub>
             </m:sSub>
@@ -25971,7 +26239,7 @@
                   <w:rPr>
                     <w:rFonts w:ascii="Cambria Math" w:eastAsiaTheme="minorEastAsia" w:hAnsi="Cambria Math"/>
                   </w:rPr>
-                  <m:t>pr</m:t>
+                  <m:t>r,proj</m:t>
                 </m:r>
               </m:sub>
             </m:sSub>
@@ -26107,7 +26375,7 @@
                     <w:rPr>
                       <w:rFonts w:ascii="Cambria Math" w:eastAsiaTheme="minorEastAsia" w:hAnsi="Cambria Math"/>
                     </w:rPr>
-                    <m:t>pr</m:t>
+                    <m:t>r,proj</m:t>
                   </m:r>
                 </m:sub>
               </m:sSub>
@@ -27228,7 +27496,7 @@
                   <w:rPr>
                     <w:rFonts w:ascii="Cambria Math" w:eastAsiaTheme="minorEastAsia" w:hAnsi="Cambria Math"/>
                   </w:rPr>
-                  <m:t>pr</m:t>
+                  <m:t>r,proj</m:t>
                 </m:r>
               </m:sub>
             </m:sSub>
@@ -30214,6 +30482,11 @@
     </w:p>
     <w:p>
       <w:pPr>
+        <w:pStyle w:val="ListParagraph"/>
+        <w:numPr>
+          <w:ilvl w:val="0"/>
+          <w:numId w:val="16"/>
+        </w:numPr>
         <w:spacing w:after="0"/>
         <w:rPr>
           <w:rFonts w:eastAsiaTheme="minorEastAsia"/>
@@ -30398,6 +30671,11 @@
     </w:p>
     <w:p>
       <w:pPr>
+        <w:pStyle w:val="ListParagraph"/>
+        <w:numPr>
+          <w:ilvl w:val="0"/>
+          <w:numId w:val="16"/>
+        </w:numPr>
         <w:spacing w:after="0"/>
         <w:rPr>
           <w:rFonts w:eastAsiaTheme="minorEastAsia"/>
@@ -30484,7 +30762,7 @@
                   <w:rPr>
                     <w:rFonts w:ascii="Cambria Math" w:eastAsiaTheme="minorEastAsia" w:hAnsi="Cambria Math"/>
                   </w:rPr>
-                  <m:t>pr</m:t>
+                  <m:t>r,proj</m:t>
                 </m:r>
               </m:sub>
             </m:sSub>
@@ -30500,6 +30778,7 @@
     </w:p>
     <w:p>
       <w:pPr>
+        <w:pStyle w:val="ListParagraph"/>
         <w:spacing w:after="0"/>
         <w:rPr>
           <w:rFonts w:eastAsiaTheme="minorEastAsia"/>
@@ -30585,6 +30864,7 @@
     </w:p>
     <w:p>
       <w:pPr>
+        <w:pStyle w:val="ListParagraph"/>
         <w:spacing w:after="0"/>
         <w:rPr>
           <w:rFonts w:eastAsiaTheme="minorEastAsia"/>
@@ -30686,6 +30966,7 @@
     </w:p>
     <w:p>
       <w:pPr>
+        <w:pStyle w:val="ListParagraph"/>
         <w:spacing w:after="0"/>
         <w:rPr>
           <w:rFonts w:eastAsiaTheme="minorEastAsia"/>
@@ -30771,6 +31052,7 @@
     </w:p>
     <w:p>
       <w:pPr>
+        <w:pStyle w:val="ListParagraph"/>
         <w:spacing w:after="0"/>
         <w:rPr>
           <w:rFonts w:eastAsiaTheme="minorEastAsia"/>
@@ -31118,7 +31400,7 @@
                   <w:rPr>
                     <w:rFonts w:ascii="Cambria Math" w:eastAsiaTheme="minorEastAsia" w:hAnsi="Cambria Math"/>
                   </w:rPr>
-                  <m:t>pr</m:t>
+                  <m:t>r,proj</m:t>
                 </m:r>
               </m:sub>
             </m:sSub>
@@ -31448,7 +31730,7 @@
                   <w:rPr>
                     <w:rFonts w:ascii="Cambria Math" w:eastAsiaTheme="minorEastAsia" w:hAnsi="Cambria Math"/>
                   </w:rPr>
-                  <m:t>pr</m:t>
+                  <m:t>r,proj</m:t>
                 </m:r>
               </m:sub>
             </m:sSub>
@@ -31459,416 +31741,125 @@
         <w:rPr>
           <w:rFonts w:eastAsiaTheme="minorEastAsia"/>
         </w:rPr>
-        <w:t xml:space="preserve"> in parametric form:</w:t>
-      </w:r>
-    </w:p>
-    <w:p>
-      <w:pPr>
-        <w:spacing w:after="0"/>
-        <w:rPr>
-          <w:rFonts w:eastAsiaTheme="minorEastAsia"/>
-        </w:rPr>
-      </w:pPr>
-      <m:oMathPara>
-        <m:oMathParaPr>
-          <m:jc m:val="left"/>
-        </m:oMathParaPr>
-        <m:oMath>
-          <m:r>
-            <w:rPr>
-              <w:rFonts w:ascii="Cambria Math" w:eastAsiaTheme="minorEastAsia" w:hAnsi="Cambria Math"/>
-            </w:rPr>
-            <m:t>x=</m:t>
-          </m:r>
-          <m:sSub>
-            <m:sSubPr>
-              <m:ctrlPr>
-                <w:rPr>
-                  <w:rFonts w:ascii="Cambria Math" w:eastAsiaTheme="minorEastAsia" w:hAnsi="Cambria Math"/>
-                  <w:i/>
-                </w:rPr>
-              </m:ctrlPr>
-            </m:sSubPr>
-            <m:e>
-              <m:r>
-                <w:rPr>
-                  <w:rFonts w:ascii="Cambria Math" w:eastAsiaTheme="minorEastAsia" w:hAnsi="Cambria Math"/>
-                </w:rPr>
-                <m:t>x</m:t>
-              </m:r>
-            </m:e>
-            <m:sub>
-              <m:r>
-                <w:rPr>
-                  <w:rFonts w:ascii="Cambria Math" w:eastAsiaTheme="minorEastAsia" w:hAnsi="Cambria Math"/>
-                </w:rPr>
-                <m:t>1</m:t>
-              </m:r>
-            </m:sub>
-          </m:sSub>
-          <m:r>
-            <w:rPr>
-              <w:rFonts w:ascii="Cambria Math" w:eastAsiaTheme="minorEastAsia" w:hAnsi="Cambria Math"/>
-            </w:rPr>
-            <m:t>+</m:t>
-          </m:r>
-          <m:d>
-            <m:dPr>
-              <m:ctrlPr>
-                <w:rPr>
-                  <w:rFonts w:ascii="Cambria Math" w:eastAsiaTheme="minorEastAsia" w:hAnsi="Cambria Math"/>
-                  <w:i/>
-                </w:rPr>
-              </m:ctrlPr>
-            </m:dPr>
-            <m:e>
-              <m:sSub>
-                <m:sSubPr>
-                  <m:ctrlPr>
-                    <w:rPr>
-                      <w:rFonts w:ascii="Cambria Math" w:eastAsiaTheme="minorEastAsia" w:hAnsi="Cambria Math"/>
-                      <w:i/>
-                    </w:rPr>
-                  </m:ctrlPr>
-                </m:sSubPr>
-                <m:e>
-                  <m:r>
-                    <w:rPr>
-                      <w:rFonts w:ascii="Cambria Math" w:eastAsiaTheme="minorEastAsia" w:hAnsi="Cambria Math"/>
-                    </w:rPr>
-                    <m:t>x</m:t>
-                  </m:r>
-                </m:e>
-                <m:sub>
-                  <m:r>
-                    <w:rPr>
-                      <w:rFonts w:ascii="Cambria Math" w:eastAsiaTheme="minorEastAsia" w:hAnsi="Cambria Math"/>
-                    </w:rPr>
-                    <m:t>2</m:t>
-                  </m:r>
-                </m:sub>
-              </m:sSub>
-              <m:r>
-                <w:rPr>
-                  <w:rFonts w:ascii="Cambria Math" w:eastAsiaTheme="minorEastAsia" w:hAnsi="Cambria Math"/>
-                </w:rPr>
-                <m:t>-</m:t>
-              </m:r>
-              <m:sSub>
-                <m:sSubPr>
-                  <m:ctrlPr>
-                    <w:rPr>
-                      <w:rFonts w:ascii="Cambria Math" w:eastAsiaTheme="minorEastAsia" w:hAnsi="Cambria Math"/>
-                      <w:i/>
-                    </w:rPr>
-                  </m:ctrlPr>
-                </m:sSubPr>
-                <m:e>
-                  <m:r>
-                    <w:rPr>
-                      <w:rFonts w:ascii="Cambria Math" w:eastAsiaTheme="minorEastAsia" w:hAnsi="Cambria Math"/>
-                    </w:rPr>
-                    <m:t>x</m:t>
-                  </m:r>
-                </m:e>
-                <m:sub>
-                  <m:r>
-                    <w:rPr>
-                      <w:rFonts w:ascii="Cambria Math" w:eastAsiaTheme="minorEastAsia" w:hAnsi="Cambria Math"/>
-                    </w:rPr>
-                    <m:t>1</m:t>
-                  </m:r>
-                </m:sub>
-              </m:sSub>
-            </m:e>
-          </m:d>
-          <m:r>
-            <w:rPr>
-              <w:rFonts w:ascii="Cambria Math" w:eastAsiaTheme="minorEastAsia" w:hAnsi="Cambria Math"/>
-            </w:rPr>
-            <m:t>t</m:t>
-          </m:r>
-        </m:oMath>
-      </m:oMathPara>
-    </w:p>
-    <w:p>
-      <w:pPr>
-        <w:spacing w:after="0"/>
-        <w:rPr>
-          <w:rFonts w:eastAsiaTheme="minorEastAsia"/>
-        </w:rPr>
-      </w:pPr>
-      <m:oMathPara>
-        <m:oMathParaPr>
-          <m:jc m:val="left"/>
-        </m:oMathParaPr>
-        <m:oMath>
-          <m:r>
-            <w:rPr>
-              <w:rFonts w:ascii="Cambria Math" w:eastAsiaTheme="minorEastAsia" w:hAnsi="Cambria Math"/>
-            </w:rPr>
-            <m:t>y=</m:t>
-          </m:r>
-          <m:sSub>
-            <m:sSubPr>
-              <m:ctrlPr>
-                <w:rPr>
-                  <w:rFonts w:ascii="Cambria Math" w:eastAsiaTheme="minorEastAsia" w:hAnsi="Cambria Math"/>
-                  <w:i/>
-                </w:rPr>
-              </m:ctrlPr>
-            </m:sSubPr>
-            <m:e>
-              <m:r>
-                <w:rPr>
-                  <w:rFonts w:ascii="Cambria Math" w:eastAsiaTheme="minorEastAsia" w:hAnsi="Cambria Math"/>
-                </w:rPr>
-                <m:t>y</m:t>
-              </m:r>
-            </m:e>
-            <m:sub>
-              <m:r>
-                <w:rPr>
-                  <w:rFonts w:ascii="Cambria Math" w:eastAsiaTheme="minorEastAsia" w:hAnsi="Cambria Math"/>
-                </w:rPr>
-                <m:t>1</m:t>
-              </m:r>
-            </m:sub>
-          </m:sSub>
-          <m:r>
-            <w:rPr>
-              <w:rFonts w:ascii="Cambria Math" w:eastAsiaTheme="minorEastAsia" w:hAnsi="Cambria Math"/>
-            </w:rPr>
-            <m:t>+</m:t>
-          </m:r>
-          <m:d>
-            <m:dPr>
-              <m:ctrlPr>
-                <w:rPr>
-                  <w:rFonts w:ascii="Cambria Math" w:eastAsiaTheme="minorEastAsia" w:hAnsi="Cambria Math"/>
-                  <w:i/>
-                </w:rPr>
-              </m:ctrlPr>
-            </m:dPr>
-            <m:e>
-              <m:sSub>
-                <m:sSubPr>
-                  <m:ctrlPr>
-                    <w:rPr>
-                      <w:rFonts w:ascii="Cambria Math" w:eastAsiaTheme="minorEastAsia" w:hAnsi="Cambria Math"/>
-                      <w:i/>
-                    </w:rPr>
-                  </m:ctrlPr>
-                </m:sSubPr>
-                <m:e>
-                  <m:r>
-                    <w:rPr>
-                      <w:rFonts w:ascii="Cambria Math" w:eastAsiaTheme="minorEastAsia" w:hAnsi="Cambria Math"/>
-                    </w:rPr>
-                    <m:t>y</m:t>
-                  </m:r>
-                </m:e>
-                <m:sub>
-                  <m:r>
-                    <w:rPr>
-                      <w:rFonts w:ascii="Cambria Math" w:eastAsiaTheme="minorEastAsia" w:hAnsi="Cambria Math"/>
-                    </w:rPr>
-                    <m:t>2</m:t>
-                  </m:r>
-                </m:sub>
-              </m:sSub>
-              <m:r>
-                <w:rPr>
-                  <w:rFonts w:ascii="Cambria Math" w:eastAsiaTheme="minorEastAsia" w:hAnsi="Cambria Math"/>
-                </w:rPr>
-                <m:t>-</m:t>
-              </m:r>
-              <m:sSub>
-                <m:sSubPr>
-                  <m:ctrlPr>
-                    <w:rPr>
-                      <w:rFonts w:ascii="Cambria Math" w:eastAsiaTheme="minorEastAsia" w:hAnsi="Cambria Math"/>
-                      <w:i/>
-                    </w:rPr>
-                  </m:ctrlPr>
-                </m:sSubPr>
-                <m:e>
-                  <m:r>
-                    <w:rPr>
-                      <w:rFonts w:ascii="Cambria Math" w:eastAsiaTheme="minorEastAsia" w:hAnsi="Cambria Math"/>
-                    </w:rPr>
-                    <m:t>y</m:t>
-                  </m:r>
-                </m:e>
-                <m:sub>
-                  <m:r>
-                    <w:rPr>
-                      <w:rFonts w:ascii="Cambria Math" w:eastAsiaTheme="minorEastAsia" w:hAnsi="Cambria Math"/>
-                    </w:rPr>
-                    <m:t>1</m:t>
-                  </m:r>
-                </m:sub>
-              </m:sSub>
-            </m:e>
-          </m:d>
-          <m:r>
-            <w:rPr>
-              <w:rFonts w:ascii="Cambria Math" w:eastAsiaTheme="minorEastAsia" w:hAnsi="Cambria Math"/>
-            </w:rPr>
-            <m:t>t</m:t>
-          </m:r>
-        </m:oMath>
-      </m:oMathPara>
-    </w:p>
-    <w:p>
-      <w:pPr>
-        <w:spacing w:after="0"/>
-        <w:rPr>
-          <w:rFonts w:eastAsiaTheme="minorEastAsia"/>
-        </w:rPr>
-      </w:pPr>
-      <m:oMathPara>
-        <m:oMathParaPr>
-          <m:jc m:val="left"/>
-        </m:oMathParaPr>
-        <m:oMath>
-          <m:r>
-            <w:rPr>
-              <w:rFonts w:ascii="Cambria Math" w:eastAsiaTheme="minorEastAsia" w:hAnsi="Cambria Math"/>
-            </w:rPr>
-            <m:t>z=</m:t>
-          </m:r>
-          <m:sSub>
-            <m:sSubPr>
-              <m:ctrlPr>
-                <w:rPr>
-                  <w:rFonts w:ascii="Cambria Math" w:eastAsiaTheme="minorEastAsia" w:hAnsi="Cambria Math"/>
-                  <w:i/>
-                </w:rPr>
-              </m:ctrlPr>
-            </m:sSubPr>
-            <m:e>
-              <m:r>
-                <w:rPr>
-                  <w:rFonts w:ascii="Cambria Math" w:eastAsiaTheme="minorEastAsia" w:hAnsi="Cambria Math"/>
-                </w:rPr>
-                <m:t>z</m:t>
-              </m:r>
-            </m:e>
-            <m:sub>
-              <m:r>
-                <w:rPr>
-                  <w:rFonts w:ascii="Cambria Math" w:eastAsiaTheme="minorEastAsia" w:hAnsi="Cambria Math"/>
-                </w:rPr>
-                <m:t>1</m:t>
-              </m:r>
-            </m:sub>
-          </m:sSub>
-          <m:r>
-            <w:rPr>
-              <w:rFonts w:ascii="Cambria Math" w:eastAsiaTheme="minorEastAsia" w:hAnsi="Cambria Math"/>
-            </w:rPr>
-            <m:t>+</m:t>
-          </m:r>
-          <m:d>
-            <m:dPr>
-              <m:ctrlPr>
-                <w:rPr>
-                  <w:rFonts w:ascii="Cambria Math" w:eastAsiaTheme="minorEastAsia" w:hAnsi="Cambria Math"/>
-                  <w:i/>
-                </w:rPr>
-              </m:ctrlPr>
-            </m:dPr>
-            <m:e>
-              <m:sSub>
-                <m:sSubPr>
-                  <m:ctrlPr>
-                    <w:rPr>
-                      <w:rFonts w:ascii="Cambria Math" w:eastAsiaTheme="minorEastAsia" w:hAnsi="Cambria Math"/>
-                      <w:i/>
-                    </w:rPr>
-                  </m:ctrlPr>
-                </m:sSubPr>
-                <m:e>
-                  <m:r>
-                    <w:rPr>
-                      <w:rFonts w:ascii="Cambria Math" w:eastAsiaTheme="minorEastAsia" w:hAnsi="Cambria Math"/>
-                    </w:rPr>
-                    <m:t>z</m:t>
-                  </m:r>
-                </m:e>
-                <m:sub>
-                  <m:r>
-                    <w:rPr>
-                      <w:rFonts w:ascii="Cambria Math" w:eastAsiaTheme="minorEastAsia" w:hAnsi="Cambria Math"/>
-                    </w:rPr>
-                    <m:t>2</m:t>
-                  </m:r>
-                </m:sub>
-              </m:sSub>
-              <m:r>
-                <w:rPr>
-                  <w:rFonts w:ascii="Cambria Math" w:eastAsiaTheme="minorEastAsia" w:hAnsi="Cambria Math"/>
-                </w:rPr>
-                <m:t>-</m:t>
-              </m:r>
-              <m:sSub>
-                <m:sSubPr>
-                  <m:ctrlPr>
-                    <w:rPr>
-                      <w:rFonts w:ascii="Cambria Math" w:eastAsiaTheme="minorEastAsia" w:hAnsi="Cambria Math"/>
-                      <w:i/>
-                    </w:rPr>
-                  </m:ctrlPr>
-                </m:sSubPr>
-                <m:e>
-                  <m:r>
-                    <w:rPr>
-                      <w:rFonts w:ascii="Cambria Math" w:eastAsiaTheme="minorEastAsia" w:hAnsi="Cambria Math"/>
-                    </w:rPr>
-                    <m:t>z</m:t>
-                  </m:r>
-                </m:e>
-                <m:sub>
-                  <m:r>
-                    <w:rPr>
-                      <w:rFonts w:ascii="Cambria Math" w:eastAsiaTheme="minorEastAsia" w:hAnsi="Cambria Math"/>
-                    </w:rPr>
-                    <m:t>1</m:t>
-                  </m:r>
-                </m:sub>
-              </m:sSub>
-            </m:e>
-          </m:d>
-          <m:r>
-            <w:rPr>
-              <w:rFonts w:ascii="Cambria Math" w:eastAsiaTheme="minorEastAsia" w:hAnsi="Cambria Math"/>
-            </w:rPr>
-            <m:t>t</m:t>
-          </m:r>
-        </m:oMath>
-      </m:oMathPara>
-    </w:p>
-    <w:p>
-      <w:pPr>
-        <w:spacing w:after="0"/>
-        <w:rPr>
-          <w:rFonts w:eastAsiaTheme="minorEastAsia"/>
-        </w:rPr>
-      </w:pPr>
-    </w:p>
-    <w:p>
-      <w:pPr>
-        <w:spacing w:after="0"/>
-        <w:rPr>
-          <w:rFonts w:eastAsiaTheme="minorEastAsia"/>
-        </w:rPr>
-      </w:pPr>
-      <w:r>
-        <w:rPr>
-          <w:rFonts w:eastAsiaTheme="minorEastAsia"/>
-        </w:rPr>
-        <w:t xml:space="preserve">We are looking for the point of the vector that is on the plane of the receiver, in other words, we are looking for the point on the line having unit vector </w:t>
+        <w:t xml:space="preserve"> in parametric form</w:t>
+      </w:r>
+      <w:r>
+        <w:rPr>
+          <w:rFonts w:eastAsiaTheme="minorEastAsia"/>
+        </w:rPr>
+        <w:t xml:space="preserve"> (knowing that the point </w:t>
+      </w:r>
+      <m:oMath>
+        <m:d>
+          <m:dPr>
+            <m:begChr m:val="["/>
+            <m:endChr m:val="]"/>
+            <m:ctrlPr>
+              <w:rPr>
+                <w:rFonts w:ascii="Cambria Math" w:eastAsiaTheme="minorEastAsia" w:hAnsi="Cambria Math"/>
+                <w:i/>
+              </w:rPr>
+            </m:ctrlPr>
+          </m:dPr>
+          <m:e>
+            <m:sSub>
+              <m:sSubPr>
+                <m:ctrlPr>
+                  <w:rPr>
+                    <w:rFonts w:ascii="Cambria Math" w:eastAsiaTheme="minorEastAsia" w:hAnsi="Cambria Math"/>
+                    <w:i/>
+                  </w:rPr>
+                </m:ctrlPr>
+              </m:sSubPr>
+              <m:e>
+                <m:r>
+                  <w:rPr>
+                    <w:rFonts w:ascii="Cambria Math" w:eastAsiaTheme="minorEastAsia" w:hAnsi="Cambria Math"/>
+                  </w:rPr>
+                  <m:t>x</m:t>
+                </m:r>
+              </m:e>
+              <m:sub>
+                <m:r>
+                  <w:rPr>
+                    <w:rFonts w:ascii="Cambria Math" w:eastAsiaTheme="minorEastAsia" w:hAnsi="Cambria Math"/>
+                  </w:rPr>
+                  <m:t>1</m:t>
+                </m:r>
+              </m:sub>
+            </m:sSub>
+            <m:r>
+              <w:rPr>
+                <w:rFonts w:ascii="Cambria Math" w:eastAsiaTheme="minorEastAsia" w:hAnsi="Cambria Math"/>
+              </w:rPr>
+              <m:t>,</m:t>
+            </m:r>
+            <m:sSub>
+              <m:sSubPr>
+                <m:ctrlPr>
+                  <w:rPr>
+                    <w:rFonts w:ascii="Cambria Math" w:eastAsiaTheme="minorEastAsia" w:hAnsi="Cambria Math"/>
+                    <w:i/>
+                  </w:rPr>
+                </m:ctrlPr>
+              </m:sSubPr>
+              <m:e>
+                <m:r>
+                  <w:rPr>
+                    <w:rFonts w:ascii="Cambria Math" w:eastAsiaTheme="minorEastAsia" w:hAnsi="Cambria Math"/>
+                  </w:rPr>
+                  <m:t>y</m:t>
+                </m:r>
+              </m:e>
+              <m:sub>
+                <m:r>
+                  <w:rPr>
+                    <w:rFonts w:ascii="Cambria Math" w:eastAsiaTheme="minorEastAsia" w:hAnsi="Cambria Math"/>
+                  </w:rPr>
+                  <m:t>1</m:t>
+                </m:r>
+              </m:sub>
+            </m:sSub>
+            <m:r>
+              <w:rPr>
+                <w:rFonts w:ascii="Cambria Math" w:eastAsiaTheme="minorEastAsia" w:hAnsi="Cambria Math"/>
+              </w:rPr>
+              <m:t>,</m:t>
+            </m:r>
+            <m:sSub>
+              <m:sSubPr>
+                <m:ctrlPr>
+                  <w:rPr>
+                    <w:rFonts w:ascii="Cambria Math" w:eastAsiaTheme="minorEastAsia" w:hAnsi="Cambria Math"/>
+                    <w:i/>
+                  </w:rPr>
+                </m:ctrlPr>
+              </m:sSubPr>
+              <m:e>
+                <m:r>
+                  <w:rPr>
+                    <w:rFonts w:ascii="Cambria Math" w:eastAsiaTheme="minorEastAsia" w:hAnsi="Cambria Math"/>
+                  </w:rPr>
+                  <m:t>z</m:t>
+                </m:r>
+              </m:e>
+              <m:sub>
+                <m:r>
+                  <w:rPr>
+                    <w:rFonts w:ascii="Cambria Math" w:eastAsiaTheme="minorEastAsia" w:hAnsi="Cambria Math"/>
+                  </w:rPr>
+                  <m:t>1</m:t>
+                </m:r>
+              </m:sub>
+            </m:sSub>
+          </m:e>
+        </m:d>
+      </m:oMath>
+      <w:r>
+        <w:rPr>
+          <w:rFonts w:eastAsiaTheme="minorEastAsia"/>
+        </w:rPr>
+        <w:t xml:space="preserve"> is the origin of the vector </w:t>
       </w:r>
       <m:oMath>
         <m:sSub>
@@ -31911,7 +31902,500 @@
                   <w:rPr>
                     <w:rFonts w:ascii="Cambria Math" w:eastAsiaTheme="minorEastAsia" w:hAnsi="Cambria Math"/>
                   </w:rPr>
-                  <m:t>pr</m:t>
+                  <m:t>r,proj</m:t>
+                </m:r>
+              </m:sub>
+            </m:sSub>
+          </m:sub>
+        </m:sSub>
+      </m:oMath>
+      <w:r>
+        <w:rPr>
+          <w:rFonts w:eastAsiaTheme="minorEastAsia"/>
+        </w:rPr>
+        <w:t>)</w:t>
+      </w:r>
+      <w:r>
+        <w:rPr>
+          <w:rFonts w:eastAsiaTheme="minorEastAsia"/>
+        </w:rPr>
+        <w:t>:</w:t>
+      </w:r>
+    </w:p>
+    <w:p>
+      <w:pPr>
+        <w:spacing w:after="0"/>
+        <w:rPr>
+          <w:rFonts w:eastAsiaTheme="minorEastAsia"/>
+        </w:rPr>
+      </w:pPr>
+      <m:oMathPara>
+        <m:oMathParaPr>
+          <m:jc m:val="left"/>
+        </m:oMathParaPr>
+        <m:oMath>
+          <m:r>
+            <w:rPr>
+              <w:rFonts w:ascii="Cambria Math" w:eastAsiaTheme="minorEastAsia" w:hAnsi="Cambria Math"/>
+            </w:rPr>
+            <m:t>x=</m:t>
+          </m:r>
+          <m:sSub>
+            <m:sSubPr>
+              <m:ctrlPr>
+                <w:rPr>
+                  <w:rFonts w:ascii="Cambria Math" w:eastAsiaTheme="minorEastAsia" w:hAnsi="Cambria Math"/>
+                  <w:i/>
+                </w:rPr>
+              </m:ctrlPr>
+            </m:sSubPr>
+            <m:e>
+              <m:r>
+                <w:rPr>
+                  <w:rFonts w:ascii="Cambria Math" w:eastAsiaTheme="minorEastAsia" w:hAnsi="Cambria Math"/>
+                </w:rPr>
+                <m:t>x</m:t>
+              </m:r>
+            </m:e>
+            <m:sub>
+              <m:r>
+                <w:rPr>
+                  <w:rFonts w:ascii="Cambria Math" w:eastAsiaTheme="minorEastAsia" w:hAnsi="Cambria Math"/>
+                </w:rPr>
+                <m:t>1</m:t>
+              </m:r>
+            </m:sub>
+          </m:sSub>
+          <m:r>
+            <w:rPr>
+              <w:rFonts w:ascii="Cambria Math" w:eastAsiaTheme="minorEastAsia" w:hAnsi="Cambria Math"/>
+            </w:rPr>
+            <m:t>+</m:t>
+          </m:r>
+          <m:d>
+            <m:dPr>
+              <m:ctrlPr>
+                <w:rPr>
+                  <w:rFonts w:ascii="Cambria Math" w:eastAsiaTheme="minorEastAsia" w:hAnsi="Cambria Math"/>
+                  <w:i/>
+                </w:rPr>
+              </m:ctrlPr>
+            </m:dPr>
+            <m:e>
+              <m:sSub>
+                <m:sSubPr>
+                  <m:ctrlPr>
+                    <w:rPr>
+                      <w:rFonts w:ascii="Cambria Math" w:eastAsiaTheme="minorEastAsia" w:hAnsi="Cambria Math"/>
+                      <w:i/>
+                    </w:rPr>
+                  </m:ctrlPr>
+                </m:sSubPr>
+                <m:e>
+                  <m:r>
+                    <w:rPr>
+                      <w:rFonts w:ascii="Cambria Math" w:eastAsiaTheme="minorEastAsia" w:hAnsi="Cambria Math"/>
+                    </w:rPr>
+                    <m:t>x</m:t>
+                  </m:r>
+                </m:e>
+                <m:sub>
+                  <m:r>
+                    <w:rPr>
+                      <w:rFonts w:ascii="Cambria Math" w:eastAsiaTheme="minorEastAsia" w:hAnsi="Cambria Math"/>
+                    </w:rPr>
+                    <m:t>2</m:t>
+                  </m:r>
+                </m:sub>
+              </m:sSub>
+              <m:r>
+                <w:rPr>
+                  <w:rFonts w:ascii="Cambria Math" w:eastAsiaTheme="minorEastAsia" w:hAnsi="Cambria Math"/>
+                </w:rPr>
+                <m:t>-</m:t>
+              </m:r>
+              <m:sSub>
+                <m:sSubPr>
+                  <m:ctrlPr>
+                    <w:rPr>
+                      <w:rFonts w:ascii="Cambria Math" w:eastAsiaTheme="minorEastAsia" w:hAnsi="Cambria Math"/>
+                      <w:i/>
+                    </w:rPr>
+                  </m:ctrlPr>
+                </m:sSubPr>
+                <m:e>
+                  <m:r>
+                    <w:rPr>
+                      <w:rFonts w:ascii="Cambria Math" w:eastAsiaTheme="minorEastAsia" w:hAnsi="Cambria Math"/>
+                    </w:rPr>
+                    <m:t>x</m:t>
+                  </m:r>
+                </m:e>
+                <m:sub>
+                  <m:r>
+                    <w:rPr>
+                      <w:rFonts w:ascii="Cambria Math" w:eastAsiaTheme="minorEastAsia" w:hAnsi="Cambria Math"/>
+                    </w:rPr>
+                    <m:t>1</m:t>
+                  </m:r>
+                </m:sub>
+              </m:sSub>
+            </m:e>
+          </m:d>
+          <m:r>
+            <w:rPr>
+              <w:rFonts w:ascii="Cambria Math" w:eastAsiaTheme="minorEastAsia" w:hAnsi="Cambria Math"/>
+            </w:rPr>
+            <m:t>t</m:t>
+          </m:r>
+        </m:oMath>
+      </m:oMathPara>
+    </w:p>
+    <w:p>
+      <w:pPr>
+        <w:spacing w:after="0"/>
+        <w:rPr>
+          <w:rFonts w:eastAsiaTheme="minorEastAsia"/>
+        </w:rPr>
+      </w:pPr>
+      <m:oMathPara>
+        <m:oMathParaPr>
+          <m:jc m:val="left"/>
+        </m:oMathParaPr>
+        <m:oMath>
+          <m:r>
+            <w:rPr>
+              <w:rFonts w:ascii="Cambria Math" w:eastAsiaTheme="minorEastAsia" w:hAnsi="Cambria Math"/>
+            </w:rPr>
+            <m:t>y=</m:t>
+          </m:r>
+          <m:sSub>
+            <m:sSubPr>
+              <m:ctrlPr>
+                <w:rPr>
+                  <w:rFonts w:ascii="Cambria Math" w:eastAsiaTheme="minorEastAsia" w:hAnsi="Cambria Math"/>
+                  <w:i/>
+                </w:rPr>
+              </m:ctrlPr>
+            </m:sSubPr>
+            <m:e>
+              <m:r>
+                <w:rPr>
+                  <w:rFonts w:ascii="Cambria Math" w:eastAsiaTheme="minorEastAsia" w:hAnsi="Cambria Math"/>
+                </w:rPr>
+                <m:t>y</m:t>
+              </m:r>
+            </m:e>
+            <m:sub>
+              <m:r>
+                <w:rPr>
+                  <w:rFonts w:ascii="Cambria Math" w:eastAsiaTheme="minorEastAsia" w:hAnsi="Cambria Math"/>
+                </w:rPr>
+                <m:t>1</m:t>
+              </m:r>
+            </m:sub>
+          </m:sSub>
+          <m:r>
+            <w:rPr>
+              <w:rFonts w:ascii="Cambria Math" w:eastAsiaTheme="minorEastAsia" w:hAnsi="Cambria Math"/>
+            </w:rPr>
+            <m:t>+</m:t>
+          </m:r>
+          <m:d>
+            <m:dPr>
+              <m:ctrlPr>
+                <w:rPr>
+                  <w:rFonts w:ascii="Cambria Math" w:eastAsiaTheme="minorEastAsia" w:hAnsi="Cambria Math"/>
+                  <w:i/>
+                </w:rPr>
+              </m:ctrlPr>
+            </m:dPr>
+            <m:e>
+              <m:sSub>
+                <m:sSubPr>
+                  <m:ctrlPr>
+                    <w:rPr>
+                      <w:rFonts w:ascii="Cambria Math" w:eastAsiaTheme="minorEastAsia" w:hAnsi="Cambria Math"/>
+                      <w:i/>
+                    </w:rPr>
+                  </m:ctrlPr>
+                </m:sSubPr>
+                <m:e>
+                  <m:r>
+                    <w:rPr>
+                      <w:rFonts w:ascii="Cambria Math" w:eastAsiaTheme="minorEastAsia" w:hAnsi="Cambria Math"/>
+                    </w:rPr>
+                    <m:t>y</m:t>
+                  </m:r>
+                </m:e>
+                <m:sub>
+                  <m:r>
+                    <w:rPr>
+                      <w:rFonts w:ascii="Cambria Math" w:eastAsiaTheme="minorEastAsia" w:hAnsi="Cambria Math"/>
+                    </w:rPr>
+                    <m:t>2</m:t>
+                  </m:r>
+                </m:sub>
+              </m:sSub>
+              <m:r>
+                <w:rPr>
+                  <w:rFonts w:ascii="Cambria Math" w:eastAsiaTheme="minorEastAsia" w:hAnsi="Cambria Math"/>
+                </w:rPr>
+                <m:t>-</m:t>
+              </m:r>
+              <m:sSub>
+                <m:sSubPr>
+                  <m:ctrlPr>
+                    <w:rPr>
+                      <w:rFonts w:ascii="Cambria Math" w:eastAsiaTheme="minorEastAsia" w:hAnsi="Cambria Math"/>
+                      <w:i/>
+                    </w:rPr>
+                  </m:ctrlPr>
+                </m:sSubPr>
+                <m:e>
+                  <m:r>
+                    <w:rPr>
+                      <w:rFonts w:ascii="Cambria Math" w:eastAsiaTheme="minorEastAsia" w:hAnsi="Cambria Math"/>
+                    </w:rPr>
+                    <m:t>y</m:t>
+                  </m:r>
+                </m:e>
+                <m:sub>
+                  <m:r>
+                    <w:rPr>
+                      <w:rFonts w:ascii="Cambria Math" w:eastAsiaTheme="minorEastAsia" w:hAnsi="Cambria Math"/>
+                    </w:rPr>
+                    <m:t>1</m:t>
+                  </m:r>
+                </m:sub>
+              </m:sSub>
+            </m:e>
+          </m:d>
+          <m:r>
+            <w:rPr>
+              <w:rFonts w:ascii="Cambria Math" w:eastAsiaTheme="minorEastAsia" w:hAnsi="Cambria Math"/>
+            </w:rPr>
+            <m:t>t</m:t>
+          </m:r>
+        </m:oMath>
+      </m:oMathPara>
+    </w:p>
+    <w:p>
+      <w:pPr>
+        <w:spacing w:after="0"/>
+        <w:rPr>
+          <w:rFonts w:eastAsiaTheme="minorEastAsia"/>
+        </w:rPr>
+      </w:pPr>
+      <m:oMathPara>
+        <m:oMathParaPr>
+          <m:jc m:val="left"/>
+        </m:oMathParaPr>
+        <m:oMath>
+          <m:r>
+            <w:rPr>
+              <w:rFonts w:ascii="Cambria Math" w:eastAsiaTheme="minorEastAsia" w:hAnsi="Cambria Math"/>
+            </w:rPr>
+            <m:t>z=</m:t>
+          </m:r>
+          <m:sSub>
+            <m:sSubPr>
+              <m:ctrlPr>
+                <w:rPr>
+                  <w:rFonts w:ascii="Cambria Math" w:eastAsiaTheme="minorEastAsia" w:hAnsi="Cambria Math"/>
+                  <w:i/>
+                </w:rPr>
+              </m:ctrlPr>
+            </m:sSubPr>
+            <m:e>
+              <m:r>
+                <w:rPr>
+                  <w:rFonts w:ascii="Cambria Math" w:eastAsiaTheme="minorEastAsia" w:hAnsi="Cambria Math"/>
+                </w:rPr>
+                <m:t>z</m:t>
+              </m:r>
+            </m:e>
+            <m:sub>
+              <m:r>
+                <w:rPr>
+                  <w:rFonts w:ascii="Cambria Math" w:eastAsiaTheme="minorEastAsia" w:hAnsi="Cambria Math"/>
+                </w:rPr>
+                <m:t>1</m:t>
+              </m:r>
+            </m:sub>
+          </m:sSub>
+          <m:r>
+            <w:rPr>
+              <w:rFonts w:ascii="Cambria Math" w:eastAsiaTheme="minorEastAsia" w:hAnsi="Cambria Math"/>
+            </w:rPr>
+            <m:t>+</m:t>
+          </m:r>
+          <m:d>
+            <m:dPr>
+              <m:ctrlPr>
+                <w:rPr>
+                  <w:rFonts w:ascii="Cambria Math" w:eastAsiaTheme="minorEastAsia" w:hAnsi="Cambria Math"/>
+                  <w:i/>
+                </w:rPr>
+              </m:ctrlPr>
+            </m:dPr>
+            <m:e>
+              <m:sSub>
+                <m:sSubPr>
+                  <m:ctrlPr>
+                    <w:rPr>
+                      <w:rFonts w:ascii="Cambria Math" w:eastAsiaTheme="minorEastAsia" w:hAnsi="Cambria Math"/>
+                      <w:i/>
+                    </w:rPr>
+                  </m:ctrlPr>
+                </m:sSubPr>
+                <m:e>
+                  <m:r>
+                    <w:rPr>
+                      <w:rFonts w:ascii="Cambria Math" w:eastAsiaTheme="minorEastAsia" w:hAnsi="Cambria Math"/>
+                    </w:rPr>
+                    <m:t>z</m:t>
+                  </m:r>
+                </m:e>
+                <m:sub>
+                  <m:r>
+                    <w:rPr>
+                      <w:rFonts w:ascii="Cambria Math" w:eastAsiaTheme="minorEastAsia" w:hAnsi="Cambria Math"/>
+                    </w:rPr>
+                    <m:t>2</m:t>
+                  </m:r>
+                </m:sub>
+              </m:sSub>
+              <m:r>
+                <w:rPr>
+                  <w:rFonts w:ascii="Cambria Math" w:eastAsiaTheme="minorEastAsia" w:hAnsi="Cambria Math"/>
+                </w:rPr>
+                <m:t>-</m:t>
+              </m:r>
+              <m:sSub>
+                <m:sSubPr>
+                  <m:ctrlPr>
+                    <w:rPr>
+                      <w:rFonts w:ascii="Cambria Math" w:eastAsiaTheme="minorEastAsia" w:hAnsi="Cambria Math"/>
+                      <w:i/>
+                    </w:rPr>
+                  </m:ctrlPr>
+                </m:sSubPr>
+                <m:e>
+                  <m:r>
+                    <w:rPr>
+                      <w:rFonts w:ascii="Cambria Math" w:eastAsiaTheme="minorEastAsia" w:hAnsi="Cambria Math"/>
+                    </w:rPr>
+                    <m:t>z</m:t>
+                  </m:r>
+                </m:e>
+                <m:sub>
+                  <m:r>
+                    <w:rPr>
+                      <w:rFonts w:ascii="Cambria Math" w:eastAsiaTheme="minorEastAsia" w:hAnsi="Cambria Math"/>
+                    </w:rPr>
+                    <m:t>1</m:t>
+                  </m:r>
+                </m:sub>
+              </m:sSub>
+            </m:e>
+          </m:d>
+          <m:r>
+            <w:rPr>
+              <w:rFonts w:ascii="Cambria Math" w:eastAsiaTheme="minorEastAsia" w:hAnsi="Cambria Math"/>
+            </w:rPr>
+            <m:t>t</m:t>
+          </m:r>
+        </m:oMath>
+      </m:oMathPara>
+    </w:p>
+    <w:p>
+      <w:pPr>
+        <w:spacing w:after="0"/>
+        <w:rPr>
+          <w:rFonts w:eastAsiaTheme="minorEastAsia"/>
+        </w:rPr>
+      </w:pPr>
+    </w:p>
+    <w:p>
+      <w:pPr>
+        <w:spacing w:after="0"/>
+        <w:rPr>
+          <w:rFonts w:eastAsiaTheme="minorEastAsia"/>
+        </w:rPr>
+      </w:pPr>
+      <w:r>
+        <w:rPr>
+          <w:rFonts w:eastAsiaTheme="minorEastAsia"/>
+        </w:rPr>
+        <w:t>We are looking for the point of the vector that is on the</w:t>
+      </w:r>
+      <w:r>
+        <w:rPr>
+          <w:rFonts w:eastAsiaTheme="minorEastAsia"/>
+        </w:rPr>
+        <w:t xml:space="preserve"> same</w:t>
+      </w:r>
+      <w:r>
+        <w:rPr>
+          <w:rFonts w:eastAsiaTheme="minorEastAsia"/>
+        </w:rPr>
+        <w:t xml:space="preserve"> plane </w:t>
+      </w:r>
+      <w:r>
+        <w:rPr>
+          <w:rFonts w:eastAsiaTheme="minorEastAsia"/>
+        </w:rPr>
+        <w:t>as</w:t>
+      </w:r>
+      <w:r>
+        <w:rPr>
+          <w:rFonts w:eastAsiaTheme="minorEastAsia"/>
+        </w:rPr>
+        <w:t xml:space="preserve"> the receiver, in other words, we are looking for the point on the line having unit vector </w:t>
+      </w:r>
+      <m:oMath>
+        <m:sSub>
+          <m:sSubPr>
+            <m:ctrlPr>
+              <w:rPr>
+                <w:rFonts w:ascii="Cambria Math" w:eastAsiaTheme="minorEastAsia" w:hAnsi="Cambria Math"/>
+                <w:i/>
+              </w:rPr>
+            </m:ctrlPr>
+          </m:sSubPr>
+          <m:e>
+            <m:r>
+              <w:rPr>
+                <w:rFonts w:ascii="Cambria Math" w:eastAsiaTheme="minorEastAsia" w:hAnsi="Cambria Math"/>
+              </w:rPr>
+              <m:t>u</m:t>
+            </m:r>
+          </m:e>
+          <m:sub>
+            <m:sSub>
+              <m:sSubPr>
+                <m:ctrlPr>
+                  <w:rPr>
+                    <w:rFonts w:ascii="Cambria Math" w:eastAsiaTheme="minorEastAsia" w:hAnsi="Cambria Math"/>
+                    <w:i/>
+                  </w:rPr>
+                </m:ctrlPr>
+              </m:sSubPr>
+              <m:e>
+                <m:r>
+                  <w:rPr>
+                    <w:rFonts w:ascii="Cambria Math" w:eastAsiaTheme="minorEastAsia" w:hAnsi="Cambria Math"/>
+                  </w:rPr>
+                  <m:t>v</m:t>
+                </m:r>
+              </m:e>
+              <m:sub>
+                <m:r>
+                  <w:rPr>
+                    <w:rFonts w:ascii="Cambria Math" w:eastAsiaTheme="minorEastAsia" w:hAnsi="Cambria Math"/>
+                  </w:rPr>
+                  <m:t>r,proj</m:t>
                 </m:r>
               </m:sub>
             </m:sSub>
@@ -33188,7 +33672,7 @@
     </w:p>
     <w:p>
       <w:pPr>
-        <w:spacing w:after="0"/>
+        <w:spacing w:after="0" w:line="360" w:lineRule="auto"/>
         <w:rPr>
           <w:rFonts w:eastAsiaTheme="minorEastAsia"/>
         </w:rPr>
@@ -33367,7 +33851,7 @@
     </w:p>
     <w:p>
       <w:pPr>
-        <w:spacing w:after="0"/>
+        <w:spacing w:after="0" w:line="480" w:lineRule="auto"/>
         <w:rPr>
           <w:rFonts w:eastAsiaTheme="minorEastAsia"/>
         </w:rPr>
@@ -33536,16 +34020,28 @@
     </w:p>
     <w:p>
       <w:pPr>
-        <w:spacing w:after="0"/>
-        <w:rPr>
-          <w:rFonts w:eastAsiaTheme="minorEastAsia"/>
-        </w:rPr>
-      </w:pPr>
-      <w:r>
-        <w:rPr>
-          <w:rFonts w:eastAsiaTheme="minorEastAsia"/>
-        </w:rPr>
-        <w:t xml:space="preserve">This is equation 1 used to find the reflected vector </w:t>
+        <w:spacing w:after="0" w:line="480" w:lineRule="auto"/>
+        <w:rPr>
+          <w:rFonts w:eastAsiaTheme="minorEastAsia"/>
+        </w:rPr>
+      </w:pPr>
+      <w:r>
+        <w:rPr>
+          <w:rFonts w:eastAsiaTheme="minorEastAsia"/>
+        </w:rPr>
+        <w:t>This is equation 1 used to find the</w:t>
+      </w:r>
+      <w:r>
+        <w:rPr>
+          <w:rFonts w:eastAsiaTheme="minorEastAsia"/>
+        </w:rPr>
+        <w:t xml:space="preserve"> coordinates of the</w:t>
+      </w:r>
+      <w:r>
+        <w:rPr>
+          <w:rFonts w:eastAsiaTheme="minorEastAsia"/>
+        </w:rPr>
+        <w:t xml:space="preserve"> reflected vector </w:t>
       </w:r>
       <m:oMath>
         <m:sSub>
@@ -33617,22 +34113,6 @@
           <w:rFonts w:eastAsiaTheme="minorEastAsia"/>
         </w:rPr>
       </w:pPr>
-    </w:p>
-    <w:p>
-      <w:pPr>
-        <w:spacing w:after="0"/>
-        <w:rPr>
-          <w:rFonts w:eastAsiaTheme="minorEastAsia"/>
-        </w:rPr>
-      </w:pPr>
-    </w:p>
-    <w:p>
-      <w:pPr>
-        <w:spacing w:after="0"/>
-        <w:rPr>
-          <w:rFonts w:eastAsiaTheme="minorEastAsia"/>
-        </w:rPr>
-      </w:pPr>
       <w:r>
         <w:rPr>
           <w:rFonts w:eastAsiaTheme="minorEastAsia"/>
@@ -33705,7 +34185,7 @@
     </w:p>
     <w:p>
       <w:pPr>
-        <w:spacing w:after="0"/>
+        <w:spacing w:after="0" w:line="360" w:lineRule="auto"/>
         <w:rPr>
           <w:rFonts w:eastAsiaTheme="minorEastAsia"/>
         </w:rPr>
@@ -33913,7 +34393,7 @@
     </w:p>
     <w:p>
       <w:pPr>
-        <w:spacing w:after="0"/>
+        <w:spacing w:after="0" w:line="360" w:lineRule="auto"/>
         <w:ind w:left="1260" w:firstLine="180"/>
         <w:rPr>
           <w:rFonts w:eastAsiaTheme="minorEastAsia"/>
@@ -34096,7 +34576,7 @@
     </w:p>
     <w:p>
       <w:pPr>
-        <w:spacing w:after="0"/>
+        <w:spacing w:after="0" w:line="360" w:lineRule="auto"/>
         <w:ind w:left="1260" w:firstLine="720"/>
         <w:rPr>
           <w:rFonts w:eastAsiaTheme="minorEastAsia"/>
@@ -34279,7 +34759,7 @@
     </w:p>
     <w:p>
       <w:pPr>
-        <w:spacing w:after="0"/>
+        <w:spacing w:after="0" w:line="360" w:lineRule="auto"/>
         <w:ind w:firstLine="1260"/>
         <w:rPr>
           <w:rFonts w:eastAsiaTheme="minorEastAsia"/>
@@ -34489,7 +34969,8 @@
     </w:p>
     <w:p>
       <w:pPr>
-        <w:spacing w:after="0"/>
+        <w:spacing w:after="0" w:line="360" w:lineRule="auto"/>
+        <w:ind w:left="990" w:firstLine="450"/>
         <w:rPr>
           <w:rFonts w:eastAsiaTheme="minorEastAsia"/>
         </w:rPr>
@@ -34536,6 +35017,12 @@
               <w:rFonts w:ascii="Cambria Math" w:eastAsiaTheme="minorEastAsia" w:hAnsi="Cambria Math"/>
             </w:rPr>
             <m:t xml:space="preserve">       </m:t>
+          </m:r>
+          <m:r>
+            <w:rPr>
+              <w:rFonts w:ascii="Cambria Math" w:eastAsiaTheme="minorEastAsia" w:hAnsi="Cambria Math"/>
+            </w:rPr>
+            <m:t xml:space="preserve">          </m:t>
           </m:r>
           <m:d>
             <m:dPr>
@@ -35976,143 +36463,150 @@
     </w:p>
     <w:p>
       <w:pPr>
+        <w:pStyle w:val="ListParagraph"/>
+        <w:numPr>
+          <w:ilvl w:val="0"/>
+          <w:numId w:val="17"/>
+        </w:numPr>
         <w:spacing w:after="0"/>
         <w:rPr>
           <w:rFonts w:eastAsiaTheme="minorEastAsia"/>
         </w:rPr>
       </w:pPr>
-      <m:oMathPara>
-        <m:oMathParaPr>
-          <m:jc m:val="left"/>
-        </m:oMathParaPr>
-        <m:oMath>
-          <m:r>
-            <w:rPr>
-              <w:rFonts w:ascii="Cambria Math" w:eastAsiaTheme="minorEastAsia" w:hAnsi="Cambria Math"/>
-            </w:rPr>
-            <m:t>es</m:t>
-          </m:r>
-          <m:sSub>
-            <m:sSubPr>
-              <m:ctrlPr>
-                <w:rPr>
-                  <w:rFonts w:ascii="Cambria Math" w:eastAsiaTheme="minorEastAsia" w:hAnsi="Cambria Math"/>
-                  <w:i/>
-                </w:rPr>
-              </m:ctrlPr>
-            </m:sSubPr>
-            <m:e>
-              <m:r>
-                <w:rPr>
-                  <w:rFonts w:ascii="Cambria Math" w:eastAsiaTheme="minorEastAsia" w:hAnsi="Cambria Math"/>
-                </w:rPr>
-                <m:t>t</m:t>
-              </m:r>
-            </m:e>
-            <m:sub>
-              <m:r>
-                <w:rPr>
-                  <w:rFonts w:ascii="Cambria Math" w:eastAsiaTheme="minorEastAsia" w:hAnsi="Cambria Math"/>
-                </w:rPr>
-                <m:t>so</m:t>
-              </m:r>
-              <m:sSub>
-                <m:sSubPr>
-                  <m:ctrlPr>
-                    <w:rPr>
-                      <w:rFonts w:ascii="Cambria Math" w:eastAsiaTheme="minorEastAsia" w:hAnsi="Cambria Math"/>
-                      <w:i/>
-                    </w:rPr>
-                  </m:ctrlPr>
-                </m:sSubPr>
-                <m:e>
-                  <m:r>
-                    <w:rPr>
-                      <w:rFonts w:ascii="Cambria Math" w:eastAsiaTheme="minorEastAsia" w:hAnsi="Cambria Math"/>
-                    </w:rPr>
-                    <m:t>l</m:t>
-                  </m:r>
-                </m:e>
-                <m:sub>
-                  <m:r>
-                    <w:rPr>
-                      <w:rFonts w:ascii="Cambria Math" w:eastAsiaTheme="minorEastAsia" w:hAnsi="Cambria Math"/>
-                    </w:rPr>
-                    <m:t>1</m:t>
-                  </m:r>
-                </m:sub>
-              </m:sSub>
-            </m:sub>
-          </m:sSub>
-          <m:r>
-            <w:rPr>
-              <w:rFonts w:ascii="Cambria Math" w:eastAsiaTheme="minorEastAsia" w:hAnsi="Cambria Math"/>
-            </w:rPr>
-            <m:t>=so</m:t>
-          </m:r>
-          <m:sSub>
-            <m:sSubPr>
-              <m:ctrlPr>
-                <w:rPr>
-                  <w:rFonts w:ascii="Cambria Math" w:eastAsiaTheme="minorEastAsia" w:hAnsi="Cambria Math"/>
-                  <w:i/>
-                </w:rPr>
-              </m:ctrlPr>
-            </m:sSubPr>
-            <m:e>
-              <m:r>
-                <w:rPr>
-                  <w:rFonts w:ascii="Cambria Math" w:eastAsiaTheme="minorEastAsia" w:hAnsi="Cambria Math"/>
-                </w:rPr>
-                <m:t>l</m:t>
-              </m:r>
-            </m:e>
-            <m:sub>
-              <m:r>
-                <w:rPr>
-                  <w:rFonts w:ascii="Cambria Math" w:eastAsiaTheme="minorEastAsia" w:hAnsi="Cambria Math"/>
-                </w:rPr>
-                <m:t>1</m:t>
-              </m:r>
-            </m:sub>
-          </m:sSub>
-          <m:r>
-            <w:rPr>
-              <w:rFonts w:ascii="Cambria Math" w:eastAsiaTheme="minorEastAsia" w:hAnsi="Cambria Math"/>
-            </w:rPr>
-            <m:t>+</m:t>
-          </m:r>
-          <m:sSub>
-            <m:sSubPr>
-              <m:ctrlPr>
-                <w:rPr>
-                  <w:rFonts w:ascii="Cambria Math" w:eastAsiaTheme="minorEastAsia" w:hAnsi="Cambria Math"/>
-                  <w:i/>
-                </w:rPr>
-              </m:ctrlPr>
-            </m:sSubPr>
-            <m:e>
-              <m:r>
-                <w:rPr>
-                  <w:rFonts w:ascii="Cambria Math" w:eastAsiaTheme="minorEastAsia" w:hAnsi="Cambria Math"/>
-                </w:rPr>
-                <m:t>x</m:t>
-              </m:r>
-            </m:e>
-            <m:sub>
-              <m:r>
-                <w:rPr>
-                  <w:rFonts w:ascii="Cambria Math" w:eastAsiaTheme="minorEastAsia" w:hAnsi="Cambria Math"/>
-                </w:rPr>
-                <m:t>0</m:t>
-              </m:r>
-            </m:sub>
-          </m:sSub>
-        </m:oMath>
-      </m:oMathPara>
+      <m:oMath>
+        <m:r>
+          <w:rPr>
+            <w:rFonts w:ascii="Cambria Math" w:eastAsiaTheme="minorEastAsia" w:hAnsi="Cambria Math"/>
+          </w:rPr>
+          <m:t>e</m:t>
+        </m:r>
+        <m:r>
+          <w:rPr>
+            <w:rFonts w:ascii="Cambria Math" w:eastAsiaTheme="minorEastAsia" w:hAnsi="Cambria Math"/>
+          </w:rPr>
+          <m:t>s</m:t>
+        </m:r>
+        <m:sSub>
+          <m:sSubPr>
+            <m:ctrlPr>
+              <w:rPr>
+                <w:rFonts w:ascii="Cambria Math" w:eastAsiaTheme="minorEastAsia" w:hAnsi="Cambria Math"/>
+                <w:i/>
+              </w:rPr>
+            </m:ctrlPr>
+          </m:sSubPr>
+          <m:e>
+            <m:r>
+              <w:rPr>
+                <w:rFonts w:ascii="Cambria Math" w:eastAsiaTheme="minorEastAsia" w:hAnsi="Cambria Math"/>
+              </w:rPr>
+              <m:t>t</m:t>
+            </m:r>
+          </m:e>
+          <m:sub>
+            <m:r>
+              <w:rPr>
+                <w:rFonts w:ascii="Cambria Math" w:eastAsiaTheme="minorEastAsia" w:hAnsi="Cambria Math"/>
+              </w:rPr>
+              <m:t>so</m:t>
+            </m:r>
+            <m:sSub>
+              <m:sSubPr>
+                <m:ctrlPr>
+                  <w:rPr>
+                    <w:rFonts w:ascii="Cambria Math" w:eastAsiaTheme="minorEastAsia" w:hAnsi="Cambria Math"/>
+                    <w:i/>
+                  </w:rPr>
+                </m:ctrlPr>
+              </m:sSubPr>
+              <m:e>
+                <m:r>
+                  <w:rPr>
+                    <w:rFonts w:ascii="Cambria Math" w:eastAsiaTheme="minorEastAsia" w:hAnsi="Cambria Math"/>
+                  </w:rPr>
+                  <m:t>l</m:t>
+                </m:r>
+              </m:e>
+              <m:sub>
+                <m:r>
+                  <w:rPr>
+                    <w:rFonts w:ascii="Cambria Math" w:eastAsiaTheme="minorEastAsia" w:hAnsi="Cambria Math"/>
+                  </w:rPr>
+                  <m:t>1</m:t>
+                </m:r>
+              </m:sub>
+            </m:sSub>
+          </m:sub>
+        </m:sSub>
+        <m:r>
+          <w:rPr>
+            <w:rFonts w:ascii="Cambria Math" w:eastAsiaTheme="minorEastAsia" w:hAnsi="Cambria Math"/>
+          </w:rPr>
+          <m:t>=so</m:t>
+        </m:r>
+        <m:sSub>
+          <m:sSubPr>
+            <m:ctrlPr>
+              <w:rPr>
+                <w:rFonts w:ascii="Cambria Math" w:eastAsiaTheme="minorEastAsia" w:hAnsi="Cambria Math"/>
+                <w:i/>
+              </w:rPr>
+            </m:ctrlPr>
+          </m:sSubPr>
+          <m:e>
+            <m:r>
+              <w:rPr>
+                <w:rFonts w:ascii="Cambria Math" w:eastAsiaTheme="minorEastAsia" w:hAnsi="Cambria Math"/>
+              </w:rPr>
+              <m:t>l</m:t>
+            </m:r>
+          </m:e>
+          <m:sub>
+            <m:r>
+              <w:rPr>
+                <w:rFonts w:ascii="Cambria Math" w:eastAsiaTheme="minorEastAsia" w:hAnsi="Cambria Math"/>
+              </w:rPr>
+              <m:t>1</m:t>
+            </m:r>
+          </m:sub>
+        </m:sSub>
+        <m:r>
+          <w:rPr>
+            <w:rFonts w:ascii="Cambria Math" w:eastAsiaTheme="minorEastAsia" w:hAnsi="Cambria Math"/>
+          </w:rPr>
+          <m:t>+</m:t>
+        </m:r>
+        <m:sSub>
+          <m:sSubPr>
+            <m:ctrlPr>
+              <w:rPr>
+                <w:rFonts w:ascii="Cambria Math" w:eastAsiaTheme="minorEastAsia" w:hAnsi="Cambria Math"/>
+                <w:i/>
+              </w:rPr>
+            </m:ctrlPr>
+          </m:sSubPr>
+          <m:e>
+            <m:r>
+              <w:rPr>
+                <w:rFonts w:ascii="Cambria Math" w:eastAsiaTheme="minorEastAsia" w:hAnsi="Cambria Math"/>
+              </w:rPr>
+              <m:t>x</m:t>
+            </m:r>
+          </m:e>
+          <m:sub>
+            <m:r>
+              <w:rPr>
+                <w:rFonts w:ascii="Cambria Math" w:eastAsiaTheme="minorEastAsia" w:hAnsi="Cambria Math"/>
+              </w:rPr>
+              <m:t>1</m:t>
+            </m:r>
+          </m:sub>
+        </m:sSub>
+      </m:oMath>
     </w:p>
     <w:p>
       <w:pPr>
+        <w:pStyle w:val="ListParagraph"/>
         <w:spacing w:after="0"/>
         <w:rPr>
           <w:rFonts w:eastAsiaTheme="minorEastAsia"/>
@@ -36241,7 +36735,7 @@
                 <w:rPr>
                   <w:rFonts w:ascii="Cambria Math" w:eastAsiaTheme="minorEastAsia" w:hAnsi="Cambria Math"/>
                 </w:rPr>
-                <m:t>0</m:t>
+                <m:t>1</m:t>
               </m:r>
             </m:sub>
           </m:sSub>
@@ -36250,6 +36744,7 @@
     </w:p>
     <w:p>
       <w:pPr>
+        <w:pStyle w:val="ListParagraph"/>
         <w:spacing w:after="0"/>
         <w:rPr>
           <w:rFonts w:eastAsiaTheme="minorEastAsia"/>
@@ -36284,7 +36779,7 @@
               <w:rPr>
                 <w:rFonts w:ascii="Cambria Math" w:eastAsiaTheme="minorEastAsia" w:hAnsi="Cambria Math"/>
               </w:rPr>
-              <m:t>0</m:t>
+              <m:t>1</m:t>
             </m:r>
           </m:sub>
         </m:sSub>
@@ -36324,6 +36819,11 @@
     </w:p>
     <w:p>
       <w:pPr>
+        <w:pStyle w:val="ListParagraph"/>
+        <w:numPr>
+          <w:ilvl w:val="0"/>
+          <w:numId w:val="17"/>
+        </w:numPr>
         <w:spacing w:after="0"/>
         <w:rPr>
           <w:rFonts w:eastAsiaTheme="minorEastAsia"/>
@@ -36372,6 +36872,7 @@
     </w:p>
     <w:p>
       <w:pPr>
+        <w:pStyle w:val="ListParagraph"/>
         <w:spacing w:after="0"/>
         <w:rPr>
           <w:rFonts w:eastAsiaTheme="minorEastAsia"/>
@@ -36613,6 +37114,7 @@
     </w:p>
     <w:p>
       <w:pPr>
+        <w:pStyle w:val="ListParagraph"/>
         <w:spacing w:after="0"/>
         <w:rPr>
           <w:rFonts w:eastAsiaTheme="minorEastAsia"/>
@@ -36660,6 +37162,7 @@
     </w:p>
     <w:p>
       <w:pPr>
+        <w:pStyle w:val="ListParagraph"/>
         <w:spacing w:after="0"/>
         <w:rPr>
           <w:rFonts w:eastAsiaTheme="minorEastAsia"/>
@@ -36687,6 +37190,7 @@
     </w:p>
     <w:p>
       <w:pPr>
+        <w:pStyle w:val="ListParagraph"/>
         <w:spacing w:after="0"/>
         <w:rPr>
           <w:rFonts w:eastAsiaTheme="minorEastAsia"/>
@@ -36763,6 +37267,8 @@
         <m:r>
           <w:rPr>
             <w:rFonts w:ascii="Cambria Math" w:eastAsiaTheme="minorEastAsia" w:hAnsi="Cambria Math"/>
+            <w:sz w:val="24"/>
+            <w:szCs w:val="24"/>
           </w:rPr>
           <m:t>y=</m:t>
         </m:r>
@@ -36772,6 +37278,8 @@
               <w:rPr>
                 <w:rFonts w:ascii="Cambria Math" w:eastAsiaTheme="minorEastAsia" w:hAnsi="Cambria Math"/>
                 <w:i/>
+                <w:sz w:val="24"/>
+                <w:szCs w:val="24"/>
               </w:rPr>
             </m:ctrlPr>
           </m:fPr>
@@ -36784,6 +37292,8 @@
                   <w:rPr>
                     <w:rFonts w:ascii="Cambria Math" w:eastAsiaTheme="minorEastAsia" w:hAnsi="Cambria Math"/>
                     <w:i/>
+                    <w:sz w:val="24"/>
+                    <w:szCs w:val="24"/>
                   </w:rPr>
                 </m:ctrlPr>
               </m:dPr>
@@ -36794,6 +37304,8 @@
                       <w:rPr>
                         <w:rFonts w:ascii="Cambria Math" w:eastAsiaTheme="minorEastAsia" w:hAnsi="Cambria Math"/>
                         <w:i/>
+                        <w:sz w:val="24"/>
+                        <w:szCs w:val="24"/>
                       </w:rPr>
                     </m:ctrlPr>
                   </m:sSubPr>
@@ -36801,6 +37313,8 @@
                     <m:r>
                       <w:rPr>
                         <w:rFonts w:ascii="Cambria Math" w:eastAsiaTheme="minorEastAsia" w:hAnsi="Cambria Math"/>
+                        <w:sz w:val="24"/>
+                        <w:szCs w:val="24"/>
                       </w:rPr>
                       <m:t>v</m:t>
                     </m:r>
@@ -36809,6 +37323,8 @@
                     <m:r>
                       <w:rPr>
                         <w:rFonts w:ascii="Cambria Math" w:eastAsiaTheme="minorEastAsia" w:hAnsi="Cambria Math"/>
+                        <w:sz w:val="24"/>
+                        <w:szCs w:val="24"/>
                       </w:rPr>
                       <m:t>r,proj</m:t>
                     </m:r>
@@ -36824,6 +37340,8 @@
                   <w:rPr>
                     <w:rFonts w:ascii="Cambria Math" w:eastAsiaTheme="minorEastAsia" w:hAnsi="Cambria Math"/>
                     <w:i/>
+                    <w:sz w:val="24"/>
+                    <w:szCs w:val="24"/>
                   </w:rPr>
                 </m:ctrlPr>
               </m:dPr>
@@ -36834,6 +37352,8 @@
                       <w:rPr>
                         <w:rFonts w:ascii="Cambria Math" w:eastAsiaTheme="minorEastAsia" w:hAnsi="Cambria Math"/>
                         <w:i/>
+                        <w:sz w:val="24"/>
+                        <w:szCs w:val="24"/>
                       </w:rPr>
                     </m:ctrlPr>
                   </m:sSubPr>
@@ -36841,6 +37361,8 @@
                     <m:r>
                       <w:rPr>
                         <w:rFonts w:ascii="Cambria Math" w:eastAsiaTheme="minorEastAsia" w:hAnsi="Cambria Math"/>
+                        <w:sz w:val="24"/>
+                        <w:szCs w:val="24"/>
                       </w:rPr>
                       <m:t>v</m:t>
                     </m:r>
@@ -36849,6 +37371,8 @@
                     <m:r>
                       <w:rPr>
                         <w:rFonts w:ascii="Cambria Math" w:eastAsiaTheme="minorEastAsia" w:hAnsi="Cambria Math"/>
+                        <w:sz w:val="24"/>
+                        <w:szCs w:val="24"/>
                       </w:rPr>
                       <m:t>r</m:t>
                     </m:r>
@@ -36862,6 +37386,8 @@
                   <w:rPr>
                     <w:rFonts w:ascii="Cambria Math" w:eastAsiaTheme="minorEastAsia" w:hAnsi="Cambria Math"/>
                     <w:i/>
+                    <w:sz w:val="24"/>
+                    <w:szCs w:val="24"/>
                   </w:rPr>
                 </m:ctrlPr>
               </m:funcPr>
@@ -36872,6 +37398,8 @@
                   </m:rPr>
                   <w:rPr>
                     <w:rFonts w:ascii="Cambria Math" w:hAnsi="Cambria Math"/>
+                    <w:sz w:val="24"/>
+                    <w:szCs w:val="24"/>
                   </w:rPr>
                   <m:t>cos</m:t>
                 </m:r>
@@ -36883,6 +37411,8 @@
                       <w:rPr>
                         <w:rFonts w:ascii="Cambria Math" w:eastAsiaTheme="minorEastAsia" w:hAnsi="Cambria Math"/>
                         <w:i/>
+                        <w:sz w:val="24"/>
+                        <w:szCs w:val="24"/>
                       </w:rPr>
                     </m:ctrlPr>
                   </m:sSubPr>
@@ -36890,6 +37420,8 @@
                     <m:r>
                       <w:rPr>
                         <w:rFonts w:ascii="Cambria Math" w:eastAsiaTheme="minorEastAsia" w:hAnsi="Cambria Math"/>
+                        <w:sz w:val="24"/>
+                        <w:szCs w:val="24"/>
                       </w:rPr>
                       <m:t>θ</m:t>
                     </m:r>
@@ -36898,6 +37430,8 @@
                     <m:r>
                       <w:rPr>
                         <w:rFonts w:ascii="Cambria Math" w:eastAsiaTheme="minorEastAsia" w:hAnsi="Cambria Math"/>
+                        <w:sz w:val="24"/>
+                        <w:szCs w:val="24"/>
                       </w:rPr>
                       <m:t>r</m:t>
                     </m:r>
@@ -36906,6 +37440,8 @@
                 <m:r>
                   <w:rPr>
                     <w:rFonts w:ascii="Cambria Math" w:eastAsiaTheme="minorEastAsia" w:hAnsi="Cambria Math"/>
+                    <w:sz w:val="24"/>
+                    <w:szCs w:val="24"/>
                   </w:rPr>
                   <m:t>-</m:t>
                 </m:r>
@@ -36915,6 +37451,8 @@
                       <w:rPr>
                         <w:rFonts w:ascii="Cambria Math" w:eastAsiaTheme="minorEastAsia" w:hAnsi="Cambria Math"/>
                         <w:i/>
+                        <w:sz w:val="24"/>
+                        <w:szCs w:val="24"/>
                       </w:rPr>
                     </m:ctrlPr>
                   </m:sSupPr>
@@ -36922,6 +37460,8 @@
                     <m:r>
                       <w:rPr>
                         <w:rFonts w:ascii="Cambria Math" w:eastAsiaTheme="minorEastAsia" w:hAnsi="Cambria Math"/>
+                        <w:sz w:val="24"/>
+                        <w:szCs w:val="24"/>
                       </w:rPr>
                       <m:t>z</m:t>
                     </m:r>
@@ -36930,6 +37470,8 @@
                     <m:r>
                       <w:rPr>
                         <w:rFonts w:ascii="Cambria Math" w:eastAsiaTheme="minorEastAsia" w:hAnsi="Cambria Math"/>
+                        <w:sz w:val="24"/>
+                        <w:szCs w:val="24"/>
                       </w:rPr>
                       <m:t>2</m:t>
                     </m:r>
@@ -36940,6 +37482,8 @@
             <m:r>
               <w:rPr>
                 <w:rFonts w:ascii="Cambria Math" w:eastAsiaTheme="minorEastAsia" w:hAnsi="Cambria Math"/>
+                <w:sz w:val="24"/>
+                <w:szCs w:val="24"/>
               </w:rPr>
               <m:t>-ax</m:t>
             </m:r>
@@ -36948,6 +37492,8 @@
             <m:r>
               <w:rPr>
                 <w:rFonts w:ascii="Cambria Math" w:eastAsiaTheme="minorEastAsia" w:hAnsi="Cambria Math"/>
+                <w:sz w:val="24"/>
+                <w:szCs w:val="24"/>
               </w:rPr>
               <m:t>b</m:t>
             </m:r>
@@ -37070,28 +37616,24 @@
           <w:rFonts w:eastAsiaTheme="minorEastAsia"/>
         </w:rPr>
       </w:pPr>
-    </w:p>
-    <w:p>
-      <w:pPr>
-        <w:spacing w:after="0"/>
-        <w:rPr>
-          <w:rFonts w:eastAsiaTheme="minorEastAsia"/>
-        </w:rPr>
-      </w:pPr>
-    </w:p>
-    <w:p>
-      <w:pPr>
-        <w:spacing w:after="0"/>
-        <w:rPr>
-          <w:rFonts w:eastAsiaTheme="minorEastAsia"/>
-        </w:rPr>
-      </w:pPr>
       <w:r>
         <w:rPr>
           <w:rFonts w:eastAsiaTheme="minorEastAsia"/>
         </w:rPr>
         <w:lastRenderedPageBreak/>
-        <w:t>then to find the extremity point of this vector, or the point that will hit the plane of the receiver, we will do the following:</w:t>
+        <w:t xml:space="preserve">then to find the extremity point of this vector, or the point that </w:t>
+      </w:r>
+      <w:r>
+        <w:rPr>
+          <w:rFonts w:eastAsiaTheme="minorEastAsia"/>
+        </w:rPr>
+        <w:t>should</w:t>
+      </w:r>
+      <w:r>
+        <w:rPr>
+          <w:rFonts w:eastAsiaTheme="minorEastAsia"/>
+        </w:rPr>
+        <w:t xml:space="preserve"> hit the plane of the receiver, we will do the following:</w:t>
       </w:r>
     </w:p>
     <w:p>
@@ -40954,7 +41496,20 @@
         <w:rPr>
           <w:rFonts w:eastAsiaTheme="minorEastAsia"/>
         </w:rPr>
-        <w:t>. Now we have the power of the signal received. In the next part, we will calculate the power received by the receiver antenna when we do not have an intelligent metasurface</w:t>
+        <w:t xml:space="preserve">. Now we have the power of the signal received. </w:t>
+      </w:r>
+    </w:p>
+    <w:p>
+      <w:pPr>
+        <w:rPr>
+          <w:rFonts w:eastAsiaTheme="minorEastAsia"/>
+        </w:rPr>
+      </w:pPr>
+      <w:r>
+        <w:rPr>
+          <w:rFonts w:eastAsiaTheme="minorEastAsia"/>
+        </w:rPr>
+        <w:t>In the next part, we will calculate the power received by the receiver antenna when we do not have an intelligent metasurface</w:t>
       </w:r>
       <w:r>
         <w:rPr>
@@ -41527,7 +42082,19 @@
         <w:rPr>
           <w:rFonts w:eastAsiaTheme="minorEastAsia"/>
         </w:rPr>
-        <w:t xml:space="preserve"> so a transmitted ray reaches the receiver.</w:t>
+        <w:t xml:space="preserve"> </w:t>
+      </w:r>
+      <w:r>
+        <w:rPr>
+          <w:rFonts w:eastAsiaTheme="minorEastAsia"/>
+        </w:rPr>
+        <w:t>when</w:t>
+      </w:r>
+      <w:r>
+        <w:rPr>
+          <w:rFonts w:eastAsiaTheme="minorEastAsia"/>
+        </w:rPr>
+        <w:t xml:space="preserve"> a transmitted ray reaches the receiver.</w:t>
       </w:r>
     </w:p>
     <w:p>
@@ -48000,6 +48567,119 @@
     </w:lvl>
   </w:abstractNum>
   <w:abstractNum w:abstractNumId="2" w15:restartNumberingAfterBreak="0">
+    <w:nsid w:val="0E127C6B"/>
+    <w:multiLevelType w:val="hybridMultilevel"/>
+    <w:tmpl w:val="4A66B10A"/>
+    <w:lvl w:ilvl="0" w:tplc="04090001">
+      <w:start w:val="1"/>
+      <w:numFmt w:val="bullet"/>
+      <w:lvlText w:val=""/>
+      <w:lvlJc w:val="left"/>
+      <w:pPr>
+        <w:ind w:left="720" w:hanging="360"/>
+      </w:pPr>
+      <w:rPr>
+        <w:rFonts w:ascii="Symbol" w:hAnsi="Symbol" w:hint="default"/>
+      </w:rPr>
+    </w:lvl>
+    <w:lvl w:ilvl="1" w:tplc="04090003" w:tentative="1">
+      <w:start w:val="1"/>
+      <w:numFmt w:val="bullet"/>
+      <w:lvlText w:val="o"/>
+      <w:lvlJc w:val="left"/>
+      <w:pPr>
+        <w:ind w:left="1440" w:hanging="360"/>
+      </w:pPr>
+      <w:rPr>
+        <w:rFonts w:ascii="Courier New" w:hAnsi="Courier New" w:cs="Courier New" w:hint="default"/>
+      </w:rPr>
+    </w:lvl>
+    <w:lvl w:ilvl="2" w:tplc="04090005" w:tentative="1">
+      <w:start w:val="1"/>
+      <w:numFmt w:val="bullet"/>
+      <w:lvlText w:val=""/>
+      <w:lvlJc w:val="left"/>
+      <w:pPr>
+        <w:ind w:left="2160" w:hanging="360"/>
+      </w:pPr>
+      <w:rPr>
+        <w:rFonts w:ascii="Wingdings" w:hAnsi="Wingdings" w:hint="default"/>
+      </w:rPr>
+    </w:lvl>
+    <w:lvl w:ilvl="3" w:tplc="04090001" w:tentative="1">
+      <w:start w:val="1"/>
+      <w:numFmt w:val="bullet"/>
+      <w:lvlText w:val=""/>
+      <w:lvlJc w:val="left"/>
+      <w:pPr>
+        <w:ind w:left="2880" w:hanging="360"/>
+      </w:pPr>
+      <w:rPr>
+        <w:rFonts w:ascii="Symbol" w:hAnsi="Symbol" w:hint="default"/>
+      </w:rPr>
+    </w:lvl>
+    <w:lvl w:ilvl="4" w:tplc="04090003" w:tentative="1">
+      <w:start w:val="1"/>
+      <w:numFmt w:val="bullet"/>
+      <w:lvlText w:val="o"/>
+      <w:lvlJc w:val="left"/>
+      <w:pPr>
+        <w:ind w:left="3600" w:hanging="360"/>
+      </w:pPr>
+      <w:rPr>
+        <w:rFonts w:ascii="Courier New" w:hAnsi="Courier New" w:cs="Courier New" w:hint="default"/>
+      </w:rPr>
+    </w:lvl>
+    <w:lvl w:ilvl="5" w:tplc="04090005" w:tentative="1">
+      <w:start w:val="1"/>
+      <w:numFmt w:val="bullet"/>
+      <w:lvlText w:val=""/>
+      <w:lvlJc w:val="left"/>
+      <w:pPr>
+        <w:ind w:left="4320" w:hanging="360"/>
+      </w:pPr>
+      <w:rPr>
+        <w:rFonts w:ascii="Wingdings" w:hAnsi="Wingdings" w:hint="default"/>
+      </w:rPr>
+    </w:lvl>
+    <w:lvl w:ilvl="6" w:tplc="04090001" w:tentative="1">
+      <w:start w:val="1"/>
+      <w:numFmt w:val="bullet"/>
+      <w:lvlText w:val=""/>
+      <w:lvlJc w:val="left"/>
+      <w:pPr>
+        <w:ind w:left="5040" w:hanging="360"/>
+      </w:pPr>
+      <w:rPr>
+        <w:rFonts w:ascii="Symbol" w:hAnsi="Symbol" w:hint="default"/>
+      </w:rPr>
+    </w:lvl>
+    <w:lvl w:ilvl="7" w:tplc="04090003" w:tentative="1">
+      <w:start w:val="1"/>
+      <w:numFmt w:val="bullet"/>
+      <w:lvlText w:val="o"/>
+      <w:lvlJc w:val="left"/>
+      <w:pPr>
+        <w:ind w:left="5760" w:hanging="360"/>
+      </w:pPr>
+      <w:rPr>
+        <w:rFonts w:ascii="Courier New" w:hAnsi="Courier New" w:cs="Courier New" w:hint="default"/>
+      </w:rPr>
+    </w:lvl>
+    <w:lvl w:ilvl="8" w:tplc="04090005" w:tentative="1">
+      <w:start w:val="1"/>
+      <w:numFmt w:val="bullet"/>
+      <w:lvlText w:val=""/>
+      <w:lvlJc w:val="left"/>
+      <w:pPr>
+        <w:ind w:left="6480" w:hanging="360"/>
+      </w:pPr>
+      <w:rPr>
+        <w:rFonts w:ascii="Wingdings" w:hAnsi="Wingdings" w:hint="default"/>
+      </w:rPr>
+    </w:lvl>
+  </w:abstractNum>
+  <w:abstractNum w:abstractNumId="3" w15:restartNumberingAfterBreak="0">
     <w:nsid w:val="10AE0E6A"/>
     <w:multiLevelType w:val="hybridMultilevel"/>
     <w:tmpl w:val="BD5AC130"/>
@@ -48112,7 +48792,7 @@
       </w:rPr>
     </w:lvl>
   </w:abstractNum>
-  <w:abstractNum w:abstractNumId="3" w15:restartNumberingAfterBreak="0">
+  <w:abstractNum w:abstractNumId="4" w15:restartNumberingAfterBreak="0">
     <w:nsid w:val="11540003"/>
     <w:multiLevelType w:val="hybridMultilevel"/>
     <w:tmpl w:val="1FEC2814"/>
@@ -48225,7 +48905,7 @@
       </w:rPr>
     </w:lvl>
   </w:abstractNum>
-  <w:abstractNum w:abstractNumId="4" w15:restartNumberingAfterBreak="0">
+  <w:abstractNum w:abstractNumId="5" w15:restartNumberingAfterBreak="0">
     <w:nsid w:val="15493DB3"/>
     <w:multiLevelType w:val="hybridMultilevel"/>
     <w:tmpl w:val="1B58413E"/>
@@ -48338,7 +49018,7 @@
       </w:rPr>
     </w:lvl>
   </w:abstractNum>
-  <w:abstractNum w:abstractNumId="5" w15:restartNumberingAfterBreak="0">
+  <w:abstractNum w:abstractNumId="6" w15:restartNumberingAfterBreak="0">
     <w:nsid w:val="278679CA"/>
     <w:multiLevelType w:val="hybridMultilevel"/>
     <w:tmpl w:val="1E74C602"/>
@@ -48424,7 +49104,7 @@
       </w:pPr>
     </w:lvl>
   </w:abstractNum>
-  <w:abstractNum w:abstractNumId="6" w15:restartNumberingAfterBreak="0">
+  <w:abstractNum w:abstractNumId="7" w15:restartNumberingAfterBreak="0">
     <w:nsid w:val="292956C8"/>
     <w:multiLevelType w:val="hybridMultilevel"/>
     <w:tmpl w:val="33C6BC14"/>
@@ -48513,7 +49193,120 @@
       </w:pPr>
     </w:lvl>
   </w:abstractNum>
-  <w:abstractNum w:abstractNumId="7" w15:restartNumberingAfterBreak="0">
+  <w:abstractNum w:abstractNumId="8" w15:restartNumberingAfterBreak="0">
+    <w:nsid w:val="328C5648"/>
+    <w:multiLevelType w:val="hybridMultilevel"/>
+    <w:tmpl w:val="BC0E11AC"/>
+    <w:lvl w:ilvl="0" w:tplc="04090001">
+      <w:start w:val="1"/>
+      <w:numFmt w:val="bullet"/>
+      <w:lvlText w:val=""/>
+      <w:lvlJc w:val="left"/>
+      <w:pPr>
+        <w:ind w:left="720" w:hanging="360"/>
+      </w:pPr>
+      <w:rPr>
+        <w:rFonts w:ascii="Symbol" w:hAnsi="Symbol" w:hint="default"/>
+      </w:rPr>
+    </w:lvl>
+    <w:lvl w:ilvl="1" w:tplc="04090003" w:tentative="1">
+      <w:start w:val="1"/>
+      <w:numFmt w:val="bullet"/>
+      <w:lvlText w:val="o"/>
+      <w:lvlJc w:val="left"/>
+      <w:pPr>
+        <w:ind w:left="1440" w:hanging="360"/>
+      </w:pPr>
+      <w:rPr>
+        <w:rFonts w:ascii="Courier New" w:hAnsi="Courier New" w:cs="Courier New" w:hint="default"/>
+      </w:rPr>
+    </w:lvl>
+    <w:lvl w:ilvl="2" w:tplc="04090005" w:tentative="1">
+      <w:start w:val="1"/>
+      <w:numFmt w:val="bullet"/>
+      <w:lvlText w:val=""/>
+      <w:lvlJc w:val="left"/>
+      <w:pPr>
+        <w:ind w:left="2160" w:hanging="360"/>
+      </w:pPr>
+      <w:rPr>
+        <w:rFonts w:ascii="Wingdings" w:hAnsi="Wingdings" w:hint="default"/>
+      </w:rPr>
+    </w:lvl>
+    <w:lvl w:ilvl="3" w:tplc="04090001" w:tentative="1">
+      <w:start w:val="1"/>
+      <w:numFmt w:val="bullet"/>
+      <w:lvlText w:val=""/>
+      <w:lvlJc w:val="left"/>
+      <w:pPr>
+        <w:ind w:left="2880" w:hanging="360"/>
+      </w:pPr>
+      <w:rPr>
+        <w:rFonts w:ascii="Symbol" w:hAnsi="Symbol" w:hint="default"/>
+      </w:rPr>
+    </w:lvl>
+    <w:lvl w:ilvl="4" w:tplc="04090003" w:tentative="1">
+      <w:start w:val="1"/>
+      <w:numFmt w:val="bullet"/>
+      <w:lvlText w:val="o"/>
+      <w:lvlJc w:val="left"/>
+      <w:pPr>
+        <w:ind w:left="3600" w:hanging="360"/>
+      </w:pPr>
+      <w:rPr>
+        <w:rFonts w:ascii="Courier New" w:hAnsi="Courier New" w:cs="Courier New" w:hint="default"/>
+      </w:rPr>
+    </w:lvl>
+    <w:lvl w:ilvl="5" w:tplc="04090005" w:tentative="1">
+      <w:start w:val="1"/>
+      <w:numFmt w:val="bullet"/>
+      <w:lvlText w:val=""/>
+      <w:lvlJc w:val="left"/>
+      <w:pPr>
+        <w:ind w:left="4320" w:hanging="360"/>
+      </w:pPr>
+      <w:rPr>
+        <w:rFonts w:ascii="Wingdings" w:hAnsi="Wingdings" w:hint="default"/>
+      </w:rPr>
+    </w:lvl>
+    <w:lvl w:ilvl="6" w:tplc="04090001" w:tentative="1">
+      <w:start w:val="1"/>
+      <w:numFmt w:val="bullet"/>
+      <w:lvlText w:val=""/>
+      <w:lvlJc w:val="left"/>
+      <w:pPr>
+        <w:ind w:left="5040" w:hanging="360"/>
+      </w:pPr>
+      <w:rPr>
+        <w:rFonts w:ascii="Symbol" w:hAnsi="Symbol" w:hint="default"/>
+      </w:rPr>
+    </w:lvl>
+    <w:lvl w:ilvl="7" w:tplc="04090003" w:tentative="1">
+      <w:start w:val="1"/>
+      <w:numFmt w:val="bullet"/>
+      <w:lvlText w:val="o"/>
+      <w:lvlJc w:val="left"/>
+      <w:pPr>
+        <w:ind w:left="5760" w:hanging="360"/>
+      </w:pPr>
+      <w:rPr>
+        <w:rFonts w:ascii="Courier New" w:hAnsi="Courier New" w:cs="Courier New" w:hint="default"/>
+      </w:rPr>
+    </w:lvl>
+    <w:lvl w:ilvl="8" w:tplc="04090005" w:tentative="1">
+      <w:start w:val="1"/>
+      <w:numFmt w:val="bullet"/>
+      <w:lvlText w:val=""/>
+      <w:lvlJc w:val="left"/>
+      <w:pPr>
+        <w:ind w:left="6480" w:hanging="360"/>
+      </w:pPr>
+      <w:rPr>
+        <w:rFonts w:ascii="Wingdings" w:hAnsi="Wingdings" w:hint="default"/>
+      </w:rPr>
+    </w:lvl>
+  </w:abstractNum>
+  <w:abstractNum w:abstractNumId="9" w15:restartNumberingAfterBreak="0">
     <w:nsid w:val="3A592E42"/>
     <w:multiLevelType w:val="hybridMultilevel"/>
     <w:tmpl w:val="96DAC55C"/>
@@ -48626,7 +49419,7 @@
       </w:rPr>
     </w:lvl>
   </w:abstractNum>
-  <w:abstractNum w:abstractNumId="8" w15:restartNumberingAfterBreak="0">
+  <w:abstractNum w:abstractNumId="10" w15:restartNumberingAfterBreak="0">
     <w:nsid w:val="473570AA"/>
     <w:multiLevelType w:val="hybridMultilevel"/>
     <w:tmpl w:val="ADA2AD60"/>
@@ -48712,7 +49505,7 @@
       </w:pPr>
     </w:lvl>
   </w:abstractNum>
-  <w:abstractNum w:abstractNumId="9" w15:restartNumberingAfterBreak="0">
+  <w:abstractNum w:abstractNumId="11" w15:restartNumberingAfterBreak="0">
     <w:nsid w:val="4F373DF3"/>
     <w:multiLevelType w:val="hybridMultilevel"/>
     <w:tmpl w:val="86E22F0A"/>
@@ -48825,7 +49618,7 @@
       </w:rPr>
     </w:lvl>
   </w:abstractNum>
-  <w:abstractNum w:abstractNumId="10" w15:restartNumberingAfterBreak="0">
+  <w:abstractNum w:abstractNumId="12" w15:restartNumberingAfterBreak="0">
     <w:nsid w:val="50256767"/>
     <w:multiLevelType w:val="hybridMultilevel"/>
     <w:tmpl w:val="5B3096FE"/>
@@ -48911,7 +49704,7 @@
       </w:pPr>
     </w:lvl>
   </w:abstractNum>
-  <w:abstractNum w:abstractNumId="11" w15:restartNumberingAfterBreak="0">
+  <w:abstractNum w:abstractNumId="13" w15:restartNumberingAfterBreak="0">
     <w:nsid w:val="55822FBC"/>
     <w:multiLevelType w:val="hybridMultilevel"/>
     <w:tmpl w:val="5B3096FE"/>
@@ -48997,7 +49790,7 @@
       </w:pPr>
     </w:lvl>
   </w:abstractNum>
-  <w:abstractNum w:abstractNumId="12" w15:restartNumberingAfterBreak="0">
+  <w:abstractNum w:abstractNumId="14" w15:restartNumberingAfterBreak="0">
     <w:nsid w:val="6C7A4AD6"/>
     <w:multiLevelType w:val="hybridMultilevel"/>
     <w:tmpl w:val="57D887FE"/>
@@ -49110,7 +49903,7 @@
       </w:rPr>
     </w:lvl>
   </w:abstractNum>
-  <w:abstractNum w:abstractNumId="13" w15:restartNumberingAfterBreak="0">
+  <w:abstractNum w:abstractNumId="15" w15:restartNumberingAfterBreak="0">
     <w:nsid w:val="77875344"/>
     <w:multiLevelType w:val="hybridMultilevel"/>
     <w:tmpl w:val="B4607AC0"/>
@@ -49223,7 +50016,7 @@
       </w:rPr>
     </w:lvl>
   </w:abstractNum>
-  <w:abstractNum w:abstractNumId="14" w15:restartNumberingAfterBreak="0">
+  <w:abstractNum w:abstractNumId="16" w15:restartNumberingAfterBreak="0">
     <w:nsid w:val="7FE304CC"/>
     <w:multiLevelType w:val="hybridMultilevel"/>
     <w:tmpl w:val="4B1272A6"/>
@@ -49337,49 +50130,55 @@
     </w:lvl>
   </w:abstractNum>
   <w:num w:numId="1" w16cid:durableId="74129950">
-    <w:abstractNumId w:val="14"/>
+    <w:abstractNumId w:val="16"/>
   </w:num>
   <w:num w:numId="2" w16cid:durableId="880676620">
-    <w:abstractNumId w:val="13"/>
+    <w:abstractNumId w:val="15"/>
   </w:num>
   <w:num w:numId="3" w16cid:durableId="61101064">
-    <w:abstractNumId w:val="2"/>
+    <w:abstractNumId w:val="3"/>
   </w:num>
   <w:num w:numId="4" w16cid:durableId="2024237790">
-    <w:abstractNumId w:val="3"/>
+    <w:abstractNumId w:val="4"/>
   </w:num>
   <w:num w:numId="5" w16cid:durableId="770324701">
-    <w:abstractNumId w:val="7"/>
+    <w:abstractNumId w:val="9"/>
   </w:num>
   <w:num w:numId="6" w16cid:durableId="354960073">
-    <w:abstractNumId w:val="9"/>
+    <w:abstractNumId w:val="11"/>
   </w:num>
   <w:num w:numId="7" w16cid:durableId="1150900876">
     <w:abstractNumId w:val="0"/>
   </w:num>
   <w:num w:numId="8" w16cid:durableId="1339036273">
+    <w:abstractNumId w:val="7"/>
+  </w:num>
+  <w:num w:numId="9" w16cid:durableId="1758289117">
+    <w:abstractNumId w:val="13"/>
+  </w:num>
+  <w:num w:numId="10" w16cid:durableId="1423843967">
+    <w:abstractNumId w:val="5"/>
+  </w:num>
+  <w:num w:numId="11" w16cid:durableId="419983043">
     <w:abstractNumId w:val="6"/>
   </w:num>
-  <w:num w:numId="9" w16cid:durableId="1758289117">
-    <w:abstractNumId w:val="11"/>
-  </w:num>
-  <w:num w:numId="10" w16cid:durableId="1423843967">
-    <w:abstractNumId w:val="4"/>
-  </w:num>
-  <w:num w:numId="11" w16cid:durableId="419983043">
-    <w:abstractNumId w:val="5"/>
-  </w:num>
   <w:num w:numId="12" w16cid:durableId="1965189678">
-    <w:abstractNumId w:val="8"/>
+    <w:abstractNumId w:val="10"/>
   </w:num>
   <w:num w:numId="13" w16cid:durableId="898976248">
-    <w:abstractNumId w:val="12"/>
+    <w:abstractNumId w:val="14"/>
   </w:num>
   <w:num w:numId="14" w16cid:durableId="1642273232">
     <w:abstractNumId w:val="1"/>
   </w:num>
   <w:num w:numId="15" w16cid:durableId="845943624">
-    <w:abstractNumId w:val="10"/>
+    <w:abstractNumId w:val="12"/>
+  </w:num>
+  <w:num w:numId="16" w16cid:durableId="248081455">
+    <w:abstractNumId w:val="2"/>
+  </w:num>
+  <w:num w:numId="17" w16cid:durableId="748893014">
+    <w:abstractNumId w:val="8"/>
   </w:num>
 </w:numbering>
 </file>

</xml_diff>

<commit_message>
Revert "IRS Model Documentation Updates"
This reverts commit 00fe2f08aac019213b8aca30e28e4f084da650dd.
</commit_message>
<xml_diff>
--- a/IRS model.docx
+++ b/IRS model.docx
@@ -6584,19 +6584,7 @@
           <w:rFonts w:eastAsiaTheme="minorEastAsia"/>
         </w:rPr>
         <w:lastRenderedPageBreak/>
-        <w:t>To do so, we fi</w:t>
-      </w:r>
-      <w:r>
-        <w:rPr>
-          <w:rFonts w:eastAsiaTheme="minorEastAsia"/>
-        </w:rPr>
-        <w:t>r</w:t>
-      </w:r>
-      <w:r>
-        <w:rPr>
-          <w:rFonts w:eastAsiaTheme="minorEastAsia"/>
-        </w:rPr>
-        <w:t xml:space="preserve">st must calculate the projection of the reflected vector </w:t>
+        <w:t xml:space="preserve">To do so, we fist must calculate the projection of the reflected vector </w:t>
       </w:r>
       <m:oMath>
         <m:sSub>
@@ -6761,12 +6749,6 @@
               </m:sSub>
             </m:sub>
           </m:sSub>
-          <m:r>
-            <w:rPr>
-              <w:rFonts w:ascii="Cambria Math" w:eastAsiaTheme="minorEastAsia" w:hAnsi="Cambria Math"/>
-            </w:rPr>
-            <m:t>=</m:t>
-          </m:r>
           <m:f>
             <m:fPr>
               <m:ctrlPr>
@@ -8227,27 +8209,7 @@
         <w:rPr>
           <w:rFonts w:eastAsiaTheme="minorEastAsia"/>
         </w:rPr>
-        <w:t xml:space="preserve"> matrices first</w:t>
-      </w:r>
-      <w:r>
-        <w:rPr>
-          <w:rFonts w:eastAsiaTheme="minorEastAsia"/>
-        </w:rPr>
-        <w:t xml:space="preserve"> </w:t>
-      </w:r>
-      <w:proofErr w:type="gramStart"/>
-      <w:r>
-        <w:rPr>
-          <w:rFonts w:eastAsiaTheme="minorEastAsia"/>
-        </w:rPr>
-        <w:t>is</w:t>
-      </w:r>
-      <w:proofErr w:type="gramEnd"/>
-      <w:r>
-        <w:rPr>
-          <w:rFonts w:eastAsiaTheme="minorEastAsia"/>
-        </w:rPr>
-        <w:t xml:space="preserve"> the phase gradient along x direction, the second is the phase gradient along the y direction.</w:t>
+        <w:t xml:space="preserve"> matrices first the phase gradient along x direction, the second is the phase gradient along the y direction.</w:t>
       </w:r>
     </w:p>
     <w:p>
@@ -9028,38 +8990,6 @@
           <w:rFonts w:eastAsiaTheme="minorEastAsia"/>
         </w:rPr>
       </w:pPr>
-    </w:p>
-    <w:p>
-      <w:pPr>
-        <w:spacing w:after="0"/>
-        <w:rPr>
-          <w:rFonts w:eastAsiaTheme="minorEastAsia"/>
-        </w:rPr>
-      </w:pPr>
-    </w:p>
-    <w:p>
-      <w:pPr>
-        <w:spacing w:after="0"/>
-        <w:rPr>
-          <w:rFonts w:eastAsiaTheme="minorEastAsia"/>
-        </w:rPr>
-      </w:pPr>
-    </w:p>
-    <w:p>
-      <w:pPr>
-        <w:spacing w:after="0"/>
-        <w:rPr>
-          <w:rFonts w:eastAsiaTheme="minorEastAsia"/>
-        </w:rPr>
-      </w:pPr>
-    </w:p>
-    <w:p>
-      <w:pPr>
-        <w:spacing w:after="0"/>
-        <w:rPr>
-          <w:rFonts w:eastAsiaTheme="minorEastAsia"/>
-        </w:rPr>
-      </w:pPr>
       <m:oMathPara>
         <m:oMathParaPr>
           <m:jc m:val="left"/>
@@ -9072,7 +9002,6 @@
             <w:rPr>
               <w:rFonts w:ascii="Cambria Math" w:eastAsiaTheme="minorEastAsia" w:hAnsi="Cambria Math"/>
             </w:rPr>
-            <w:lastRenderedPageBreak/>
             <m:t xml:space="preserve">In the y direction </m:t>
           </m:r>
           <m:f>
@@ -9283,6 +9212,7 @@
             <w:rPr>
               <w:rFonts w:ascii="Cambria Math" w:eastAsiaTheme="minorEastAsia" w:hAnsi="Cambria Math"/>
             </w:rPr>
+            <w:lastRenderedPageBreak/>
             <m:t xml:space="preserve">Last column (y=-1): </m:t>
           </m:r>
           <m:f>
@@ -13651,6 +13581,38 @@
           </m:d>
         </m:oMath>
       </m:oMathPara>
+    </w:p>
+    <w:p>
+      <w:pPr>
+        <w:spacing w:after="0"/>
+        <w:rPr>
+          <w:rFonts w:eastAsiaTheme="minorEastAsia"/>
+        </w:rPr>
+      </w:pPr>
+    </w:p>
+    <w:p>
+      <w:pPr>
+        <w:spacing w:after="0"/>
+        <w:rPr>
+          <w:rFonts w:eastAsiaTheme="minorEastAsia"/>
+        </w:rPr>
+      </w:pPr>
+    </w:p>
+    <w:p>
+      <w:pPr>
+        <w:spacing w:after="0"/>
+        <w:rPr>
+          <w:rFonts w:eastAsiaTheme="minorEastAsia"/>
+        </w:rPr>
+      </w:pPr>
+    </w:p>
+    <w:p>
+      <w:pPr>
+        <w:spacing w:after="0"/>
+        <w:rPr>
+          <w:rFonts w:eastAsiaTheme="minorEastAsia"/>
+        </w:rPr>
+      </w:pPr>
     </w:p>
     <w:p>
       <w:pPr>
@@ -16214,7 +16176,21 @@
               <w:rPr>
                 <w:rFonts w:ascii="Calibri" w:eastAsia="Calibri" w:hAnsi="Calibri" w:cs="Arial"/>
               </w:rPr>
-              <w:t xml:space="preserve">In y direction </w:t>
+              <w:t xml:space="preserve">In </w:t>
+            </w:r>
+            <w:proofErr w:type="spellStart"/>
+            <w:r>
+              <w:rPr>
+                <w:rFonts w:ascii="Calibri" w:eastAsia="Calibri" w:hAnsi="Calibri" w:cs="Arial"/>
+              </w:rPr>
+              <w:t>y</w:t>
+            </w:r>
+            <w:proofErr w:type="spellEnd"/>
+            <w:r>
+              <w:rPr>
+                <w:rFonts w:ascii="Calibri" w:eastAsia="Calibri" w:hAnsi="Calibri" w:cs="Arial"/>
+              </w:rPr>
+              <w:t xml:space="preserve"> direction </w:t>
             </w:r>
             <m:oMath>
               <m:d>
@@ -17037,19 +17013,7 @@
         <w:rPr>
           <w:rFonts w:eastAsiaTheme="minorEastAsia"/>
         </w:rPr>
-        <w:t xml:space="preserve"> respectively. Noting that in both matrices w</w:t>
-      </w:r>
-      <w:r>
-        <w:rPr>
-          <w:rFonts w:eastAsiaTheme="minorEastAsia"/>
-        </w:rPr>
-        <w:t>ill</w:t>
-      </w:r>
-      <w:r>
-        <w:rPr>
-          <w:rFonts w:eastAsiaTheme="minorEastAsia"/>
-        </w:rPr>
-        <w:t xml:space="preserve"> have the same first column and first rows, where the first column is calculated starting with </w:t>
+        <w:t xml:space="preserve"> respectively. Noting that in both matrices we have the same first column and first rows, where the first column is calculated starting with </w:t>
       </w:r>
       <m:oMath>
         <m:sSub>
@@ -17214,6 +17178,7 @@
     </w:p>
     <w:p>
       <w:pPr>
+        <w:spacing w:after="0"/>
         <w:rPr>
           <w:rFonts w:eastAsiaTheme="minorEastAsia"/>
         </w:rPr>
@@ -17687,7 +17652,7 @@
     </w:p>
     <w:p>
       <w:pPr>
-        <w:spacing w:before="240" w:after="0"/>
+        <w:spacing w:after="0"/>
         <w:rPr>
           <w:rFonts w:eastAsiaTheme="minorEastAsia"/>
         </w:rPr>
@@ -17913,6 +17878,7 @@
     </w:p>
     <w:p>
       <w:pPr>
+        <w:spacing w:after="0"/>
         <w:rPr>
           <w:rFonts w:eastAsiaTheme="minorEastAsia"/>
         </w:rPr>
@@ -18178,24 +18144,15 @@
     </w:p>
     <w:p>
       <w:pPr>
-        <w:spacing w:before="240" w:after="0"/>
-        <w:rPr>
-          <w:rFonts w:eastAsiaTheme="minorEastAsia"/>
-        </w:rPr>
-      </w:pPr>
-    </w:p>
-    <w:p>
-      <w:pPr>
-        <w:spacing w:before="240" w:after="0"/>
-        <w:rPr>
-          <w:rFonts w:eastAsiaTheme="minorEastAsia"/>
-        </w:rPr>
-      </w:pPr>
-      <w:r>
-        <w:rPr>
-          <w:rFonts w:eastAsiaTheme="minorEastAsia"/>
-        </w:rPr>
-        <w:lastRenderedPageBreak/>
+        <w:spacing w:after="0"/>
+        <w:rPr>
+          <w:rFonts w:eastAsiaTheme="minorEastAsia"/>
+        </w:rPr>
+      </w:pPr>
+      <w:r>
+        <w:rPr>
+          <w:rFonts w:eastAsiaTheme="minorEastAsia"/>
+        </w:rPr>
         <w:t>Where</w:t>
       </w:r>
       <w:r>
@@ -18677,7 +18634,6 @@
         <w:pStyle w:val="Caption"/>
         <w:jc w:val="center"/>
       </w:pPr>
-      <w:bookmarkStart w:id="0" w:name="_Ref135814474"/>
       <w:r>
         <w:t xml:space="preserve">Figure </w:t>
       </w:r>
@@ -18689,44 +18645,13 @@
           <w:t>4</w:t>
         </w:r>
       </w:fldSimple>
-      <w:bookmarkEnd w:id="0"/>
       <w:r>
         <w:t>: reflecting Element electronic model</w:t>
       </w:r>
     </w:p>
     <w:p>
       <w:r>
-        <w:t>We can see in</w:t>
-      </w:r>
-      <w:r>
-        <w:t xml:space="preserve"> </w:t>
-      </w:r>
-      <w:r>
-        <w:fldChar w:fldCharType="begin"/>
-      </w:r>
-      <w:r>
-        <w:instrText xml:space="preserve"> REF _Ref135814474 \h </w:instrText>
-      </w:r>
-      <w:r>
-        <w:fldChar w:fldCharType="separate"/>
-      </w:r>
-      <w:r>
-        <w:t xml:space="preserve">Figure </w:t>
-      </w:r>
-      <w:r>
-        <w:rPr>
-          <w:noProof/>
-        </w:rPr>
-        <w:t>4</w:t>
-      </w:r>
-      <w:r>
-        <w:fldChar w:fldCharType="end"/>
-      </w:r>
-      <w:r>
-        <w:t xml:space="preserve"> </w:t>
-      </w:r>
-      <w:r>
-        <w:t>the electronic model for a reflecting element. The impedance of this element can be calculated as follows:</w:t>
+        <w:t>We can see in Figure 2 the electronic model for a reflecting element. The impedance of this element can be calculated as follows:</w:t>
       </w:r>
     </w:p>
     <w:p>
@@ -19347,7 +19272,15 @@
         </w:rPr>
       </w:pPr>
       <w:r>
-        <w:t xml:space="preserve">Then to calculate the required capacitance value that will create the desired phase shift, we have to guess a </w:t>
+        <w:t xml:space="preserve">Then to calculate the required capacitance value that will create the desired phase shift, we </w:t>
+      </w:r>
+      <w:proofErr w:type="gramStart"/>
+      <w:r>
+        <w:t>have to</w:t>
+      </w:r>
+      <w:proofErr w:type="gramEnd"/>
+      <w:r>
+        <w:t xml:space="preserve"> guess a </w:t>
       </w:r>
       <m:oMath>
         <m:sSub>
@@ -19497,26 +19430,7 @@
         <w:rPr>
           <w:rFonts w:eastAsiaTheme="minorEastAsia"/>
         </w:rPr>
-        <w:t xml:space="preserve"> values </w:t>
-      </w:r>
-      <w:r>
-        <w:rPr>
-          <w:rFonts w:eastAsiaTheme="minorEastAsia"/>
-        </w:rPr>
-        <w:lastRenderedPageBreak/>
-        <w:t>is decided by the model of the varactor used in the element and the capacitance range that it</w:t>
-      </w:r>
-      <w:r>
-        <w:rPr>
-          <w:rFonts w:eastAsiaTheme="minorEastAsia"/>
-        </w:rPr>
-        <w:t xml:space="preserve"> is</w:t>
-      </w:r>
-      <w:r>
-        <w:rPr>
-          <w:rFonts w:eastAsiaTheme="minorEastAsia"/>
-        </w:rPr>
-        <w:t xml:space="preserve"> able to produce when given different voltages. This varactor should be </w:t>
+        <w:t xml:space="preserve"> values is decided by the model of the varactor used in the element and the capacitance range that it able to produce when given different voltages. This varactor should be </w:t>
       </w:r>
       <w:r>
         <w:rPr>
@@ -19588,6 +19502,7 @@
           <w:rFonts w:eastAsiaTheme="minorEastAsia"/>
           <w:noProof/>
         </w:rPr>
+        <w:lastRenderedPageBreak/>
         <w:drawing>
           <wp:inline distT="0" distB="0" distL="0" distR="0" wp14:anchorId="57D3609E" wp14:editId="21AFFE5C">
             <wp:extent cx="7772400" cy="3767680"/>
@@ -19643,7 +19558,6 @@
         <w:pStyle w:val="Caption"/>
         <w:jc w:val="center"/>
       </w:pPr>
-      <w:bookmarkStart w:id="1" w:name="_Ref135814602"/>
       <w:r>
         <w:t xml:space="preserve">Figure </w:t>
       </w:r>
@@ -19655,7 +19569,6 @@
           <w:t>5</w:t>
         </w:r>
       </w:fldSimple>
-      <w:bookmarkEnd w:id="1"/>
       <w:r>
         <w:t>: Amplitudes and Angles of the reflection coefficient with different C values (for a frequency f=10GHz)</w:t>
       </w:r>
@@ -19667,34 +19580,7 @@
         </w:rPr>
       </w:pPr>
       <w:r>
-        <w:t xml:space="preserve">In the </w:t>
-      </w:r>
-      <w:r>
-        <w:fldChar w:fldCharType="begin"/>
-      </w:r>
-      <w:r>
-        <w:instrText xml:space="preserve"> REF _Ref135814602 \h </w:instrText>
-      </w:r>
-      <w:r>
-        <w:fldChar w:fldCharType="separate"/>
-      </w:r>
-      <w:r>
-        <w:t xml:space="preserve">Figure </w:t>
-      </w:r>
-      <w:r>
-        <w:rPr>
-          <w:noProof/>
-        </w:rPr>
-        <w:t>5</w:t>
-      </w:r>
-      <w:r>
-        <w:fldChar w:fldCharType="end"/>
-      </w:r>
-      <w:r>
-        <w:t xml:space="preserve"> </w:t>
-      </w:r>
-      <w:r>
-        <w:t>above we can see the a</w:t>
+        <w:t>In the Figure 3 above we can see the a</w:t>
       </w:r>
       <w:r>
         <w:t>mplitude</w:t>
@@ -20119,7 +20005,6 @@
         <w:rPr>
           <w:rFonts w:eastAsiaTheme="minorEastAsia"/>
         </w:rPr>
-        <w:lastRenderedPageBreak/>
         <w:t xml:space="preserve">The result will also be an array of reflection coefficients having the same length as the array of available capacitances, and the value of the reflection coefficient on a given location of the array will corresponds to the value of the capacitance form the available capacitances array in the same location. </w:t>
       </w:r>
     </w:p>
@@ -20138,109 +20023,8 @@
         <w:rPr>
           <w:rFonts w:eastAsiaTheme="minorEastAsia"/>
         </w:rPr>
-        <w:t xml:space="preserve">In this step we will calculate the angles of every reflection coefficient </w:t>
-      </w:r>
-      <m:oMath>
-        <m:sSub>
-          <m:sSubPr>
-            <m:ctrlPr>
-              <w:rPr>
-                <w:rFonts w:ascii="Cambria Math" w:eastAsiaTheme="minorEastAsia" w:hAnsi="Cambria Math"/>
-                <w:i/>
-              </w:rPr>
-            </m:ctrlPr>
-          </m:sSubPr>
-          <m:e>
-            <m:r>
-              <w:rPr>
-                <w:rFonts w:ascii="Cambria Math" w:eastAsiaTheme="minorEastAsia" w:hAnsi="Cambria Math"/>
-              </w:rPr>
-              <m:t>angle</m:t>
-            </m:r>
-          </m:e>
-          <m:sub>
-            <m:r>
-              <m:rPr>
-                <m:sty m:val="p"/>
-              </m:rPr>
-              <w:rPr>
-                <w:rFonts w:ascii="Cambria Math" w:eastAsiaTheme="minorEastAsia" w:hAnsi="Cambria Math"/>
-              </w:rPr>
-              <m:t>Γ</m:t>
-            </m:r>
-          </m:sub>
-        </m:sSub>
-        <m:r>
-          <w:rPr>
-            <w:rFonts w:ascii="Cambria Math" w:eastAsiaTheme="minorEastAsia" w:hAnsi="Cambria Math"/>
-          </w:rPr>
-          <m:t>=angle</m:t>
-        </m:r>
-        <m:d>
-          <m:dPr>
-            <m:ctrlPr>
-              <w:rPr>
-                <w:rFonts w:ascii="Cambria Math" w:eastAsiaTheme="minorEastAsia" w:hAnsi="Cambria Math"/>
-                <w:i/>
-              </w:rPr>
-            </m:ctrlPr>
-          </m:dPr>
-          <m:e>
-            <m:r>
-              <m:rPr>
-                <m:sty m:val="p"/>
-              </m:rPr>
-              <w:rPr>
-                <w:rFonts w:ascii="Cambria Math" w:eastAsiaTheme="minorEastAsia" w:hAnsi="Cambria Math"/>
-              </w:rPr>
-              <m:t>Γ</m:t>
-            </m:r>
-          </m:e>
-        </m:d>
-        <m:r>
-          <w:rPr>
-            <w:rFonts w:ascii="Cambria Math" w:eastAsiaTheme="minorEastAsia" w:hAnsi="Cambria Math"/>
-          </w:rPr>
-          <m:t>=</m:t>
-        </m:r>
-        <m:sSub>
-          <m:sSubPr>
-            <m:ctrlPr>
-              <w:rPr>
-                <w:rFonts w:ascii="Cambria Math" w:eastAsiaTheme="minorEastAsia" w:hAnsi="Cambria Math"/>
-                <w:i/>
-              </w:rPr>
-            </m:ctrlPr>
-          </m:sSubPr>
-          <m:e>
-            <m:r>
-              <w:rPr>
-                <w:rFonts w:ascii="Cambria Math" w:eastAsiaTheme="minorEastAsia" w:hAnsi="Cambria Math"/>
-              </w:rPr>
-              <m:t>ϕ</m:t>
-            </m:r>
-          </m:e>
-          <m:sub>
-            <m:r>
-              <w:rPr>
-                <w:rFonts w:ascii="Cambria Math" w:eastAsiaTheme="minorEastAsia" w:hAnsi="Cambria Math"/>
-              </w:rPr>
-              <m:t>n</m:t>
-            </m:r>
-          </m:sub>
-        </m:sSub>
-      </m:oMath>
-      <w:r>
-        <w:rPr>
-          <w:rFonts w:eastAsiaTheme="minorEastAsia"/>
-        </w:rPr>
-        <w:t>. W</w:t>
-      </w:r>
-      <w:r>
-        <w:rPr>
-          <w:rFonts w:eastAsiaTheme="minorEastAsia"/>
-        </w:rPr>
-        <w:t xml:space="preserve">e have in the </w:t>
+        <w:lastRenderedPageBreak/>
+        <w:t xml:space="preserve">In this step we will calculate the angles of every reflection coefficient we have in the </w:t>
       </w:r>
       <w:r>
         <w:rPr>
@@ -20346,7 +20130,7 @@
         <w:rPr>
           <w:rFonts w:eastAsiaTheme="minorEastAsia"/>
         </w:rPr>
-        <w:t>(Note: the more capacitance values we have in the initial available capacitance matrix, the more accurate the estimated capacitance will be)</w:t>
+        <w:t>(Note: the more capacitance values we have in the initial available capacitance matrix, the more accurate the estimated capacitance will be a t the end of this method)</w:t>
       </w:r>
     </w:p>
     <w:p>
@@ -20613,7 +20397,7 @@
         <w:rPr>
           <w:rFonts w:eastAsiaTheme="minorEastAsia"/>
         </w:rPr>
-        <w:t xml:space="preserve">Using the estimated elements capacitance matrix calculated earlier, we will calculate the real element impedance </w:t>
+        <w:t xml:space="preserve"> Using the estimated elements capacitance matrix calculated earlier, we will calculate the real element impedance </w:t>
       </w:r>
       <m:oMath>
         <m:sSub>
@@ -24931,13 +24715,7 @@
         <w:rPr>
           <w:rFonts w:eastAsiaTheme="minorEastAsia"/>
         </w:rPr>
-        <w:t>We will also denote the unit vector of the</w:t>
-      </w:r>
-      <w:r>
-        <w:rPr>
-          <w:rFonts w:eastAsiaTheme="minorEastAsia"/>
-        </w:rPr>
-        <w:t xml:space="preserve"> vector </w:t>
+        <w:t xml:space="preserve">We will also denote the unit vector of the projection of the reflected vector </w:t>
       </w:r>
       <m:oMath>
         <m:sSub>
@@ -24962,7 +24740,7 @@
               <w:rPr>
                 <w:rFonts w:ascii="Cambria Math" w:eastAsiaTheme="minorEastAsia" w:hAnsi="Cambria Math"/>
               </w:rPr>
-              <m:t>r,proj</m:t>
+              <m:t>r</m:t>
             </m:r>
           </m:sub>
         </m:sSub>
@@ -24971,53 +24749,7 @@
         <w:rPr>
           <w:rFonts w:eastAsiaTheme="minorEastAsia"/>
         </w:rPr>
-        <w:t xml:space="preserve"> projection of the reflected vector </w:t>
-      </w:r>
-      <m:oMath>
-        <m:sSub>
-          <m:sSubPr>
-            <m:ctrlPr>
-              <w:rPr>
-                <w:rFonts w:ascii="Cambria Math" w:eastAsiaTheme="minorEastAsia" w:hAnsi="Cambria Math"/>
-                <w:i/>
-              </w:rPr>
-            </m:ctrlPr>
-          </m:sSubPr>
-          <m:e>
-            <m:r>
-              <w:rPr>
-                <w:rFonts w:ascii="Cambria Math" w:eastAsiaTheme="minorEastAsia" w:hAnsi="Cambria Math"/>
-              </w:rPr>
-              <m:t>v</m:t>
-            </m:r>
-          </m:e>
-          <m:sub>
-            <m:r>
-              <w:rPr>
-                <w:rFonts w:ascii="Cambria Math" w:eastAsiaTheme="minorEastAsia" w:hAnsi="Cambria Math"/>
-              </w:rPr>
-              <m:t>r</m:t>
-            </m:r>
-          </m:sub>
-        </m:sSub>
-      </m:oMath>
-      <w:r>
-        <w:rPr>
-          <w:rFonts w:eastAsiaTheme="minorEastAsia"/>
-        </w:rPr>
-        <w:t xml:space="preserve"> on</w:t>
-      </w:r>
-      <w:r>
-        <w:rPr>
-          <w:rFonts w:eastAsiaTheme="minorEastAsia"/>
-        </w:rPr>
-        <w:t>to</w:t>
-      </w:r>
-      <w:r>
-        <w:rPr>
-          <w:rFonts w:eastAsiaTheme="minorEastAsia"/>
-        </w:rPr>
-        <w:t xml:space="preserve"> the plane </w:t>
+        <w:t xml:space="preserve"> on the plane </w:t>
       </w:r>
       <m:oMath>
         <m:sSub>
@@ -25094,7 +24826,7 @@
                   <w:rPr>
                     <w:rFonts w:ascii="Cambria Math" w:eastAsiaTheme="minorEastAsia" w:hAnsi="Cambria Math"/>
                   </w:rPr>
-                  <m:t>r,proj</m:t>
+                  <m:t>pr</m:t>
                 </m:r>
               </m:sub>
             </m:sSub>
@@ -25338,7 +25070,7 @@
                   <w:rPr>
                     <w:rFonts w:ascii="Cambria Math" w:eastAsiaTheme="minorEastAsia" w:hAnsi="Cambria Math"/>
                   </w:rPr>
-                  <m:t>r,proj</m:t>
+                  <m:t>pr</m:t>
                 </m:r>
               </m:sub>
             </m:sSub>
@@ -25630,7 +25362,7 @@
                   <w:rPr>
                     <w:rFonts w:ascii="Cambria Math" w:eastAsiaTheme="minorEastAsia" w:hAnsi="Cambria Math"/>
                   </w:rPr>
-                  <m:t>r,proj</m:t>
+                  <m:t>pr</m:t>
                 </m:r>
               </m:sub>
             </m:sSub>
@@ -26239,7 +25971,7 @@
                   <w:rPr>
                     <w:rFonts w:ascii="Cambria Math" w:eastAsiaTheme="minorEastAsia" w:hAnsi="Cambria Math"/>
                   </w:rPr>
-                  <m:t>r,proj</m:t>
+                  <m:t>pr</m:t>
                 </m:r>
               </m:sub>
             </m:sSub>
@@ -26375,7 +26107,7 @@
                     <w:rPr>
                       <w:rFonts w:ascii="Cambria Math" w:eastAsiaTheme="minorEastAsia" w:hAnsi="Cambria Math"/>
                     </w:rPr>
-                    <m:t>r,proj</m:t>
+                    <m:t>pr</m:t>
                   </m:r>
                 </m:sub>
               </m:sSub>
@@ -27496,7 +27228,7 @@
                   <w:rPr>
                     <w:rFonts w:ascii="Cambria Math" w:eastAsiaTheme="minorEastAsia" w:hAnsi="Cambria Math"/>
                   </w:rPr>
-                  <m:t>r,proj</m:t>
+                  <m:t>pr</m:t>
                 </m:r>
               </m:sub>
             </m:sSub>
@@ -30482,11 +30214,6 @@
     </w:p>
     <w:p>
       <w:pPr>
-        <w:pStyle w:val="ListParagraph"/>
-        <w:numPr>
-          <w:ilvl w:val="0"/>
-          <w:numId w:val="16"/>
-        </w:numPr>
         <w:spacing w:after="0"/>
         <w:rPr>
           <w:rFonts w:eastAsiaTheme="minorEastAsia"/>
@@ -30671,11 +30398,6 @@
     </w:p>
     <w:p>
       <w:pPr>
-        <w:pStyle w:val="ListParagraph"/>
-        <w:numPr>
-          <w:ilvl w:val="0"/>
-          <w:numId w:val="16"/>
-        </w:numPr>
         <w:spacing w:after="0"/>
         <w:rPr>
           <w:rFonts w:eastAsiaTheme="minorEastAsia"/>
@@ -30762,7 +30484,7 @@
                   <w:rPr>
                     <w:rFonts w:ascii="Cambria Math" w:eastAsiaTheme="minorEastAsia" w:hAnsi="Cambria Math"/>
                   </w:rPr>
-                  <m:t>r,proj</m:t>
+                  <m:t>pr</m:t>
                 </m:r>
               </m:sub>
             </m:sSub>
@@ -30778,7 +30500,6 @@
     </w:p>
     <w:p>
       <w:pPr>
-        <w:pStyle w:val="ListParagraph"/>
         <w:spacing w:after="0"/>
         <w:rPr>
           <w:rFonts w:eastAsiaTheme="minorEastAsia"/>
@@ -30864,7 +30585,6 @@
     </w:p>
     <w:p>
       <w:pPr>
-        <w:pStyle w:val="ListParagraph"/>
         <w:spacing w:after="0"/>
         <w:rPr>
           <w:rFonts w:eastAsiaTheme="minorEastAsia"/>
@@ -30966,7 +30686,6 @@
     </w:p>
     <w:p>
       <w:pPr>
-        <w:pStyle w:val="ListParagraph"/>
         <w:spacing w:after="0"/>
         <w:rPr>
           <w:rFonts w:eastAsiaTheme="minorEastAsia"/>
@@ -31052,7 +30771,6 @@
     </w:p>
     <w:p>
       <w:pPr>
-        <w:pStyle w:val="ListParagraph"/>
         <w:spacing w:after="0"/>
         <w:rPr>
           <w:rFonts w:eastAsiaTheme="minorEastAsia"/>
@@ -31400,7 +31118,7 @@
                   <w:rPr>
                     <w:rFonts w:ascii="Cambria Math" w:eastAsiaTheme="minorEastAsia" w:hAnsi="Cambria Math"/>
                   </w:rPr>
-                  <m:t>r,proj</m:t>
+                  <m:t>pr</m:t>
                 </m:r>
               </m:sub>
             </m:sSub>
@@ -31730,7 +31448,7 @@
                   <w:rPr>
                     <w:rFonts w:ascii="Cambria Math" w:eastAsiaTheme="minorEastAsia" w:hAnsi="Cambria Math"/>
                   </w:rPr>
-                  <m:t>r,proj</m:t>
+                  <m:t>pr</m:t>
                 </m:r>
               </m:sub>
             </m:sSub>
@@ -31741,125 +31459,416 @@
         <w:rPr>
           <w:rFonts w:eastAsiaTheme="minorEastAsia"/>
         </w:rPr>
-        <w:t xml:space="preserve"> in parametric form</w:t>
-      </w:r>
-      <w:r>
-        <w:rPr>
-          <w:rFonts w:eastAsiaTheme="minorEastAsia"/>
-        </w:rPr>
-        <w:t xml:space="preserve"> (knowing that the point </w:t>
-      </w:r>
-      <m:oMath>
-        <m:d>
-          <m:dPr>
-            <m:begChr m:val="["/>
-            <m:endChr m:val="]"/>
-            <m:ctrlPr>
-              <w:rPr>
-                <w:rFonts w:ascii="Cambria Math" w:eastAsiaTheme="minorEastAsia" w:hAnsi="Cambria Math"/>
-                <w:i/>
-              </w:rPr>
-            </m:ctrlPr>
-          </m:dPr>
-          <m:e>
-            <m:sSub>
-              <m:sSubPr>
-                <m:ctrlPr>
-                  <w:rPr>
-                    <w:rFonts w:ascii="Cambria Math" w:eastAsiaTheme="minorEastAsia" w:hAnsi="Cambria Math"/>
-                    <w:i/>
-                  </w:rPr>
-                </m:ctrlPr>
-              </m:sSubPr>
-              <m:e>
-                <m:r>
-                  <w:rPr>
-                    <w:rFonts w:ascii="Cambria Math" w:eastAsiaTheme="minorEastAsia" w:hAnsi="Cambria Math"/>
-                  </w:rPr>
-                  <m:t>x</m:t>
-                </m:r>
-              </m:e>
-              <m:sub>
-                <m:r>
-                  <w:rPr>
-                    <w:rFonts w:ascii="Cambria Math" w:eastAsiaTheme="minorEastAsia" w:hAnsi="Cambria Math"/>
-                  </w:rPr>
-                  <m:t>1</m:t>
-                </m:r>
-              </m:sub>
-            </m:sSub>
-            <m:r>
-              <w:rPr>
-                <w:rFonts w:ascii="Cambria Math" w:eastAsiaTheme="minorEastAsia" w:hAnsi="Cambria Math"/>
-              </w:rPr>
-              <m:t>,</m:t>
-            </m:r>
-            <m:sSub>
-              <m:sSubPr>
-                <m:ctrlPr>
-                  <w:rPr>
-                    <w:rFonts w:ascii="Cambria Math" w:eastAsiaTheme="minorEastAsia" w:hAnsi="Cambria Math"/>
-                    <w:i/>
-                  </w:rPr>
-                </m:ctrlPr>
-              </m:sSubPr>
-              <m:e>
-                <m:r>
-                  <w:rPr>
-                    <w:rFonts w:ascii="Cambria Math" w:eastAsiaTheme="minorEastAsia" w:hAnsi="Cambria Math"/>
-                  </w:rPr>
-                  <m:t>y</m:t>
-                </m:r>
-              </m:e>
-              <m:sub>
-                <m:r>
-                  <w:rPr>
-                    <w:rFonts w:ascii="Cambria Math" w:eastAsiaTheme="minorEastAsia" w:hAnsi="Cambria Math"/>
-                  </w:rPr>
-                  <m:t>1</m:t>
-                </m:r>
-              </m:sub>
-            </m:sSub>
-            <m:r>
-              <w:rPr>
-                <w:rFonts w:ascii="Cambria Math" w:eastAsiaTheme="minorEastAsia" w:hAnsi="Cambria Math"/>
-              </w:rPr>
-              <m:t>,</m:t>
-            </m:r>
-            <m:sSub>
-              <m:sSubPr>
-                <m:ctrlPr>
-                  <w:rPr>
-                    <w:rFonts w:ascii="Cambria Math" w:eastAsiaTheme="minorEastAsia" w:hAnsi="Cambria Math"/>
-                    <w:i/>
-                  </w:rPr>
-                </m:ctrlPr>
-              </m:sSubPr>
-              <m:e>
-                <m:r>
-                  <w:rPr>
-                    <w:rFonts w:ascii="Cambria Math" w:eastAsiaTheme="minorEastAsia" w:hAnsi="Cambria Math"/>
-                  </w:rPr>
-                  <m:t>z</m:t>
-                </m:r>
-              </m:e>
-              <m:sub>
-                <m:r>
-                  <w:rPr>
-                    <w:rFonts w:ascii="Cambria Math" w:eastAsiaTheme="minorEastAsia" w:hAnsi="Cambria Math"/>
-                  </w:rPr>
-                  <m:t>1</m:t>
-                </m:r>
-              </m:sub>
-            </m:sSub>
-          </m:e>
-        </m:d>
-      </m:oMath>
-      <w:r>
-        <w:rPr>
-          <w:rFonts w:eastAsiaTheme="minorEastAsia"/>
-        </w:rPr>
-        <w:t xml:space="preserve"> is the origin of the vector </w:t>
+        <w:t xml:space="preserve"> in parametric form:</w:t>
+      </w:r>
+    </w:p>
+    <w:p>
+      <w:pPr>
+        <w:spacing w:after="0"/>
+        <w:rPr>
+          <w:rFonts w:eastAsiaTheme="minorEastAsia"/>
+        </w:rPr>
+      </w:pPr>
+      <m:oMathPara>
+        <m:oMathParaPr>
+          <m:jc m:val="left"/>
+        </m:oMathParaPr>
+        <m:oMath>
+          <m:r>
+            <w:rPr>
+              <w:rFonts w:ascii="Cambria Math" w:eastAsiaTheme="minorEastAsia" w:hAnsi="Cambria Math"/>
+            </w:rPr>
+            <m:t>x=</m:t>
+          </m:r>
+          <m:sSub>
+            <m:sSubPr>
+              <m:ctrlPr>
+                <w:rPr>
+                  <w:rFonts w:ascii="Cambria Math" w:eastAsiaTheme="minorEastAsia" w:hAnsi="Cambria Math"/>
+                  <w:i/>
+                </w:rPr>
+              </m:ctrlPr>
+            </m:sSubPr>
+            <m:e>
+              <m:r>
+                <w:rPr>
+                  <w:rFonts w:ascii="Cambria Math" w:eastAsiaTheme="minorEastAsia" w:hAnsi="Cambria Math"/>
+                </w:rPr>
+                <m:t>x</m:t>
+              </m:r>
+            </m:e>
+            <m:sub>
+              <m:r>
+                <w:rPr>
+                  <w:rFonts w:ascii="Cambria Math" w:eastAsiaTheme="minorEastAsia" w:hAnsi="Cambria Math"/>
+                </w:rPr>
+                <m:t>1</m:t>
+              </m:r>
+            </m:sub>
+          </m:sSub>
+          <m:r>
+            <w:rPr>
+              <w:rFonts w:ascii="Cambria Math" w:eastAsiaTheme="minorEastAsia" w:hAnsi="Cambria Math"/>
+            </w:rPr>
+            <m:t>+</m:t>
+          </m:r>
+          <m:d>
+            <m:dPr>
+              <m:ctrlPr>
+                <w:rPr>
+                  <w:rFonts w:ascii="Cambria Math" w:eastAsiaTheme="minorEastAsia" w:hAnsi="Cambria Math"/>
+                  <w:i/>
+                </w:rPr>
+              </m:ctrlPr>
+            </m:dPr>
+            <m:e>
+              <m:sSub>
+                <m:sSubPr>
+                  <m:ctrlPr>
+                    <w:rPr>
+                      <w:rFonts w:ascii="Cambria Math" w:eastAsiaTheme="minorEastAsia" w:hAnsi="Cambria Math"/>
+                      <w:i/>
+                    </w:rPr>
+                  </m:ctrlPr>
+                </m:sSubPr>
+                <m:e>
+                  <m:r>
+                    <w:rPr>
+                      <w:rFonts w:ascii="Cambria Math" w:eastAsiaTheme="minorEastAsia" w:hAnsi="Cambria Math"/>
+                    </w:rPr>
+                    <m:t>x</m:t>
+                  </m:r>
+                </m:e>
+                <m:sub>
+                  <m:r>
+                    <w:rPr>
+                      <w:rFonts w:ascii="Cambria Math" w:eastAsiaTheme="minorEastAsia" w:hAnsi="Cambria Math"/>
+                    </w:rPr>
+                    <m:t>2</m:t>
+                  </m:r>
+                </m:sub>
+              </m:sSub>
+              <m:r>
+                <w:rPr>
+                  <w:rFonts w:ascii="Cambria Math" w:eastAsiaTheme="minorEastAsia" w:hAnsi="Cambria Math"/>
+                </w:rPr>
+                <m:t>-</m:t>
+              </m:r>
+              <m:sSub>
+                <m:sSubPr>
+                  <m:ctrlPr>
+                    <w:rPr>
+                      <w:rFonts w:ascii="Cambria Math" w:eastAsiaTheme="minorEastAsia" w:hAnsi="Cambria Math"/>
+                      <w:i/>
+                    </w:rPr>
+                  </m:ctrlPr>
+                </m:sSubPr>
+                <m:e>
+                  <m:r>
+                    <w:rPr>
+                      <w:rFonts w:ascii="Cambria Math" w:eastAsiaTheme="minorEastAsia" w:hAnsi="Cambria Math"/>
+                    </w:rPr>
+                    <m:t>x</m:t>
+                  </m:r>
+                </m:e>
+                <m:sub>
+                  <m:r>
+                    <w:rPr>
+                      <w:rFonts w:ascii="Cambria Math" w:eastAsiaTheme="minorEastAsia" w:hAnsi="Cambria Math"/>
+                    </w:rPr>
+                    <m:t>1</m:t>
+                  </m:r>
+                </m:sub>
+              </m:sSub>
+            </m:e>
+          </m:d>
+          <m:r>
+            <w:rPr>
+              <w:rFonts w:ascii="Cambria Math" w:eastAsiaTheme="minorEastAsia" w:hAnsi="Cambria Math"/>
+            </w:rPr>
+            <m:t>t</m:t>
+          </m:r>
+        </m:oMath>
+      </m:oMathPara>
+    </w:p>
+    <w:p>
+      <w:pPr>
+        <w:spacing w:after="0"/>
+        <w:rPr>
+          <w:rFonts w:eastAsiaTheme="minorEastAsia"/>
+        </w:rPr>
+      </w:pPr>
+      <m:oMathPara>
+        <m:oMathParaPr>
+          <m:jc m:val="left"/>
+        </m:oMathParaPr>
+        <m:oMath>
+          <m:r>
+            <w:rPr>
+              <w:rFonts w:ascii="Cambria Math" w:eastAsiaTheme="minorEastAsia" w:hAnsi="Cambria Math"/>
+            </w:rPr>
+            <m:t>y=</m:t>
+          </m:r>
+          <m:sSub>
+            <m:sSubPr>
+              <m:ctrlPr>
+                <w:rPr>
+                  <w:rFonts w:ascii="Cambria Math" w:eastAsiaTheme="minorEastAsia" w:hAnsi="Cambria Math"/>
+                  <w:i/>
+                </w:rPr>
+              </m:ctrlPr>
+            </m:sSubPr>
+            <m:e>
+              <m:r>
+                <w:rPr>
+                  <w:rFonts w:ascii="Cambria Math" w:eastAsiaTheme="minorEastAsia" w:hAnsi="Cambria Math"/>
+                </w:rPr>
+                <m:t>y</m:t>
+              </m:r>
+            </m:e>
+            <m:sub>
+              <m:r>
+                <w:rPr>
+                  <w:rFonts w:ascii="Cambria Math" w:eastAsiaTheme="minorEastAsia" w:hAnsi="Cambria Math"/>
+                </w:rPr>
+                <m:t>1</m:t>
+              </m:r>
+            </m:sub>
+          </m:sSub>
+          <m:r>
+            <w:rPr>
+              <w:rFonts w:ascii="Cambria Math" w:eastAsiaTheme="minorEastAsia" w:hAnsi="Cambria Math"/>
+            </w:rPr>
+            <m:t>+</m:t>
+          </m:r>
+          <m:d>
+            <m:dPr>
+              <m:ctrlPr>
+                <w:rPr>
+                  <w:rFonts w:ascii="Cambria Math" w:eastAsiaTheme="minorEastAsia" w:hAnsi="Cambria Math"/>
+                  <w:i/>
+                </w:rPr>
+              </m:ctrlPr>
+            </m:dPr>
+            <m:e>
+              <m:sSub>
+                <m:sSubPr>
+                  <m:ctrlPr>
+                    <w:rPr>
+                      <w:rFonts w:ascii="Cambria Math" w:eastAsiaTheme="minorEastAsia" w:hAnsi="Cambria Math"/>
+                      <w:i/>
+                    </w:rPr>
+                  </m:ctrlPr>
+                </m:sSubPr>
+                <m:e>
+                  <m:r>
+                    <w:rPr>
+                      <w:rFonts w:ascii="Cambria Math" w:eastAsiaTheme="minorEastAsia" w:hAnsi="Cambria Math"/>
+                    </w:rPr>
+                    <m:t>y</m:t>
+                  </m:r>
+                </m:e>
+                <m:sub>
+                  <m:r>
+                    <w:rPr>
+                      <w:rFonts w:ascii="Cambria Math" w:eastAsiaTheme="minorEastAsia" w:hAnsi="Cambria Math"/>
+                    </w:rPr>
+                    <m:t>2</m:t>
+                  </m:r>
+                </m:sub>
+              </m:sSub>
+              <m:r>
+                <w:rPr>
+                  <w:rFonts w:ascii="Cambria Math" w:eastAsiaTheme="minorEastAsia" w:hAnsi="Cambria Math"/>
+                </w:rPr>
+                <m:t>-</m:t>
+              </m:r>
+              <m:sSub>
+                <m:sSubPr>
+                  <m:ctrlPr>
+                    <w:rPr>
+                      <w:rFonts w:ascii="Cambria Math" w:eastAsiaTheme="minorEastAsia" w:hAnsi="Cambria Math"/>
+                      <w:i/>
+                    </w:rPr>
+                  </m:ctrlPr>
+                </m:sSubPr>
+                <m:e>
+                  <m:r>
+                    <w:rPr>
+                      <w:rFonts w:ascii="Cambria Math" w:eastAsiaTheme="minorEastAsia" w:hAnsi="Cambria Math"/>
+                    </w:rPr>
+                    <m:t>y</m:t>
+                  </m:r>
+                </m:e>
+                <m:sub>
+                  <m:r>
+                    <w:rPr>
+                      <w:rFonts w:ascii="Cambria Math" w:eastAsiaTheme="minorEastAsia" w:hAnsi="Cambria Math"/>
+                    </w:rPr>
+                    <m:t>1</m:t>
+                  </m:r>
+                </m:sub>
+              </m:sSub>
+            </m:e>
+          </m:d>
+          <m:r>
+            <w:rPr>
+              <w:rFonts w:ascii="Cambria Math" w:eastAsiaTheme="minorEastAsia" w:hAnsi="Cambria Math"/>
+            </w:rPr>
+            <m:t>t</m:t>
+          </m:r>
+        </m:oMath>
+      </m:oMathPara>
+    </w:p>
+    <w:p>
+      <w:pPr>
+        <w:spacing w:after="0"/>
+        <w:rPr>
+          <w:rFonts w:eastAsiaTheme="minorEastAsia"/>
+        </w:rPr>
+      </w:pPr>
+      <m:oMathPara>
+        <m:oMathParaPr>
+          <m:jc m:val="left"/>
+        </m:oMathParaPr>
+        <m:oMath>
+          <m:r>
+            <w:rPr>
+              <w:rFonts w:ascii="Cambria Math" w:eastAsiaTheme="minorEastAsia" w:hAnsi="Cambria Math"/>
+            </w:rPr>
+            <m:t>z=</m:t>
+          </m:r>
+          <m:sSub>
+            <m:sSubPr>
+              <m:ctrlPr>
+                <w:rPr>
+                  <w:rFonts w:ascii="Cambria Math" w:eastAsiaTheme="minorEastAsia" w:hAnsi="Cambria Math"/>
+                  <w:i/>
+                </w:rPr>
+              </m:ctrlPr>
+            </m:sSubPr>
+            <m:e>
+              <m:r>
+                <w:rPr>
+                  <w:rFonts w:ascii="Cambria Math" w:eastAsiaTheme="minorEastAsia" w:hAnsi="Cambria Math"/>
+                </w:rPr>
+                <m:t>z</m:t>
+              </m:r>
+            </m:e>
+            <m:sub>
+              <m:r>
+                <w:rPr>
+                  <w:rFonts w:ascii="Cambria Math" w:eastAsiaTheme="minorEastAsia" w:hAnsi="Cambria Math"/>
+                </w:rPr>
+                <m:t>1</m:t>
+              </m:r>
+            </m:sub>
+          </m:sSub>
+          <m:r>
+            <w:rPr>
+              <w:rFonts w:ascii="Cambria Math" w:eastAsiaTheme="minorEastAsia" w:hAnsi="Cambria Math"/>
+            </w:rPr>
+            <m:t>+</m:t>
+          </m:r>
+          <m:d>
+            <m:dPr>
+              <m:ctrlPr>
+                <w:rPr>
+                  <w:rFonts w:ascii="Cambria Math" w:eastAsiaTheme="minorEastAsia" w:hAnsi="Cambria Math"/>
+                  <w:i/>
+                </w:rPr>
+              </m:ctrlPr>
+            </m:dPr>
+            <m:e>
+              <m:sSub>
+                <m:sSubPr>
+                  <m:ctrlPr>
+                    <w:rPr>
+                      <w:rFonts w:ascii="Cambria Math" w:eastAsiaTheme="minorEastAsia" w:hAnsi="Cambria Math"/>
+                      <w:i/>
+                    </w:rPr>
+                  </m:ctrlPr>
+                </m:sSubPr>
+                <m:e>
+                  <m:r>
+                    <w:rPr>
+                      <w:rFonts w:ascii="Cambria Math" w:eastAsiaTheme="minorEastAsia" w:hAnsi="Cambria Math"/>
+                    </w:rPr>
+                    <m:t>z</m:t>
+                  </m:r>
+                </m:e>
+                <m:sub>
+                  <m:r>
+                    <w:rPr>
+                      <w:rFonts w:ascii="Cambria Math" w:eastAsiaTheme="minorEastAsia" w:hAnsi="Cambria Math"/>
+                    </w:rPr>
+                    <m:t>2</m:t>
+                  </m:r>
+                </m:sub>
+              </m:sSub>
+              <m:r>
+                <w:rPr>
+                  <w:rFonts w:ascii="Cambria Math" w:eastAsiaTheme="minorEastAsia" w:hAnsi="Cambria Math"/>
+                </w:rPr>
+                <m:t>-</m:t>
+              </m:r>
+              <m:sSub>
+                <m:sSubPr>
+                  <m:ctrlPr>
+                    <w:rPr>
+                      <w:rFonts w:ascii="Cambria Math" w:eastAsiaTheme="minorEastAsia" w:hAnsi="Cambria Math"/>
+                      <w:i/>
+                    </w:rPr>
+                  </m:ctrlPr>
+                </m:sSubPr>
+                <m:e>
+                  <m:r>
+                    <w:rPr>
+                      <w:rFonts w:ascii="Cambria Math" w:eastAsiaTheme="minorEastAsia" w:hAnsi="Cambria Math"/>
+                    </w:rPr>
+                    <m:t>z</m:t>
+                  </m:r>
+                </m:e>
+                <m:sub>
+                  <m:r>
+                    <w:rPr>
+                      <w:rFonts w:ascii="Cambria Math" w:eastAsiaTheme="minorEastAsia" w:hAnsi="Cambria Math"/>
+                    </w:rPr>
+                    <m:t>1</m:t>
+                  </m:r>
+                </m:sub>
+              </m:sSub>
+            </m:e>
+          </m:d>
+          <m:r>
+            <w:rPr>
+              <w:rFonts w:ascii="Cambria Math" w:eastAsiaTheme="minorEastAsia" w:hAnsi="Cambria Math"/>
+            </w:rPr>
+            <m:t>t</m:t>
+          </m:r>
+        </m:oMath>
+      </m:oMathPara>
+    </w:p>
+    <w:p>
+      <w:pPr>
+        <w:spacing w:after="0"/>
+        <w:rPr>
+          <w:rFonts w:eastAsiaTheme="minorEastAsia"/>
+        </w:rPr>
+      </w:pPr>
+    </w:p>
+    <w:p>
+      <w:pPr>
+        <w:spacing w:after="0"/>
+        <w:rPr>
+          <w:rFonts w:eastAsiaTheme="minorEastAsia"/>
+        </w:rPr>
+      </w:pPr>
+      <w:r>
+        <w:rPr>
+          <w:rFonts w:eastAsiaTheme="minorEastAsia"/>
+        </w:rPr>
+        <w:t xml:space="preserve">We are looking for the point of the vector that is on the plane of the receiver, in other words, we are looking for the point on the line having unit vector </w:t>
       </w:r>
       <m:oMath>
         <m:sSub>
@@ -31902,500 +31911,7 @@
                   <w:rPr>
                     <w:rFonts w:ascii="Cambria Math" w:eastAsiaTheme="minorEastAsia" w:hAnsi="Cambria Math"/>
                   </w:rPr>
-                  <m:t>r,proj</m:t>
-                </m:r>
-              </m:sub>
-            </m:sSub>
-          </m:sub>
-        </m:sSub>
-      </m:oMath>
-      <w:r>
-        <w:rPr>
-          <w:rFonts w:eastAsiaTheme="minorEastAsia"/>
-        </w:rPr>
-        <w:t>)</w:t>
-      </w:r>
-      <w:r>
-        <w:rPr>
-          <w:rFonts w:eastAsiaTheme="minorEastAsia"/>
-        </w:rPr>
-        <w:t>:</w:t>
-      </w:r>
-    </w:p>
-    <w:p>
-      <w:pPr>
-        <w:spacing w:after="0"/>
-        <w:rPr>
-          <w:rFonts w:eastAsiaTheme="minorEastAsia"/>
-        </w:rPr>
-      </w:pPr>
-      <m:oMathPara>
-        <m:oMathParaPr>
-          <m:jc m:val="left"/>
-        </m:oMathParaPr>
-        <m:oMath>
-          <m:r>
-            <w:rPr>
-              <w:rFonts w:ascii="Cambria Math" w:eastAsiaTheme="minorEastAsia" w:hAnsi="Cambria Math"/>
-            </w:rPr>
-            <m:t>x=</m:t>
-          </m:r>
-          <m:sSub>
-            <m:sSubPr>
-              <m:ctrlPr>
-                <w:rPr>
-                  <w:rFonts w:ascii="Cambria Math" w:eastAsiaTheme="minorEastAsia" w:hAnsi="Cambria Math"/>
-                  <w:i/>
-                </w:rPr>
-              </m:ctrlPr>
-            </m:sSubPr>
-            <m:e>
-              <m:r>
-                <w:rPr>
-                  <w:rFonts w:ascii="Cambria Math" w:eastAsiaTheme="minorEastAsia" w:hAnsi="Cambria Math"/>
-                </w:rPr>
-                <m:t>x</m:t>
-              </m:r>
-            </m:e>
-            <m:sub>
-              <m:r>
-                <w:rPr>
-                  <w:rFonts w:ascii="Cambria Math" w:eastAsiaTheme="minorEastAsia" w:hAnsi="Cambria Math"/>
-                </w:rPr>
-                <m:t>1</m:t>
-              </m:r>
-            </m:sub>
-          </m:sSub>
-          <m:r>
-            <w:rPr>
-              <w:rFonts w:ascii="Cambria Math" w:eastAsiaTheme="minorEastAsia" w:hAnsi="Cambria Math"/>
-            </w:rPr>
-            <m:t>+</m:t>
-          </m:r>
-          <m:d>
-            <m:dPr>
-              <m:ctrlPr>
-                <w:rPr>
-                  <w:rFonts w:ascii="Cambria Math" w:eastAsiaTheme="minorEastAsia" w:hAnsi="Cambria Math"/>
-                  <w:i/>
-                </w:rPr>
-              </m:ctrlPr>
-            </m:dPr>
-            <m:e>
-              <m:sSub>
-                <m:sSubPr>
-                  <m:ctrlPr>
-                    <w:rPr>
-                      <w:rFonts w:ascii="Cambria Math" w:eastAsiaTheme="minorEastAsia" w:hAnsi="Cambria Math"/>
-                      <w:i/>
-                    </w:rPr>
-                  </m:ctrlPr>
-                </m:sSubPr>
-                <m:e>
-                  <m:r>
-                    <w:rPr>
-                      <w:rFonts w:ascii="Cambria Math" w:eastAsiaTheme="minorEastAsia" w:hAnsi="Cambria Math"/>
-                    </w:rPr>
-                    <m:t>x</m:t>
-                  </m:r>
-                </m:e>
-                <m:sub>
-                  <m:r>
-                    <w:rPr>
-                      <w:rFonts w:ascii="Cambria Math" w:eastAsiaTheme="minorEastAsia" w:hAnsi="Cambria Math"/>
-                    </w:rPr>
-                    <m:t>2</m:t>
-                  </m:r>
-                </m:sub>
-              </m:sSub>
-              <m:r>
-                <w:rPr>
-                  <w:rFonts w:ascii="Cambria Math" w:eastAsiaTheme="minorEastAsia" w:hAnsi="Cambria Math"/>
-                </w:rPr>
-                <m:t>-</m:t>
-              </m:r>
-              <m:sSub>
-                <m:sSubPr>
-                  <m:ctrlPr>
-                    <w:rPr>
-                      <w:rFonts w:ascii="Cambria Math" w:eastAsiaTheme="minorEastAsia" w:hAnsi="Cambria Math"/>
-                      <w:i/>
-                    </w:rPr>
-                  </m:ctrlPr>
-                </m:sSubPr>
-                <m:e>
-                  <m:r>
-                    <w:rPr>
-                      <w:rFonts w:ascii="Cambria Math" w:eastAsiaTheme="minorEastAsia" w:hAnsi="Cambria Math"/>
-                    </w:rPr>
-                    <m:t>x</m:t>
-                  </m:r>
-                </m:e>
-                <m:sub>
-                  <m:r>
-                    <w:rPr>
-                      <w:rFonts w:ascii="Cambria Math" w:eastAsiaTheme="minorEastAsia" w:hAnsi="Cambria Math"/>
-                    </w:rPr>
-                    <m:t>1</m:t>
-                  </m:r>
-                </m:sub>
-              </m:sSub>
-            </m:e>
-          </m:d>
-          <m:r>
-            <w:rPr>
-              <w:rFonts w:ascii="Cambria Math" w:eastAsiaTheme="minorEastAsia" w:hAnsi="Cambria Math"/>
-            </w:rPr>
-            <m:t>t</m:t>
-          </m:r>
-        </m:oMath>
-      </m:oMathPara>
-    </w:p>
-    <w:p>
-      <w:pPr>
-        <w:spacing w:after="0"/>
-        <w:rPr>
-          <w:rFonts w:eastAsiaTheme="minorEastAsia"/>
-        </w:rPr>
-      </w:pPr>
-      <m:oMathPara>
-        <m:oMathParaPr>
-          <m:jc m:val="left"/>
-        </m:oMathParaPr>
-        <m:oMath>
-          <m:r>
-            <w:rPr>
-              <w:rFonts w:ascii="Cambria Math" w:eastAsiaTheme="minorEastAsia" w:hAnsi="Cambria Math"/>
-            </w:rPr>
-            <m:t>y=</m:t>
-          </m:r>
-          <m:sSub>
-            <m:sSubPr>
-              <m:ctrlPr>
-                <w:rPr>
-                  <w:rFonts w:ascii="Cambria Math" w:eastAsiaTheme="minorEastAsia" w:hAnsi="Cambria Math"/>
-                  <w:i/>
-                </w:rPr>
-              </m:ctrlPr>
-            </m:sSubPr>
-            <m:e>
-              <m:r>
-                <w:rPr>
-                  <w:rFonts w:ascii="Cambria Math" w:eastAsiaTheme="minorEastAsia" w:hAnsi="Cambria Math"/>
-                </w:rPr>
-                <m:t>y</m:t>
-              </m:r>
-            </m:e>
-            <m:sub>
-              <m:r>
-                <w:rPr>
-                  <w:rFonts w:ascii="Cambria Math" w:eastAsiaTheme="minorEastAsia" w:hAnsi="Cambria Math"/>
-                </w:rPr>
-                <m:t>1</m:t>
-              </m:r>
-            </m:sub>
-          </m:sSub>
-          <m:r>
-            <w:rPr>
-              <w:rFonts w:ascii="Cambria Math" w:eastAsiaTheme="minorEastAsia" w:hAnsi="Cambria Math"/>
-            </w:rPr>
-            <m:t>+</m:t>
-          </m:r>
-          <m:d>
-            <m:dPr>
-              <m:ctrlPr>
-                <w:rPr>
-                  <w:rFonts w:ascii="Cambria Math" w:eastAsiaTheme="minorEastAsia" w:hAnsi="Cambria Math"/>
-                  <w:i/>
-                </w:rPr>
-              </m:ctrlPr>
-            </m:dPr>
-            <m:e>
-              <m:sSub>
-                <m:sSubPr>
-                  <m:ctrlPr>
-                    <w:rPr>
-                      <w:rFonts w:ascii="Cambria Math" w:eastAsiaTheme="minorEastAsia" w:hAnsi="Cambria Math"/>
-                      <w:i/>
-                    </w:rPr>
-                  </m:ctrlPr>
-                </m:sSubPr>
-                <m:e>
-                  <m:r>
-                    <w:rPr>
-                      <w:rFonts w:ascii="Cambria Math" w:eastAsiaTheme="minorEastAsia" w:hAnsi="Cambria Math"/>
-                    </w:rPr>
-                    <m:t>y</m:t>
-                  </m:r>
-                </m:e>
-                <m:sub>
-                  <m:r>
-                    <w:rPr>
-                      <w:rFonts w:ascii="Cambria Math" w:eastAsiaTheme="minorEastAsia" w:hAnsi="Cambria Math"/>
-                    </w:rPr>
-                    <m:t>2</m:t>
-                  </m:r>
-                </m:sub>
-              </m:sSub>
-              <m:r>
-                <w:rPr>
-                  <w:rFonts w:ascii="Cambria Math" w:eastAsiaTheme="minorEastAsia" w:hAnsi="Cambria Math"/>
-                </w:rPr>
-                <m:t>-</m:t>
-              </m:r>
-              <m:sSub>
-                <m:sSubPr>
-                  <m:ctrlPr>
-                    <w:rPr>
-                      <w:rFonts w:ascii="Cambria Math" w:eastAsiaTheme="minorEastAsia" w:hAnsi="Cambria Math"/>
-                      <w:i/>
-                    </w:rPr>
-                  </m:ctrlPr>
-                </m:sSubPr>
-                <m:e>
-                  <m:r>
-                    <w:rPr>
-                      <w:rFonts w:ascii="Cambria Math" w:eastAsiaTheme="minorEastAsia" w:hAnsi="Cambria Math"/>
-                    </w:rPr>
-                    <m:t>y</m:t>
-                  </m:r>
-                </m:e>
-                <m:sub>
-                  <m:r>
-                    <w:rPr>
-                      <w:rFonts w:ascii="Cambria Math" w:eastAsiaTheme="minorEastAsia" w:hAnsi="Cambria Math"/>
-                    </w:rPr>
-                    <m:t>1</m:t>
-                  </m:r>
-                </m:sub>
-              </m:sSub>
-            </m:e>
-          </m:d>
-          <m:r>
-            <w:rPr>
-              <w:rFonts w:ascii="Cambria Math" w:eastAsiaTheme="minorEastAsia" w:hAnsi="Cambria Math"/>
-            </w:rPr>
-            <m:t>t</m:t>
-          </m:r>
-        </m:oMath>
-      </m:oMathPara>
-    </w:p>
-    <w:p>
-      <w:pPr>
-        <w:spacing w:after="0"/>
-        <w:rPr>
-          <w:rFonts w:eastAsiaTheme="minorEastAsia"/>
-        </w:rPr>
-      </w:pPr>
-      <m:oMathPara>
-        <m:oMathParaPr>
-          <m:jc m:val="left"/>
-        </m:oMathParaPr>
-        <m:oMath>
-          <m:r>
-            <w:rPr>
-              <w:rFonts w:ascii="Cambria Math" w:eastAsiaTheme="minorEastAsia" w:hAnsi="Cambria Math"/>
-            </w:rPr>
-            <m:t>z=</m:t>
-          </m:r>
-          <m:sSub>
-            <m:sSubPr>
-              <m:ctrlPr>
-                <w:rPr>
-                  <w:rFonts w:ascii="Cambria Math" w:eastAsiaTheme="minorEastAsia" w:hAnsi="Cambria Math"/>
-                  <w:i/>
-                </w:rPr>
-              </m:ctrlPr>
-            </m:sSubPr>
-            <m:e>
-              <m:r>
-                <w:rPr>
-                  <w:rFonts w:ascii="Cambria Math" w:eastAsiaTheme="minorEastAsia" w:hAnsi="Cambria Math"/>
-                </w:rPr>
-                <m:t>z</m:t>
-              </m:r>
-            </m:e>
-            <m:sub>
-              <m:r>
-                <w:rPr>
-                  <w:rFonts w:ascii="Cambria Math" w:eastAsiaTheme="minorEastAsia" w:hAnsi="Cambria Math"/>
-                </w:rPr>
-                <m:t>1</m:t>
-              </m:r>
-            </m:sub>
-          </m:sSub>
-          <m:r>
-            <w:rPr>
-              <w:rFonts w:ascii="Cambria Math" w:eastAsiaTheme="minorEastAsia" w:hAnsi="Cambria Math"/>
-            </w:rPr>
-            <m:t>+</m:t>
-          </m:r>
-          <m:d>
-            <m:dPr>
-              <m:ctrlPr>
-                <w:rPr>
-                  <w:rFonts w:ascii="Cambria Math" w:eastAsiaTheme="minorEastAsia" w:hAnsi="Cambria Math"/>
-                  <w:i/>
-                </w:rPr>
-              </m:ctrlPr>
-            </m:dPr>
-            <m:e>
-              <m:sSub>
-                <m:sSubPr>
-                  <m:ctrlPr>
-                    <w:rPr>
-                      <w:rFonts w:ascii="Cambria Math" w:eastAsiaTheme="minorEastAsia" w:hAnsi="Cambria Math"/>
-                      <w:i/>
-                    </w:rPr>
-                  </m:ctrlPr>
-                </m:sSubPr>
-                <m:e>
-                  <m:r>
-                    <w:rPr>
-                      <w:rFonts w:ascii="Cambria Math" w:eastAsiaTheme="minorEastAsia" w:hAnsi="Cambria Math"/>
-                    </w:rPr>
-                    <m:t>z</m:t>
-                  </m:r>
-                </m:e>
-                <m:sub>
-                  <m:r>
-                    <w:rPr>
-                      <w:rFonts w:ascii="Cambria Math" w:eastAsiaTheme="minorEastAsia" w:hAnsi="Cambria Math"/>
-                    </w:rPr>
-                    <m:t>2</m:t>
-                  </m:r>
-                </m:sub>
-              </m:sSub>
-              <m:r>
-                <w:rPr>
-                  <w:rFonts w:ascii="Cambria Math" w:eastAsiaTheme="minorEastAsia" w:hAnsi="Cambria Math"/>
-                </w:rPr>
-                <m:t>-</m:t>
-              </m:r>
-              <m:sSub>
-                <m:sSubPr>
-                  <m:ctrlPr>
-                    <w:rPr>
-                      <w:rFonts w:ascii="Cambria Math" w:eastAsiaTheme="minorEastAsia" w:hAnsi="Cambria Math"/>
-                      <w:i/>
-                    </w:rPr>
-                  </m:ctrlPr>
-                </m:sSubPr>
-                <m:e>
-                  <m:r>
-                    <w:rPr>
-                      <w:rFonts w:ascii="Cambria Math" w:eastAsiaTheme="minorEastAsia" w:hAnsi="Cambria Math"/>
-                    </w:rPr>
-                    <m:t>z</m:t>
-                  </m:r>
-                </m:e>
-                <m:sub>
-                  <m:r>
-                    <w:rPr>
-                      <w:rFonts w:ascii="Cambria Math" w:eastAsiaTheme="minorEastAsia" w:hAnsi="Cambria Math"/>
-                    </w:rPr>
-                    <m:t>1</m:t>
-                  </m:r>
-                </m:sub>
-              </m:sSub>
-            </m:e>
-          </m:d>
-          <m:r>
-            <w:rPr>
-              <w:rFonts w:ascii="Cambria Math" w:eastAsiaTheme="minorEastAsia" w:hAnsi="Cambria Math"/>
-            </w:rPr>
-            <m:t>t</m:t>
-          </m:r>
-        </m:oMath>
-      </m:oMathPara>
-    </w:p>
-    <w:p>
-      <w:pPr>
-        <w:spacing w:after="0"/>
-        <w:rPr>
-          <w:rFonts w:eastAsiaTheme="minorEastAsia"/>
-        </w:rPr>
-      </w:pPr>
-    </w:p>
-    <w:p>
-      <w:pPr>
-        <w:spacing w:after="0"/>
-        <w:rPr>
-          <w:rFonts w:eastAsiaTheme="minorEastAsia"/>
-        </w:rPr>
-      </w:pPr>
-      <w:r>
-        <w:rPr>
-          <w:rFonts w:eastAsiaTheme="minorEastAsia"/>
-        </w:rPr>
-        <w:t>We are looking for the point of the vector that is on the</w:t>
-      </w:r>
-      <w:r>
-        <w:rPr>
-          <w:rFonts w:eastAsiaTheme="minorEastAsia"/>
-        </w:rPr>
-        <w:t xml:space="preserve"> same</w:t>
-      </w:r>
-      <w:r>
-        <w:rPr>
-          <w:rFonts w:eastAsiaTheme="minorEastAsia"/>
-        </w:rPr>
-        <w:t xml:space="preserve"> plane </w:t>
-      </w:r>
-      <w:r>
-        <w:rPr>
-          <w:rFonts w:eastAsiaTheme="minorEastAsia"/>
-        </w:rPr>
-        <w:t>as</w:t>
-      </w:r>
-      <w:r>
-        <w:rPr>
-          <w:rFonts w:eastAsiaTheme="minorEastAsia"/>
-        </w:rPr>
-        <w:t xml:space="preserve"> the receiver, in other words, we are looking for the point on the line having unit vector </w:t>
-      </w:r>
-      <m:oMath>
-        <m:sSub>
-          <m:sSubPr>
-            <m:ctrlPr>
-              <w:rPr>
-                <w:rFonts w:ascii="Cambria Math" w:eastAsiaTheme="minorEastAsia" w:hAnsi="Cambria Math"/>
-                <w:i/>
-              </w:rPr>
-            </m:ctrlPr>
-          </m:sSubPr>
-          <m:e>
-            <m:r>
-              <w:rPr>
-                <w:rFonts w:ascii="Cambria Math" w:eastAsiaTheme="minorEastAsia" w:hAnsi="Cambria Math"/>
-              </w:rPr>
-              <m:t>u</m:t>
-            </m:r>
-          </m:e>
-          <m:sub>
-            <m:sSub>
-              <m:sSubPr>
-                <m:ctrlPr>
-                  <w:rPr>
-                    <w:rFonts w:ascii="Cambria Math" w:eastAsiaTheme="minorEastAsia" w:hAnsi="Cambria Math"/>
-                    <w:i/>
-                  </w:rPr>
-                </m:ctrlPr>
-              </m:sSubPr>
-              <m:e>
-                <m:r>
-                  <w:rPr>
-                    <w:rFonts w:ascii="Cambria Math" w:eastAsiaTheme="minorEastAsia" w:hAnsi="Cambria Math"/>
-                  </w:rPr>
-                  <m:t>v</m:t>
-                </m:r>
-              </m:e>
-              <m:sub>
-                <m:r>
-                  <w:rPr>
-                    <w:rFonts w:ascii="Cambria Math" w:eastAsiaTheme="minorEastAsia" w:hAnsi="Cambria Math"/>
-                  </w:rPr>
-                  <m:t>r,proj</m:t>
+                  <m:t>pr</m:t>
                 </m:r>
               </m:sub>
             </m:sSub>
@@ -33672,7 +33188,7 @@
     </w:p>
     <w:p>
       <w:pPr>
-        <w:spacing w:after="0" w:line="360" w:lineRule="auto"/>
+        <w:spacing w:after="0"/>
         <w:rPr>
           <w:rFonts w:eastAsiaTheme="minorEastAsia"/>
         </w:rPr>
@@ -33851,7 +33367,7 @@
     </w:p>
     <w:p>
       <w:pPr>
-        <w:spacing w:after="0" w:line="480" w:lineRule="auto"/>
+        <w:spacing w:after="0"/>
         <w:rPr>
           <w:rFonts w:eastAsiaTheme="minorEastAsia"/>
         </w:rPr>
@@ -34020,28 +33536,16 @@
     </w:p>
     <w:p>
       <w:pPr>
-        <w:spacing w:after="0" w:line="480" w:lineRule="auto"/>
-        <w:rPr>
-          <w:rFonts w:eastAsiaTheme="minorEastAsia"/>
-        </w:rPr>
-      </w:pPr>
-      <w:r>
-        <w:rPr>
-          <w:rFonts w:eastAsiaTheme="minorEastAsia"/>
-        </w:rPr>
-        <w:t>This is equation 1 used to find the</w:t>
-      </w:r>
-      <w:r>
-        <w:rPr>
-          <w:rFonts w:eastAsiaTheme="minorEastAsia"/>
-        </w:rPr>
-        <w:t xml:space="preserve"> coordinates of the</w:t>
-      </w:r>
-      <w:r>
-        <w:rPr>
-          <w:rFonts w:eastAsiaTheme="minorEastAsia"/>
-        </w:rPr>
-        <w:t xml:space="preserve"> reflected vector </w:t>
+        <w:spacing w:after="0"/>
+        <w:rPr>
+          <w:rFonts w:eastAsiaTheme="minorEastAsia"/>
+        </w:rPr>
+      </w:pPr>
+      <w:r>
+        <w:rPr>
+          <w:rFonts w:eastAsiaTheme="minorEastAsia"/>
+        </w:rPr>
+        <w:t xml:space="preserve">This is equation 1 used to find the reflected vector </w:t>
       </w:r>
       <m:oMath>
         <m:sSub>
@@ -34113,6 +33617,22 @@
           <w:rFonts w:eastAsiaTheme="minorEastAsia"/>
         </w:rPr>
       </w:pPr>
+    </w:p>
+    <w:p>
+      <w:pPr>
+        <w:spacing w:after="0"/>
+        <w:rPr>
+          <w:rFonts w:eastAsiaTheme="minorEastAsia"/>
+        </w:rPr>
+      </w:pPr>
+    </w:p>
+    <w:p>
+      <w:pPr>
+        <w:spacing w:after="0"/>
+        <w:rPr>
+          <w:rFonts w:eastAsiaTheme="minorEastAsia"/>
+        </w:rPr>
+      </w:pPr>
       <w:r>
         <w:rPr>
           <w:rFonts w:eastAsiaTheme="minorEastAsia"/>
@@ -34185,7 +33705,7 @@
     </w:p>
     <w:p>
       <w:pPr>
-        <w:spacing w:after="0" w:line="360" w:lineRule="auto"/>
+        <w:spacing w:after="0"/>
         <w:rPr>
           <w:rFonts w:eastAsiaTheme="minorEastAsia"/>
         </w:rPr>
@@ -34393,7 +33913,7 @@
     </w:p>
     <w:p>
       <w:pPr>
-        <w:spacing w:after="0" w:line="360" w:lineRule="auto"/>
+        <w:spacing w:after="0"/>
         <w:ind w:left="1260" w:firstLine="180"/>
         <w:rPr>
           <w:rFonts w:eastAsiaTheme="minorEastAsia"/>
@@ -34576,7 +34096,7 @@
     </w:p>
     <w:p>
       <w:pPr>
-        <w:spacing w:after="0" w:line="360" w:lineRule="auto"/>
+        <w:spacing w:after="0"/>
         <w:ind w:left="1260" w:firstLine="720"/>
         <w:rPr>
           <w:rFonts w:eastAsiaTheme="minorEastAsia"/>
@@ -34759,7 +34279,7 @@
     </w:p>
     <w:p>
       <w:pPr>
-        <w:spacing w:after="0" w:line="360" w:lineRule="auto"/>
+        <w:spacing w:after="0"/>
         <w:ind w:firstLine="1260"/>
         <w:rPr>
           <w:rFonts w:eastAsiaTheme="minorEastAsia"/>
@@ -34969,8 +34489,7 @@
     </w:p>
     <w:p>
       <w:pPr>
-        <w:spacing w:after="0" w:line="360" w:lineRule="auto"/>
-        <w:ind w:left="990" w:firstLine="450"/>
+        <w:spacing w:after="0"/>
         <w:rPr>
           <w:rFonts w:eastAsiaTheme="minorEastAsia"/>
         </w:rPr>
@@ -35017,12 +34536,6 @@
               <w:rFonts w:ascii="Cambria Math" w:eastAsiaTheme="minorEastAsia" w:hAnsi="Cambria Math"/>
             </w:rPr>
             <m:t xml:space="preserve">       </m:t>
-          </m:r>
-          <m:r>
-            <w:rPr>
-              <w:rFonts w:ascii="Cambria Math" w:eastAsiaTheme="minorEastAsia" w:hAnsi="Cambria Math"/>
-            </w:rPr>
-            <m:t xml:space="preserve">          </m:t>
           </m:r>
           <m:d>
             <m:dPr>
@@ -36463,150 +35976,143 @@
     </w:p>
     <w:p>
       <w:pPr>
-        <w:pStyle w:val="ListParagraph"/>
-        <w:numPr>
-          <w:ilvl w:val="0"/>
-          <w:numId w:val="17"/>
-        </w:numPr>
         <w:spacing w:after="0"/>
         <w:rPr>
           <w:rFonts w:eastAsiaTheme="minorEastAsia"/>
         </w:rPr>
       </w:pPr>
-      <m:oMath>
-        <m:r>
-          <w:rPr>
-            <w:rFonts w:ascii="Cambria Math" w:eastAsiaTheme="minorEastAsia" w:hAnsi="Cambria Math"/>
-          </w:rPr>
-          <m:t>e</m:t>
-        </m:r>
-        <m:r>
-          <w:rPr>
-            <w:rFonts w:ascii="Cambria Math" w:eastAsiaTheme="minorEastAsia" w:hAnsi="Cambria Math"/>
-          </w:rPr>
-          <m:t>s</m:t>
-        </m:r>
-        <m:sSub>
-          <m:sSubPr>
-            <m:ctrlPr>
-              <w:rPr>
-                <w:rFonts w:ascii="Cambria Math" w:eastAsiaTheme="minorEastAsia" w:hAnsi="Cambria Math"/>
-                <w:i/>
-              </w:rPr>
-            </m:ctrlPr>
-          </m:sSubPr>
-          <m:e>
-            <m:r>
-              <w:rPr>
-                <w:rFonts w:ascii="Cambria Math" w:eastAsiaTheme="minorEastAsia" w:hAnsi="Cambria Math"/>
-              </w:rPr>
-              <m:t>t</m:t>
-            </m:r>
-          </m:e>
-          <m:sub>
-            <m:r>
-              <w:rPr>
-                <w:rFonts w:ascii="Cambria Math" w:eastAsiaTheme="minorEastAsia" w:hAnsi="Cambria Math"/>
-              </w:rPr>
-              <m:t>so</m:t>
-            </m:r>
-            <m:sSub>
-              <m:sSubPr>
-                <m:ctrlPr>
-                  <w:rPr>
-                    <w:rFonts w:ascii="Cambria Math" w:eastAsiaTheme="minorEastAsia" w:hAnsi="Cambria Math"/>
-                    <w:i/>
-                  </w:rPr>
-                </m:ctrlPr>
-              </m:sSubPr>
-              <m:e>
-                <m:r>
-                  <w:rPr>
-                    <w:rFonts w:ascii="Cambria Math" w:eastAsiaTheme="minorEastAsia" w:hAnsi="Cambria Math"/>
-                  </w:rPr>
-                  <m:t>l</m:t>
-                </m:r>
-              </m:e>
-              <m:sub>
-                <m:r>
-                  <w:rPr>
-                    <w:rFonts w:ascii="Cambria Math" w:eastAsiaTheme="minorEastAsia" w:hAnsi="Cambria Math"/>
-                  </w:rPr>
-                  <m:t>1</m:t>
-                </m:r>
-              </m:sub>
-            </m:sSub>
-          </m:sub>
-        </m:sSub>
-        <m:r>
-          <w:rPr>
-            <w:rFonts w:ascii="Cambria Math" w:eastAsiaTheme="minorEastAsia" w:hAnsi="Cambria Math"/>
-          </w:rPr>
-          <m:t>=so</m:t>
-        </m:r>
-        <m:sSub>
-          <m:sSubPr>
-            <m:ctrlPr>
-              <w:rPr>
-                <w:rFonts w:ascii="Cambria Math" w:eastAsiaTheme="minorEastAsia" w:hAnsi="Cambria Math"/>
-                <w:i/>
-              </w:rPr>
-            </m:ctrlPr>
-          </m:sSubPr>
-          <m:e>
-            <m:r>
-              <w:rPr>
-                <w:rFonts w:ascii="Cambria Math" w:eastAsiaTheme="minorEastAsia" w:hAnsi="Cambria Math"/>
-              </w:rPr>
-              <m:t>l</m:t>
-            </m:r>
-          </m:e>
-          <m:sub>
-            <m:r>
-              <w:rPr>
-                <w:rFonts w:ascii="Cambria Math" w:eastAsiaTheme="minorEastAsia" w:hAnsi="Cambria Math"/>
-              </w:rPr>
-              <m:t>1</m:t>
-            </m:r>
-          </m:sub>
-        </m:sSub>
-        <m:r>
-          <w:rPr>
-            <w:rFonts w:ascii="Cambria Math" w:eastAsiaTheme="minorEastAsia" w:hAnsi="Cambria Math"/>
-          </w:rPr>
-          <m:t>+</m:t>
-        </m:r>
-        <m:sSub>
-          <m:sSubPr>
-            <m:ctrlPr>
-              <w:rPr>
-                <w:rFonts w:ascii="Cambria Math" w:eastAsiaTheme="minorEastAsia" w:hAnsi="Cambria Math"/>
-                <w:i/>
-              </w:rPr>
-            </m:ctrlPr>
-          </m:sSubPr>
-          <m:e>
-            <m:r>
-              <w:rPr>
-                <w:rFonts w:ascii="Cambria Math" w:eastAsiaTheme="minorEastAsia" w:hAnsi="Cambria Math"/>
-              </w:rPr>
-              <m:t>x</m:t>
-            </m:r>
-          </m:e>
-          <m:sub>
-            <m:r>
-              <w:rPr>
-                <w:rFonts w:ascii="Cambria Math" w:eastAsiaTheme="minorEastAsia" w:hAnsi="Cambria Math"/>
-              </w:rPr>
-              <m:t>1</m:t>
-            </m:r>
-          </m:sub>
-        </m:sSub>
-      </m:oMath>
+      <m:oMathPara>
+        <m:oMathParaPr>
+          <m:jc m:val="left"/>
+        </m:oMathParaPr>
+        <m:oMath>
+          <m:r>
+            <w:rPr>
+              <w:rFonts w:ascii="Cambria Math" w:eastAsiaTheme="minorEastAsia" w:hAnsi="Cambria Math"/>
+            </w:rPr>
+            <m:t>es</m:t>
+          </m:r>
+          <m:sSub>
+            <m:sSubPr>
+              <m:ctrlPr>
+                <w:rPr>
+                  <w:rFonts w:ascii="Cambria Math" w:eastAsiaTheme="minorEastAsia" w:hAnsi="Cambria Math"/>
+                  <w:i/>
+                </w:rPr>
+              </m:ctrlPr>
+            </m:sSubPr>
+            <m:e>
+              <m:r>
+                <w:rPr>
+                  <w:rFonts w:ascii="Cambria Math" w:eastAsiaTheme="minorEastAsia" w:hAnsi="Cambria Math"/>
+                </w:rPr>
+                <m:t>t</m:t>
+              </m:r>
+            </m:e>
+            <m:sub>
+              <m:r>
+                <w:rPr>
+                  <w:rFonts w:ascii="Cambria Math" w:eastAsiaTheme="minorEastAsia" w:hAnsi="Cambria Math"/>
+                </w:rPr>
+                <m:t>so</m:t>
+              </m:r>
+              <m:sSub>
+                <m:sSubPr>
+                  <m:ctrlPr>
+                    <w:rPr>
+                      <w:rFonts w:ascii="Cambria Math" w:eastAsiaTheme="minorEastAsia" w:hAnsi="Cambria Math"/>
+                      <w:i/>
+                    </w:rPr>
+                  </m:ctrlPr>
+                </m:sSubPr>
+                <m:e>
+                  <m:r>
+                    <w:rPr>
+                      <w:rFonts w:ascii="Cambria Math" w:eastAsiaTheme="minorEastAsia" w:hAnsi="Cambria Math"/>
+                    </w:rPr>
+                    <m:t>l</m:t>
+                  </m:r>
+                </m:e>
+                <m:sub>
+                  <m:r>
+                    <w:rPr>
+                      <w:rFonts w:ascii="Cambria Math" w:eastAsiaTheme="minorEastAsia" w:hAnsi="Cambria Math"/>
+                    </w:rPr>
+                    <m:t>1</m:t>
+                  </m:r>
+                </m:sub>
+              </m:sSub>
+            </m:sub>
+          </m:sSub>
+          <m:r>
+            <w:rPr>
+              <w:rFonts w:ascii="Cambria Math" w:eastAsiaTheme="minorEastAsia" w:hAnsi="Cambria Math"/>
+            </w:rPr>
+            <m:t>=so</m:t>
+          </m:r>
+          <m:sSub>
+            <m:sSubPr>
+              <m:ctrlPr>
+                <w:rPr>
+                  <w:rFonts w:ascii="Cambria Math" w:eastAsiaTheme="minorEastAsia" w:hAnsi="Cambria Math"/>
+                  <w:i/>
+                </w:rPr>
+              </m:ctrlPr>
+            </m:sSubPr>
+            <m:e>
+              <m:r>
+                <w:rPr>
+                  <w:rFonts w:ascii="Cambria Math" w:eastAsiaTheme="minorEastAsia" w:hAnsi="Cambria Math"/>
+                </w:rPr>
+                <m:t>l</m:t>
+              </m:r>
+            </m:e>
+            <m:sub>
+              <m:r>
+                <w:rPr>
+                  <w:rFonts w:ascii="Cambria Math" w:eastAsiaTheme="minorEastAsia" w:hAnsi="Cambria Math"/>
+                </w:rPr>
+                <m:t>1</m:t>
+              </m:r>
+            </m:sub>
+          </m:sSub>
+          <m:r>
+            <w:rPr>
+              <w:rFonts w:ascii="Cambria Math" w:eastAsiaTheme="minorEastAsia" w:hAnsi="Cambria Math"/>
+            </w:rPr>
+            <m:t>+</m:t>
+          </m:r>
+          <m:sSub>
+            <m:sSubPr>
+              <m:ctrlPr>
+                <w:rPr>
+                  <w:rFonts w:ascii="Cambria Math" w:eastAsiaTheme="minorEastAsia" w:hAnsi="Cambria Math"/>
+                  <w:i/>
+                </w:rPr>
+              </m:ctrlPr>
+            </m:sSubPr>
+            <m:e>
+              <m:r>
+                <w:rPr>
+                  <w:rFonts w:ascii="Cambria Math" w:eastAsiaTheme="minorEastAsia" w:hAnsi="Cambria Math"/>
+                </w:rPr>
+                <m:t>x</m:t>
+              </m:r>
+            </m:e>
+            <m:sub>
+              <m:r>
+                <w:rPr>
+                  <w:rFonts w:ascii="Cambria Math" w:eastAsiaTheme="minorEastAsia" w:hAnsi="Cambria Math"/>
+                </w:rPr>
+                <m:t>0</m:t>
+              </m:r>
+            </m:sub>
+          </m:sSub>
+        </m:oMath>
+      </m:oMathPara>
     </w:p>
     <w:p>
       <w:pPr>
-        <w:pStyle w:val="ListParagraph"/>
         <w:spacing w:after="0"/>
         <w:rPr>
           <w:rFonts w:eastAsiaTheme="minorEastAsia"/>
@@ -36735,7 +36241,7 @@
                 <w:rPr>
                   <w:rFonts w:ascii="Cambria Math" w:eastAsiaTheme="minorEastAsia" w:hAnsi="Cambria Math"/>
                 </w:rPr>
-                <m:t>1</m:t>
+                <m:t>0</m:t>
               </m:r>
             </m:sub>
           </m:sSub>
@@ -36744,7 +36250,6 @@
     </w:p>
     <w:p>
       <w:pPr>
-        <w:pStyle w:val="ListParagraph"/>
         <w:spacing w:after="0"/>
         <w:rPr>
           <w:rFonts w:eastAsiaTheme="minorEastAsia"/>
@@ -36779,7 +36284,7 @@
               <w:rPr>
                 <w:rFonts w:ascii="Cambria Math" w:eastAsiaTheme="minorEastAsia" w:hAnsi="Cambria Math"/>
               </w:rPr>
-              <m:t>1</m:t>
+              <m:t>0</m:t>
             </m:r>
           </m:sub>
         </m:sSub>
@@ -36819,11 +36324,6 @@
     </w:p>
     <w:p>
       <w:pPr>
-        <w:pStyle w:val="ListParagraph"/>
-        <w:numPr>
-          <w:ilvl w:val="0"/>
-          <w:numId w:val="17"/>
-        </w:numPr>
         <w:spacing w:after="0"/>
         <w:rPr>
           <w:rFonts w:eastAsiaTheme="minorEastAsia"/>
@@ -36872,7 +36372,6 @@
     </w:p>
     <w:p>
       <w:pPr>
-        <w:pStyle w:val="ListParagraph"/>
         <w:spacing w:after="0"/>
         <w:rPr>
           <w:rFonts w:eastAsiaTheme="minorEastAsia"/>
@@ -37114,7 +36613,6 @@
     </w:p>
     <w:p>
       <w:pPr>
-        <w:pStyle w:val="ListParagraph"/>
         <w:spacing w:after="0"/>
         <w:rPr>
           <w:rFonts w:eastAsiaTheme="minorEastAsia"/>
@@ -37162,7 +36660,6 @@
     </w:p>
     <w:p>
       <w:pPr>
-        <w:pStyle w:val="ListParagraph"/>
         <w:spacing w:after="0"/>
         <w:rPr>
           <w:rFonts w:eastAsiaTheme="minorEastAsia"/>
@@ -37190,7 +36687,6 @@
     </w:p>
     <w:p>
       <w:pPr>
-        <w:pStyle w:val="ListParagraph"/>
         <w:spacing w:after="0"/>
         <w:rPr>
           <w:rFonts w:eastAsiaTheme="minorEastAsia"/>
@@ -37267,8 +36763,6 @@
         <m:r>
           <w:rPr>
             <w:rFonts w:ascii="Cambria Math" w:eastAsiaTheme="minorEastAsia" w:hAnsi="Cambria Math"/>
-            <w:sz w:val="24"/>
-            <w:szCs w:val="24"/>
           </w:rPr>
           <m:t>y=</m:t>
         </m:r>
@@ -37278,8 +36772,6 @@
               <w:rPr>
                 <w:rFonts w:ascii="Cambria Math" w:eastAsiaTheme="minorEastAsia" w:hAnsi="Cambria Math"/>
                 <w:i/>
-                <w:sz w:val="24"/>
-                <w:szCs w:val="24"/>
               </w:rPr>
             </m:ctrlPr>
           </m:fPr>
@@ -37292,8 +36784,6 @@
                   <w:rPr>
                     <w:rFonts w:ascii="Cambria Math" w:eastAsiaTheme="minorEastAsia" w:hAnsi="Cambria Math"/>
                     <w:i/>
-                    <w:sz w:val="24"/>
-                    <w:szCs w:val="24"/>
                   </w:rPr>
                 </m:ctrlPr>
               </m:dPr>
@@ -37304,8 +36794,6 @@
                       <w:rPr>
                         <w:rFonts w:ascii="Cambria Math" w:eastAsiaTheme="minorEastAsia" w:hAnsi="Cambria Math"/>
                         <w:i/>
-                        <w:sz w:val="24"/>
-                        <w:szCs w:val="24"/>
                       </w:rPr>
                     </m:ctrlPr>
                   </m:sSubPr>
@@ -37313,8 +36801,6 @@
                     <m:r>
                       <w:rPr>
                         <w:rFonts w:ascii="Cambria Math" w:eastAsiaTheme="minorEastAsia" w:hAnsi="Cambria Math"/>
-                        <w:sz w:val="24"/>
-                        <w:szCs w:val="24"/>
                       </w:rPr>
                       <m:t>v</m:t>
                     </m:r>
@@ -37323,8 +36809,6 @@
                     <m:r>
                       <w:rPr>
                         <w:rFonts w:ascii="Cambria Math" w:eastAsiaTheme="minorEastAsia" w:hAnsi="Cambria Math"/>
-                        <w:sz w:val="24"/>
-                        <w:szCs w:val="24"/>
                       </w:rPr>
                       <m:t>r,proj</m:t>
                     </m:r>
@@ -37340,8 +36824,6 @@
                   <w:rPr>
                     <w:rFonts w:ascii="Cambria Math" w:eastAsiaTheme="minorEastAsia" w:hAnsi="Cambria Math"/>
                     <w:i/>
-                    <w:sz w:val="24"/>
-                    <w:szCs w:val="24"/>
                   </w:rPr>
                 </m:ctrlPr>
               </m:dPr>
@@ -37352,8 +36834,6 @@
                       <w:rPr>
                         <w:rFonts w:ascii="Cambria Math" w:eastAsiaTheme="minorEastAsia" w:hAnsi="Cambria Math"/>
                         <w:i/>
-                        <w:sz w:val="24"/>
-                        <w:szCs w:val="24"/>
                       </w:rPr>
                     </m:ctrlPr>
                   </m:sSubPr>
@@ -37361,8 +36841,6 @@
                     <m:r>
                       <w:rPr>
                         <w:rFonts w:ascii="Cambria Math" w:eastAsiaTheme="minorEastAsia" w:hAnsi="Cambria Math"/>
-                        <w:sz w:val="24"/>
-                        <w:szCs w:val="24"/>
                       </w:rPr>
                       <m:t>v</m:t>
                     </m:r>
@@ -37371,8 +36849,6 @@
                     <m:r>
                       <w:rPr>
                         <w:rFonts w:ascii="Cambria Math" w:eastAsiaTheme="minorEastAsia" w:hAnsi="Cambria Math"/>
-                        <w:sz w:val="24"/>
-                        <w:szCs w:val="24"/>
                       </w:rPr>
                       <m:t>r</m:t>
                     </m:r>
@@ -37386,8 +36862,6 @@
                   <w:rPr>
                     <w:rFonts w:ascii="Cambria Math" w:eastAsiaTheme="minorEastAsia" w:hAnsi="Cambria Math"/>
                     <w:i/>
-                    <w:sz w:val="24"/>
-                    <w:szCs w:val="24"/>
                   </w:rPr>
                 </m:ctrlPr>
               </m:funcPr>
@@ -37398,8 +36872,6 @@
                   </m:rPr>
                   <w:rPr>
                     <w:rFonts w:ascii="Cambria Math" w:hAnsi="Cambria Math"/>
-                    <w:sz w:val="24"/>
-                    <w:szCs w:val="24"/>
                   </w:rPr>
                   <m:t>cos</m:t>
                 </m:r>
@@ -37411,8 +36883,6 @@
                       <w:rPr>
                         <w:rFonts w:ascii="Cambria Math" w:eastAsiaTheme="minorEastAsia" w:hAnsi="Cambria Math"/>
                         <w:i/>
-                        <w:sz w:val="24"/>
-                        <w:szCs w:val="24"/>
                       </w:rPr>
                     </m:ctrlPr>
                   </m:sSubPr>
@@ -37420,8 +36890,6 @@
                     <m:r>
                       <w:rPr>
                         <w:rFonts w:ascii="Cambria Math" w:eastAsiaTheme="minorEastAsia" w:hAnsi="Cambria Math"/>
-                        <w:sz w:val="24"/>
-                        <w:szCs w:val="24"/>
                       </w:rPr>
                       <m:t>θ</m:t>
                     </m:r>
@@ -37430,8 +36898,6 @@
                     <m:r>
                       <w:rPr>
                         <w:rFonts w:ascii="Cambria Math" w:eastAsiaTheme="minorEastAsia" w:hAnsi="Cambria Math"/>
-                        <w:sz w:val="24"/>
-                        <w:szCs w:val="24"/>
                       </w:rPr>
                       <m:t>r</m:t>
                     </m:r>
@@ -37440,8 +36906,6 @@
                 <m:r>
                   <w:rPr>
                     <w:rFonts w:ascii="Cambria Math" w:eastAsiaTheme="minorEastAsia" w:hAnsi="Cambria Math"/>
-                    <w:sz w:val="24"/>
-                    <w:szCs w:val="24"/>
                   </w:rPr>
                   <m:t>-</m:t>
                 </m:r>
@@ -37451,8 +36915,6 @@
                       <w:rPr>
                         <w:rFonts w:ascii="Cambria Math" w:eastAsiaTheme="minorEastAsia" w:hAnsi="Cambria Math"/>
                         <w:i/>
-                        <w:sz w:val="24"/>
-                        <w:szCs w:val="24"/>
                       </w:rPr>
                     </m:ctrlPr>
                   </m:sSupPr>
@@ -37460,8 +36922,6 @@
                     <m:r>
                       <w:rPr>
                         <w:rFonts w:ascii="Cambria Math" w:eastAsiaTheme="minorEastAsia" w:hAnsi="Cambria Math"/>
-                        <w:sz w:val="24"/>
-                        <w:szCs w:val="24"/>
                       </w:rPr>
                       <m:t>z</m:t>
                     </m:r>
@@ -37470,8 +36930,6 @@
                     <m:r>
                       <w:rPr>
                         <w:rFonts w:ascii="Cambria Math" w:eastAsiaTheme="minorEastAsia" w:hAnsi="Cambria Math"/>
-                        <w:sz w:val="24"/>
-                        <w:szCs w:val="24"/>
                       </w:rPr>
                       <m:t>2</m:t>
                     </m:r>
@@ -37482,8 +36940,6 @@
             <m:r>
               <w:rPr>
                 <w:rFonts w:ascii="Cambria Math" w:eastAsiaTheme="minorEastAsia" w:hAnsi="Cambria Math"/>
-                <w:sz w:val="24"/>
-                <w:szCs w:val="24"/>
               </w:rPr>
               <m:t>-ax</m:t>
             </m:r>
@@ -37492,8 +36948,6 @@
             <m:r>
               <w:rPr>
                 <w:rFonts w:ascii="Cambria Math" w:eastAsiaTheme="minorEastAsia" w:hAnsi="Cambria Math"/>
-                <w:sz w:val="24"/>
-                <w:szCs w:val="24"/>
               </w:rPr>
               <m:t>b</m:t>
             </m:r>
@@ -37616,24 +37070,28 @@
           <w:rFonts w:eastAsiaTheme="minorEastAsia"/>
         </w:rPr>
       </w:pPr>
+    </w:p>
+    <w:p>
+      <w:pPr>
+        <w:spacing w:after="0"/>
+        <w:rPr>
+          <w:rFonts w:eastAsiaTheme="minorEastAsia"/>
+        </w:rPr>
+      </w:pPr>
+    </w:p>
+    <w:p>
+      <w:pPr>
+        <w:spacing w:after="0"/>
+        <w:rPr>
+          <w:rFonts w:eastAsiaTheme="minorEastAsia"/>
+        </w:rPr>
+      </w:pPr>
       <w:r>
         <w:rPr>
           <w:rFonts w:eastAsiaTheme="minorEastAsia"/>
         </w:rPr>
         <w:lastRenderedPageBreak/>
-        <w:t xml:space="preserve">then to find the extremity point of this vector, or the point that </w:t>
-      </w:r>
-      <w:r>
-        <w:rPr>
-          <w:rFonts w:eastAsiaTheme="minorEastAsia"/>
-        </w:rPr>
-        <w:t>should</w:t>
-      </w:r>
-      <w:r>
-        <w:rPr>
-          <w:rFonts w:eastAsiaTheme="minorEastAsia"/>
-        </w:rPr>
-        <w:t xml:space="preserve"> hit the plane of the receiver, we will do the following:</w:t>
+        <w:t>then to find the extremity point of this vector, or the point that will hit the plane of the receiver, we will do the following:</w:t>
       </w:r>
     </w:p>
     <w:p>
@@ -41496,20 +40954,7 @@
         <w:rPr>
           <w:rFonts w:eastAsiaTheme="minorEastAsia"/>
         </w:rPr>
-        <w:t xml:space="preserve">. Now we have the power of the signal received. </w:t>
-      </w:r>
-    </w:p>
-    <w:p>
-      <w:pPr>
-        <w:rPr>
-          <w:rFonts w:eastAsiaTheme="minorEastAsia"/>
-        </w:rPr>
-      </w:pPr>
-      <w:r>
-        <w:rPr>
-          <w:rFonts w:eastAsiaTheme="minorEastAsia"/>
-        </w:rPr>
-        <w:t>In the next part, we will calculate the power received by the receiver antenna when we do not have an intelligent metasurface</w:t>
+        <w:t>. Now we have the power of the signal received. In the next part, we will calculate the power received by the receiver antenna when we do not have an intelligent metasurface</w:t>
       </w:r>
       <w:r>
         <w:rPr>
@@ -42082,19 +41527,7 @@
         <w:rPr>
           <w:rFonts w:eastAsiaTheme="minorEastAsia"/>
         </w:rPr>
-        <w:t xml:space="preserve"> </w:t>
-      </w:r>
-      <w:r>
-        <w:rPr>
-          <w:rFonts w:eastAsiaTheme="minorEastAsia"/>
-        </w:rPr>
-        <w:t>when</w:t>
-      </w:r>
-      <w:r>
-        <w:rPr>
-          <w:rFonts w:eastAsiaTheme="minorEastAsia"/>
-        </w:rPr>
-        <w:t xml:space="preserve"> a transmitted ray reaches the receiver.</w:t>
+        <w:t xml:space="preserve"> so a transmitted ray reaches the receiver.</w:t>
       </w:r>
     </w:p>
     <w:p>
@@ -48567,22 +48000,22 @@
     </w:lvl>
   </w:abstractNum>
   <w:abstractNum w:abstractNumId="2" w15:restartNumberingAfterBreak="0">
-    <w:nsid w:val="0E127C6B"/>
+    <w:nsid w:val="10AE0E6A"/>
     <w:multiLevelType w:val="hybridMultilevel"/>
-    <w:tmpl w:val="4A66B10A"/>
-    <w:lvl w:ilvl="0" w:tplc="04090001">
+    <w:tmpl w:val="BD5AC130"/>
+    <w:lvl w:ilvl="0" w:tplc="04090005">
       <w:start w:val="1"/>
       <w:numFmt w:val="bullet"/>
-      <w:lvlText w:val=""/>
+      <w:lvlText w:val=""/>
       <w:lvlJc w:val="left"/>
       <w:pPr>
         <w:ind w:left="720" w:hanging="360"/>
       </w:pPr>
       <w:rPr>
-        <w:rFonts w:ascii="Symbol" w:hAnsi="Symbol" w:hint="default"/>
+        <w:rFonts w:ascii="Wingdings" w:hAnsi="Wingdings" w:hint="default"/>
       </w:rPr>
     </w:lvl>
-    <w:lvl w:ilvl="1" w:tplc="04090003" w:tentative="1">
+    <w:lvl w:ilvl="1" w:tplc="04090003">
       <w:start w:val="1"/>
       <w:numFmt w:val="bullet"/>
       <w:lvlText w:val="o"/>
@@ -48680,28 +48113,28 @@
     </w:lvl>
   </w:abstractNum>
   <w:abstractNum w:abstractNumId="3" w15:restartNumberingAfterBreak="0">
-    <w:nsid w:val="10AE0E6A"/>
+    <w:nsid w:val="11540003"/>
     <w:multiLevelType w:val="hybridMultilevel"/>
-    <w:tmpl w:val="BD5AC130"/>
-    <w:lvl w:ilvl="0" w:tplc="04090005">
+    <w:tmpl w:val="1FEC2814"/>
+    <w:lvl w:ilvl="0" w:tplc="0409000B">
       <w:start w:val="1"/>
       <w:numFmt w:val="bullet"/>
-      <w:lvlText w:val=""/>
+      <w:lvlText w:val=""/>
       <w:lvlJc w:val="left"/>
       <w:pPr>
-        <w:ind w:left="720" w:hanging="360"/>
+        <w:ind w:left="1440" w:hanging="360"/>
       </w:pPr>
       <w:rPr>
         <w:rFonts w:ascii="Wingdings" w:hAnsi="Wingdings" w:hint="default"/>
       </w:rPr>
     </w:lvl>
-    <w:lvl w:ilvl="1" w:tplc="04090003">
+    <w:lvl w:ilvl="1" w:tplc="04090003" w:tentative="1">
       <w:start w:val="1"/>
       <w:numFmt w:val="bullet"/>
       <w:lvlText w:val="o"/>
       <w:lvlJc w:val="left"/>
       <w:pPr>
-        <w:ind w:left="1440" w:hanging="360"/>
+        <w:ind w:left="2160" w:hanging="360"/>
       </w:pPr>
       <w:rPr>
         <w:rFonts w:ascii="Courier New" w:hAnsi="Courier New" w:cs="Courier New" w:hint="default"/>
@@ -48713,7 +48146,7 @@
       <w:lvlText w:val=""/>
       <w:lvlJc w:val="left"/>
       <w:pPr>
-        <w:ind w:left="2160" w:hanging="360"/>
+        <w:ind w:left="2880" w:hanging="360"/>
       </w:pPr>
       <w:rPr>
         <w:rFonts w:ascii="Wingdings" w:hAnsi="Wingdings" w:hint="default"/>
@@ -48725,7 +48158,7 @@
       <w:lvlText w:val=""/>
       <w:lvlJc w:val="left"/>
       <w:pPr>
-        <w:ind w:left="2880" w:hanging="360"/>
+        <w:ind w:left="3600" w:hanging="360"/>
       </w:pPr>
       <w:rPr>
         <w:rFonts w:ascii="Symbol" w:hAnsi="Symbol" w:hint="default"/>
@@ -48737,7 +48170,7 @@
       <w:lvlText w:val="o"/>
       <w:lvlJc w:val="left"/>
       <w:pPr>
-        <w:ind w:left="3600" w:hanging="360"/>
+        <w:ind w:left="4320" w:hanging="360"/>
       </w:pPr>
       <w:rPr>
         <w:rFonts w:ascii="Courier New" w:hAnsi="Courier New" w:cs="Courier New" w:hint="default"/>
@@ -48749,7 +48182,7 @@
       <w:lvlText w:val=""/>
       <w:lvlJc w:val="left"/>
       <w:pPr>
-        <w:ind w:left="4320" w:hanging="360"/>
+        <w:ind w:left="5040" w:hanging="360"/>
       </w:pPr>
       <w:rPr>
         <w:rFonts w:ascii="Wingdings" w:hAnsi="Wingdings" w:hint="default"/>
@@ -48761,7 +48194,7 @@
       <w:lvlText w:val=""/>
       <w:lvlJc w:val="left"/>
       <w:pPr>
-        <w:ind w:left="5040" w:hanging="360"/>
+        <w:ind w:left="5760" w:hanging="360"/>
       </w:pPr>
       <w:rPr>
         <w:rFonts w:ascii="Symbol" w:hAnsi="Symbol" w:hint="default"/>
@@ -48773,7 +48206,7 @@
       <w:lvlText w:val="o"/>
       <w:lvlJc w:val="left"/>
       <w:pPr>
-        <w:ind w:left="5760" w:hanging="360"/>
+        <w:ind w:left="6480" w:hanging="360"/>
       </w:pPr>
       <w:rPr>
         <w:rFonts w:ascii="Courier New" w:hAnsi="Courier New" w:cs="Courier New" w:hint="default"/>
@@ -48785,7 +48218,7 @@
       <w:lvlText w:val=""/>
       <w:lvlJc w:val="left"/>
       <w:pPr>
-        <w:ind w:left="6480" w:hanging="360"/>
+        <w:ind w:left="7200" w:hanging="360"/>
       </w:pPr>
       <w:rPr>
         <w:rFonts w:ascii="Wingdings" w:hAnsi="Wingdings" w:hint="default"/>
@@ -48793,16 +48226,304 @@
     </w:lvl>
   </w:abstractNum>
   <w:abstractNum w:abstractNumId="4" w15:restartNumberingAfterBreak="0">
-    <w:nsid w:val="11540003"/>
+    <w:nsid w:val="15493DB3"/>
     <w:multiLevelType w:val="hybridMultilevel"/>
-    <w:tmpl w:val="1FEC2814"/>
+    <w:tmpl w:val="1B58413E"/>
+    <w:lvl w:ilvl="0" w:tplc="28FA7EDC">
+      <w:start w:val="1"/>
+      <w:numFmt w:val="bullet"/>
+      <w:lvlText w:val="-"/>
+      <w:lvlJc w:val="left"/>
+      <w:pPr>
+        <w:ind w:left="720" w:hanging="360"/>
+      </w:pPr>
+      <w:rPr>
+        <w:rFonts w:ascii="Calibri" w:eastAsiaTheme="minorEastAsia" w:hAnsi="Calibri" w:cs="Calibri" w:hint="default"/>
+      </w:rPr>
+    </w:lvl>
+    <w:lvl w:ilvl="1" w:tplc="04090003" w:tentative="1">
+      <w:start w:val="1"/>
+      <w:numFmt w:val="bullet"/>
+      <w:lvlText w:val="o"/>
+      <w:lvlJc w:val="left"/>
+      <w:pPr>
+        <w:ind w:left="1440" w:hanging="360"/>
+      </w:pPr>
+      <w:rPr>
+        <w:rFonts w:ascii="Courier New" w:hAnsi="Courier New" w:cs="Courier New" w:hint="default"/>
+      </w:rPr>
+    </w:lvl>
+    <w:lvl w:ilvl="2" w:tplc="04090005" w:tentative="1">
+      <w:start w:val="1"/>
+      <w:numFmt w:val="bullet"/>
+      <w:lvlText w:val=""/>
+      <w:lvlJc w:val="left"/>
+      <w:pPr>
+        <w:ind w:left="2160" w:hanging="360"/>
+      </w:pPr>
+      <w:rPr>
+        <w:rFonts w:ascii="Wingdings" w:hAnsi="Wingdings" w:hint="default"/>
+      </w:rPr>
+    </w:lvl>
+    <w:lvl w:ilvl="3" w:tplc="04090001" w:tentative="1">
+      <w:start w:val="1"/>
+      <w:numFmt w:val="bullet"/>
+      <w:lvlText w:val=""/>
+      <w:lvlJc w:val="left"/>
+      <w:pPr>
+        <w:ind w:left="2880" w:hanging="360"/>
+      </w:pPr>
+      <w:rPr>
+        <w:rFonts w:ascii="Symbol" w:hAnsi="Symbol" w:hint="default"/>
+      </w:rPr>
+    </w:lvl>
+    <w:lvl w:ilvl="4" w:tplc="04090003" w:tentative="1">
+      <w:start w:val="1"/>
+      <w:numFmt w:val="bullet"/>
+      <w:lvlText w:val="o"/>
+      <w:lvlJc w:val="left"/>
+      <w:pPr>
+        <w:ind w:left="3600" w:hanging="360"/>
+      </w:pPr>
+      <w:rPr>
+        <w:rFonts w:ascii="Courier New" w:hAnsi="Courier New" w:cs="Courier New" w:hint="default"/>
+      </w:rPr>
+    </w:lvl>
+    <w:lvl w:ilvl="5" w:tplc="04090005" w:tentative="1">
+      <w:start w:val="1"/>
+      <w:numFmt w:val="bullet"/>
+      <w:lvlText w:val=""/>
+      <w:lvlJc w:val="left"/>
+      <w:pPr>
+        <w:ind w:left="4320" w:hanging="360"/>
+      </w:pPr>
+      <w:rPr>
+        <w:rFonts w:ascii="Wingdings" w:hAnsi="Wingdings" w:hint="default"/>
+      </w:rPr>
+    </w:lvl>
+    <w:lvl w:ilvl="6" w:tplc="04090001" w:tentative="1">
+      <w:start w:val="1"/>
+      <w:numFmt w:val="bullet"/>
+      <w:lvlText w:val=""/>
+      <w:lvlJc w:val="left"/>
+      <w:pPr>
+        <w:ind w:left="5040" w:hanging="360"/>
+      </w:pPr>
+      <w:rPr>
+        <w:rFonts w:ascii="Symbol" w:hAnsi="Symbol" w:hint="default"/>
+      </w:rPr>
+    </w:lvl>
+    <w:lvl w:ilvl="7" w:tplc="04090003" w:tentative="1">
+      <w:start w:val="1"/>
+      <w:numFmt w:val="bullet"/>
+      <w:lvlText w:val="o"/>
+      <w:lvlJc w:val="left"/>
+      <w:pPr>
+        <w:ind w:left="5760" w:hanging="360"/>
+      </w:pPr>
+      <w:rPr>
+        <w:rFonts w:ascii="Courier New" w:hAnsi="Courier New" w:cs="Courier New" w:hint="default"/>
+      </w:rPr>
+    </w:lvl>
+    <w:lvl w:ilvl="8" w:tplc="04090005" w:tentative="1">
+      <w:start w:val="1"/>
+      <w:numFmt w:val="bullet"/>
+      <w:lvlText w:val=""/>
+      <w:lvlJc w:val="left"/>
+      <w:pPr>
+        <w:ind w:left="6480" w:hanging="360"/>
+      </w:pPr>
+      <w:rPr>
+        <w:rFonts w:ascii="Wingdings" w:hAnsi="Wingdings" w:hint="default"/>
+      </w:rPr>
+    </w:lvl>
+  </w:abstractNum>
+  <w:abstractNum w:abstractNumId="5" w15:restartNumberingAfterBreak="0">
+    <w:nsid w:val="278679CA"/>
+    <w:multiLevelType w:val="hybridMultilevel"/>
+    <w:tmpl w:val="1E74C602"/>
+    <w:lvl w:ilvl="0" w:tplc="FFFFFFFF">
+      <w:start w:val="1"/>
+      <w:numFmt w:val="decimal"/>
+      <w:lvlText w:val="%1."/>
+      <w:lvlJc w:val="left"/>
+      <w:pPr>
+        <w:ind w:left="720" w:hanging="360"/>
+      </w:pPr>
+    </w:lvl>
+    <w:lvl w:ilvl="1" w:tplc="FFFFFFFF" w:tentative="1">
+      <w:start w:val="1"/>
+      <w:numFmt w:val="lowerLetter"/>
+      <w:lvlText w:val="%2."/>
+      <w:lvlJc w:val="left"/>
+      <w:pPr>
+        <w:ind w:left="1440" w:hanging="360"/>
+      </w:pPr>
+    </w:lvl>
+    <w:lvl w:ilvl="2" w:tplc="FFFFFFFF" w:tentative="1">
+      <w:start w:val="1"/>
+      <w:numFmt w:val="lowerRoman"/>
+      <w:lvlText w:val="%3."/>
+      <w:lvlJc w:val="right"/>
+      <w:pPr>
+        <w:ind w:left="2160" w:hanging="180"/>
+      </w:pPr>
+    </w:lvl>
+    <w:lvl w:ilvl="3" w:tplc="FFFFFFFF" w:tentative="1">
+      <w:start w:val="1"/>
+      <w:numFmt w:val="decimal"/>
+      <w:lvlText w:val="%4."/>
+      <w:lvlJc w:val="left"/>
+      <w:pPr>
+        <w:ind w:left="2880" w:hanging="360"/>
+      </w:pPr>
+    </w:lvl>
+    <w:lvl w:ilvl="4" w:tplc="FFFFFFFF" w:tentative="1">
+      <w:start w:val="1"/>
+      <w:numFmt w:val="lowerLetter"/>
+      <w:lvlText w:val="%5."/>
+      <w:lvlJc w:val="left"/>
+      <w:pPr>
+        <w:ind w:left="3600" w:hanging="360"/>
+      </w:pPr>
+    </w:lvl>
+    <w:lvl w:ilvl="5" w:tplc="FFFFFFFF" w:tentative="1">
+      <w:start w:val="1"/>
+      <w:numFmt w:val="lowerRoman"/>
+      <w:lvlText w:val="%6."/>
+      <w:lvlJc w:val="right"/>
+      <w:pPr>
+        <w:ind w:left="4320" w:hanging="180"/>
+      </w:pPr>
+    </w:lvl>
+    <w:lvl w:ilvl="6" w:tplc="FFFFFFFF" w:tentative="1">
+      <w:start w:val="1"/>
+      <w:numFmt w:val="decimal"/>
+      <w:lvlText w:val="%7."/>
+      <w:lvlJc w:val="left"/>
+      <w:pPr>
+        <w:ind w:left="5040" w:hanging="360"/>
+      </w:pPr>
+    </w:lvl>
+    <w:lvl w:ilvl="7" w:tplc="FFFFFFFF" w:tentative="1">
+      <w:start w:val="1"/>
+      <w:numFmt w:val="lowerLetter"/>
+      <w:lvlText w:val="%8."/>
+      <w:lvlJc w:val="left"/>
+      <w:pPr>
+        <w:ind w:left="5760" w:hanging="360"/>
+      </w:pPr>
+    </w:lvl>
+    <w:lvl w:ilvl="8" w:tplc="FFFFFFFF" w:tentative="1">
+      <w:start w:val="1"/>
+      <w:numFmt w:val="lowerRoman"/>
+      <w:lvlText w:val="%9."/>
+      <w:lvlJc w:val="right"/>
+      <w:pPr>
+        <w:ind w:left="6480" w:hanging="180"/>
+      </w:pPr>
+    </w:lvl>
+  </w:abstractNum>
+  <w:abstractNum w:abstractNumId="6" w15:restartNumberingAfterBreak="0">
+    <w:nsid w:val="292956C8"/>
+    <w:multiLevelType w:val="hybridMultilevel"/>
+    <w:tmpl w:val="33C6BC14"/>
+    <w:lvl w:ilvl="0" w:tplc="0409000F">
+      <w:start w:val="1"/>
+      <w:numFmt w:val="decimal"/>
+      <w:lvlText w:val="%1."/>
+      <w:lvlJc w:val="left"/>
+      <w:pPr>
+        <w:ind w:left="720" w:hanging="360"/>
+      </w:pPr>
+      <w:rPr>
+        <w:rFonts w:hint="default"/>
+      </w:rPr>
+    </w:lvl>
+    <w:lvl w:ilvl="1" w:tplc="04090019" w:tentative="1">
+      <w:start w:val="1"/>
+      <w:numFmt w:val="lowerLetter"/>
+      <w:lvlText w:val="%2."/>
+      <w:lvlJc w:val="left"/>
+      <w:pPr>
+        <w:ind w:left="1440" w:hanging="360"/>
+      </w:pPr>
+    </w:lvl>
+    <w:lvl w:ilvl="2" w:tplc="0409001B" w:tentative="1">
+      <w:start w:val="1"/>
+      <w:numFmt w:val="lowerRoman"/>
+      <w:lvlText w:val="%3."/>
+      <w:lvlJc w:val="right"/>
+      <w:pPr>
+        <w:ind w:left="2160" w:hanging="180"/>
+      </w:pPr>
+    </w:lvl>
+    <w:lvl w:ilvl="3" w:tplc="0409000F" w:tentative="1">
+      <w:start w:val="1"/>
+      <w:numFmt w:val="decimal"/>
+      <w:lvlText w:val="%4."/>
+      <w:lvlJc w:val="left"/>
+      <w:pPr>
+        <w:ind w:left="2880" w:hanging="360"/>
+      </w:pPr>
+    </w:lvl>
+    <w:lvl w:ilvl="4" w:tplc="04090019" w:tentative="1">
+      <w:start w:val="1"/>
+      <w:numFmt w:val="lowerLetter"/>
+      <w:lvlText w:val="%5."/>
+      <w:lvlJc w:val="left"/>
+      <w:pPr>
+        <w:ind w:left="3600" w:hanging="360"/>
+      </w:pPr>
+    </w:lvl>
+    <w:lvl w:ilvl="5" w:tplc="0409001B" w:tentative="1">
+      <w:start w:val="1"/>
+      <w:numFmt w:val="lowerRoman"/>
+      <w:lvlText w:val="%6."/>
+      <w:lvlJc w:val="right"/>
+      <w:pPr>
+        <w:ind w:left="4320" w:hanging="180"/>
+      </w:pPr>
+    </w:lvl>
+    <w:lvl w:ilvl="6" w:tplc="0409000F" w:tentative="1">
+      <w:start w:val="1"/>
+      <w:numFmt w:val="decimal"/>
+      <w:lvlText w:val="%7."/>
+      <w:lvlJc w:val="left"/>
+      <w:pPr>
+        <w:ind w:left="5040" w:hanging="360"/>
+      </w:pPr>
+    </w:lvl>
+    <w:lvl w:ilvl="7" w:tplc="04090019" w:tentative="1">
+      <w:start w:val="1"/>
+      <w:numFmt w:val="lowerLetter"/>
+      <w:lvlText w:val="%8."/>
+      <w:lvlJc w:val="left"/>
+      <w:pPr>
+        <w:ind w:left="5760" w:hanging="360"/>
+      </w:pPr>
+    </w:lvl>
+    <w:lvl w:ilvl="8" w:tplc="0409001B" w:tentative="1">
+      <w:start w:val="1"/>
+      <w:numFmt w:val="lowerRoman"/>
+      <w:lvlText w:val="%9."/>
+      <w:lvlJc w:val="right"/>
+      <w:pPr>
+        <w:ind w:left="6480" w:hanging="180"/>
+      </w:pPr>
+    </w:lvl>
+  </w:abstractNum>
+  <w:abstractNum w:abstractNumId="7" w15:restartNumberingAfterBreak="0">
+    <w:nsid w:val="3A592E42"/>
+    <w:multiLevelType w:val="hybridMultilevel"/>
+    <w:tmpl w:val="96DAC55C"/>
     <w:lvl w:ilvl="0" w:tplc="0409000B">
       <w:start w:val="1"/>
       <w:numFmt w:val="bullet"/>
       <w:lvlText w:val=""/>
       <w:lvlJc w:val="left"/>
       <w:pPr>
-        <w:ind w:left="1440" w:hanging="360"/>
+        <w:ind w:left="720" w:hanging="360"/>
       </w:pPr>
       <w:rPr>
         <w:rFonts w:ascii="Wingdings" w:hAnsi="Wingdings" w:hint="default"/>
@@ -48814,7 +48535,7 @@
       <w:lvlText w:val="o"/>
       <w:lvlJc w:val="left"/>
       <w:pPr>
-        <w:ind w:left="2160" w:hanging="360"/>
+        <w:ind w:left="1440" w:hanging="360"/>
       </w:pPr>
       <w:rPr>
         <w:rFonts w:ascii="Courier New" w:hAnsi="Courier New" w:cs="Courier New" w:hint="default"/>
@@ -48826,7 +48547,7 @@
       <w:lvlText w:val=""/>
       <w:lvlJc w:val="left"/>
       <w:pPr>
-        <w:ind w:left="2880" w:hanging="360"/>
+        <w:ind w:left="2160" w:hanging="360"/>
       </w:pPr>
       <w:rPr>
         <w:rFonts w:ascii="Wingdings" w:hAnsi="Wingdings" w:hint="default"/>
@@ -48838,7 +48559,7 @@
       <w:lvlText w:val=""/>
       <w:lvlJc w:val="left"/>
       <w:pPr>
-        <w:ind w:left="3600" w:hanging="360"/>
+        <w:ind w:left="2880" w:hanging="360"/>
       </w:pPr>
       <w:rPr>
         <w:rFonts w:ascii="Symbol" w:hAnsi="Symbol" w:hint="default"/>
@@ -48850,7 +48571,7 @@
       <w:lvlText w:val="o"/>
       <w:lvlJc w:val="left"/>
       <w:pPr>
-        <w:ind w:left="4320" w:hanging="360"/>
+        <w:ind w:left="3600" w:hanging="360"/>
       </w:pPr>
       <w:rPr>
         <w:rFonts w:ascii="Courier New" w:hAnsi="Courier New" w:cs="Courier New" w:hint="default"/>
@@ -48862,7 +48583,7 @@
       <w:lvlText w:val=""/>
       <w:lvlJc w:val="left"/>
       <w:pPr>
-        <w:ind w:left="5040" w:hanging="360"/>
+        <w:ind w:left="4320" w:hanging="360"/>
       </w:pPr>
       <w:rPr>
         <w:rFonts w:ascii="Wingdings" w:hAnsi="Wingdings" w:hint="default"/>
@@ -48874,7 +48595,7 @@
       <w:lvlText w:val=""/>
       <w:lvlJc w:val="left"/>
       <w:pPr>
-        <w:ind w:left="5760" w:hanging="360"/>
+        <w:ind w:left="5040" w:hanging="360"/>
       </w:pPr>
       <w:rPr>
         <w:rFonts w:ascii="Symbol" w:hAnsi="Symbol" w:hint="default"/>
@@ -48886,7 +48607,7 @@
       <w:lvlText w:val="o"/>
       <w:lvlJc w:val="left"/>
       <w:pPr>
-        <w:ind w:left="6480" w:hanging="360"/>
+        <w:ind w:left="5760" w:hanging="360"/>
       </w:pPr>
       <w:rPr>
         <w:rFonts w:ascii="Courier New" w:hAnsi="Courier New" w:cs="Courier New" w:hint="default"/>
@@ -48898,27 +48619,113 @@
       <w:lvlText w:val=""/>
       <w:lvlJc w:val="left"/>
       <w:pPr>
-        <w:ind w:left="7200" w:hanging="360"/>
+        <w:ind w:left="6480" w:hanging="360"/>
       </w:pPr>
       <w:rPr>
         <w:rFonts w:ascii="Wingdings" w:hAnsi="Wingdings" w:hint="default"/>
       </w:rPr>
     </w:lvl>
   </w:abstractNum>
-  <w:abstractNum w:abstractNumId="5" w15:restartNumberingAfterBreak="0">
-    <w:nsid w:val="15493DB3"/>
+  <w:abstractNum w:abstractNumId="8" w15:restartNumberingAfterBreak="0">
+    <w:nsid w:val="473570AA"/>
     <w:multiLevelType w:val="hybridMultilevel"/>
-    <w:tmpl w:val="1B58413E"/>
-    <w:lvl w:ilvl="0" w:tplc="28FA7EDC">
+    <w:tmpl w:val="ADA2AD60"/>
+    <w:lvl w:ilvl="0" w:tplc="FFFFFFFF">
+      <w:start w:val="1"/>
+      <w:numFmt w:val="decimal"/>
+      <w:lvlText w:val="%1."/>
+      <w:lvlJc w:val="left"/>
+      <w:pPr>
+        <w:ind w:left="720" w:hanging="360"/>
+      </w:pPr>
+    </w:lvl>
+    <w:lvl w:ilvl="1" w:tplc="FFFFFFFF" w:tentative="1">
+      <w:start w:val="1"/>
+      <w:numFmt w:val="lowerLetter"/>
+      <w:lvlText w:val="%2."/>
+      <w:lvlJc w:val="left"/>
+      <w:pPr>
+        <w:ind w:left="1440" w:hanging="360"/>
+      </w:pPr>
+    </w:lvl>
+    <w:lvl w:ilvl="2" w:tplc="FFFFFFFF" w:tentative="1">
+      <w:start w:val="1"/>
+      <w:numFmt w:val="lowerRoman"/>
+      <w:lvlText w:val="%3."/>
+      <w:lvlJc w:val="right"/>
+      <w:pPr>
+        <w:ind w:left="2160" w:hanging="180"/>
+      </w:pPr>
+    </w:lvl>
+    <w:lvl w:ilvl="3" w:tplc="FFFFFFFF" w:tentative="1">
+      <w:start w:val="1"/>
+      <w:numFmt w:val="decimal"/>
+      <w:lvlText w:val="%4."/>
+      <w:lvlJc w:val="left"/>
+      <w:pPr>
+        <w:ind w:left="2880" w:hanging="360"/>
+      </w:pPr>
+    </w:lvl>
+    <w:lvl w:ilvl="4" w:tplc="FFFFFFFF" w:tentative="1">
+      <w:start w:val="1"/>
+      <w:numFmt w:val="lowerLetter"/>
+      <w:lvlText w:val="%5."/>
+      <w:lvlJc w:val="left"/>
+      <w:pPr>
+        <w:ind w:left="3600" w:hanging="360"/>
+      </w:pPr>
+    </w:lvl>
+    <w:lvl w:ilvl="5" w:tplc="FFFFFFFF" w:tentative="1">
+      <w:start w:val="1"/>
+      <w:numFmt w:val="lowerRoman"/>
+      <w:lvlText w:val="%6."/>
+      <w:lvlJc w:val="right"/>
+      <w:pPr>
+        <w:ind w:left="4320" w:hanging="180"/>
+      </w:pPr>
+    </w:lvl>
+    <w:lvl w:ilvl="6" w:tplc="FFFFFFFF" w:tentative="1">
+      <w:start w:val="1"/>
+      <w:numFmt w:val="decimal"/>
+      <w:lvlText w:val="%7."/>
+      <w:lvlJc w:val="left"/>
+      <w:pPr>
+        <w:ind w:left="5040" w:hanging="360"/>
+      </w:pPr>
+    </w:lvl>
+    <w:lvl w:ilvl="7" w:tplc="FFFFFFFF" w:tentative="1">
+      <w:start w:val="1"/>
+      <w:numFmt w:val="lowerLetter"/>
+      <w:lvlText w:val="%8."/>
+      <w:lvlJc w:val="left"/>
+      <w:pPr>
+        <w:ind w:left="5760" w:hanging="360"/>
+      </w:pPr>
+    </w:lvl>
+    <w:lvl w:ilvl="8" w:tplc="FFFFFFFF" w:tentative="1">
+      <w:start w:val="1"/>
+      <w:numFmt w:val="lowerRoman"/>
+      <w:lvlText w:val="%9."/>
+      <w:lvlJc w:val="right"/>
+      <w:pPr>
+        <w:ind w:left="6480" w:hanging="180"/>
+      </w:pPr>
+    </w:lvl>
+  </w:abstractNum>
+  <w:abstractNum w:abstractNumId="9" w15:restartNumberingAfterBreak="0">
+    <w:nsid w:val="4F373DF3"/>
+    <w:multiLevelType w:val="hybridMultilevel"/>
+    <w:tmpl w:val="86E22F0A"/>
+    <w:lvl w:ilvl="0" w:tplc="0409000B">
       <w:start w:val="1"/>
       <w:numFmt w:val="bullet"/>
-      <w:lvlText w:val="-"/>
+      <w:lvlText w:val=""/>
       <w:lvlJc w:val="left"/>
       <w:pPr>
-        <w:ind w:left="720" w:hanging="360"/>
+        <w:ind w:left="1440" w:hanging="360"/>
       </w:pPr>
       <w:rPr>
-        <w:rFonts w:ascii="Calibri" w:eastAsiaTheme="minorEastAsia" w:hAnsi="Calibri" w:cs="Calibri" w:hint="default"/>
+        <w:rFonts w:ascii="Wingdings" w:hAnsi="Wingdings" w:hint="default"/>
       </w:rPr>
     </w:lvl>
     <w:lvl w:ilvl="1" w:tplc="04090003" w:tentative="1">
@@ -48927,7 +48734,7 @@
       <w:lvlText w:val="o"/>
       <w:lvlJc w:val="left"/>
       <w:pPr>
-        <w:ind w:left="1440" w:hanging="360"/>
+        <w:ind w:left="2160" w:hanging="360"/>
       </w:pPr>
       <w:rPr>
         <w:rFonts w:ascii="Courier New" w:hAnsi="Courier New" w:cs="Courier New" w:hint="default"/>
@@ -48939,7 +48746,7 @@
       <w:lvlText w:val=""/>
       <w:lvlJc w:val="left"/>
       <w:pPr>
-        <w:ind w:left="2160" w:hanging="360"/>
+        <w:ind w:left="2880" w:hanging="360"/>
       </w:pPr>
       <w:rPr>
         <w:rFonts w:ascii="Wingdings" w:hAnsi="Wingdings" w:hint="default"/>
@@ -48951,7 +48758,7 @@
       <w:lvlText w:val=""/>
       <w:lvlJc w:val="left"/>
       <w:pPr>
-        <w:ind w:left="2880" w:hanging="360"/>
+        <w:ind w:left="3600" w:hanging="360"/>
       </w:pPr>
       <w:rPr>
         <w:rFonts w:ascii="Symbol" w:hAnsi="Symbol" w:hint="default"/>
@@ -48963,7 +48770,7 @@
       <w:lvlText w:val="o"/>
       <w:lvlJc w:val="left"/>
       <w:pPr>
-        <w:ind w:left="3600" w:hanging="360"/>
+        <w:ind w:left="4320" w:hanging="360"/>
       </w:pPr>
       <w:rPr>
         <w:rFonts w:ascii="Courier New" w:hAnsi="Courier New" w:cs="Courier New" w:hint="default"/>
@@ -48975,7 +48782,7 @@
       <w:lvlText w:val=""/>
       <w:lvlJc w:val="left"/>
       <w:pPr>
-        <w:ind w:left="4320" w:hanging="360"/>
+        <w:ind w:left="5040" w:hanging="360"/>
       </w:pPr>
       <w:rPr>
         <w:rFonts w:ascii="Wingdings" w:hAnsi="Wingdings" w:hint="default"/>
@@ -48987,7 +48794,7 @@
       <w:lvlText w:val=""/>
       <w:lvlJc w:val="left"/>
       <w:pPr>
-        <w:ind w:left="5040" w:hanging="360"/>
+        <w:ind w:left="5760" w:hanging="360"/>
       </w:pPr>
       <w:rPr>
         <w:rFonts w:ascii="Symbol" w:hAnsi="Symbol" w:hint="default"/>
@@ -48999,7 +48806,7 @@
       <w:lvlText w:val="o"/>
       <w:lvlJc w:val="left"/>
       <w:pPr>
-        <w:ind w:left="5760" w:hanging="360"/>
+        <w:ind w:left="6480" w:hanging="360"/>
       </w:pPr>
       <w:rPr>
         <w:rFonts w:ascii="Courier New" w:hAnsi="Courier New" w:cs="Courier New" w:hint="default"/>
@@ -49011,17 +48818,17 @@
       <w:lvlText w:val=""/>
       <w:lvlJc w:val="left"/>
       <w:pPr>
-        <w:ind w:left="6480" w:hanging="360"/>
+        <w:ind w:left="7200" w:hanging="360"/>
       </w:pPr>
       <w:rPr>
         <w:rFonts w:ascii="Wingdings" w:hAnsi="Wingdings" w:hint="default"/>
       </w:rPr>
     </w:lvl>
   </w:abstractNum>
-  <w:abstractNum w:abstractNumId="6" w15:restartNumberingAfterBreak="0">
-    <w:nsid w:val="278679CA"/>
+  <w:abstractNum w:abstractNumId="10" w15:restartNumberingAfterBreak="0">
+    <w:nsid w:val="50256767"/>
     <w:multiLevelType w:val="hybridMultilevel"/>
-    <w:tmpl w:val="1E74C602"/>
+    <w:tmpl w:val="5B3096FE"/>
     <w:lvl w:ilvl="0" w:tplc="FFFFFFFF">
       <w:start w:val="1"/>
       <w:numFmt w:val="decimal"/>
@@ -49104,10 +48911,10 @@
       </w:pPr>
     </w:lvl>
   </w:abstractNum>
-  <w:abstractNum w:abstractNumId="7" w15:restartNumberingAfterBreak="0">
-    <w:nsid w:val="292956C8"/>
+  <w:abstractNum w:abstractNumId="11" w15:restartNumberingAfterBreak="0">
+    <w:nsid w:val="55822FBC"/>
     <w:multiLevelType w:val="hybridMultilevel"/>
-    <w:tmpl w:val="33C6BC14"/>
+    <w:tmpl w:val="5B3096FE"/>
     <w:lvl w:ilvl="0" w:tplc="0409000F">
       <w:start w:val="1"/>
       <w:numFmt w:val="decimal"/>
@@ -49116,9 +48923,6 @@
       <w:pPr>
         <w:ind w:left="720" w:hanging="360"/>
       </w:pPr>
-      <w:rPr>
-        <w:rFonts w:hint="default"/>
-      </w:rPr>
     </w:lvl>
     <w:lvl w:ilvl="1" w:tplc="04090019" w:tentative="1">
       <w:start w:val="1"/>
@@ -49193,20 +48997,20 @@
       </w:pPr>
     </w:lvl>
   </w:abstractNum>
-  <w:abstractNum w:abstractNumId="8" w15:restartNumberingAfterBreak="0">
-    <w:nsid w:val="328C5648"/>
+  <w:abstractNum w:abstractNumId="12" w15:restartNumberingAfterBreak="0">
+    <w:nsid w:val="6C7A4AD6"/>
     <w:multiLevelType w:val="hybridMultilevel"/>
-    <w:tmpl w:val="BC0E11AC"/>
-    <w:lvl w:ilvl="0" w:tplc="04090001">
+    <w:tmpl w:val="57D887FE"/>
+    <w:lvl w:ilvl="0" w:tplc="04090005">
       <w:start w:val="1"/>
       <w:numFmt w:val="bullet"/>
-      <w:lvlText w:val=""/>
+      <w:lvlText w:val=""/>
       <w:lvlJc w:val="left"/>
       <w:pPr>
         <w:ind w:left="720" w:hanging="360"/>
       </w:pPr>
       <w:rPr>
-        <w:rFonts w:ascii="Symbol" w:hAnsi="Symbol" w:hint="default"/>
+        <w:rFonts w:ascii="Wingdings" w:hAnsi="Wingdings" w:hint="default"/>
       </w:rPr>
     </w:lvl>
     <w:lvl w:ilvl="1" w:tplc="04090003" w:tentative="1">
@@ -49306,17 +49110,17 @@
       </w:rPr>
     </w:lvl>
   </w:abstractNum>
-  <w:abstractNum w:abstractNumId="9" w15:restartNumberingAfterBreak="0">
-    <w:nsid w:val="3A592E42"/>
+  <w:abstractNum w:abstractNumId="13" w15:restartNumberingAfterBreak="0">
+    <w:nsid w:val="77875344"/>
     <w:multiLevelType w:val="hybridMultilevel"/>
-    <w:tmpl w:val="96DAC55C"/>
+    <w:tmpl w:val="B4607AC0"/>
     <w:lvl w:ilvl="0" w:tplc="0409000B">
       <w:start w:val="1"/>
       <w:numFmt w:val="bullet"/>
       <w:lvlText w:val=""/>
       <w:lvlJc w:val="left"/>
       <w:pPr>
-        <w:ind w:left="720" w:hanging="360"/>
+        <w:ind w:left="1440" w:hanging="360"/>
       </w:pPr>
       <w:rPr>
         <w:rFonts w:ascii="Wingdings" w:hAnsi="Wingdings" w:hint="default"/>
@@ -49328,7 +49132,7 @@
       <w:lvlText w:val="o"/>
       <w:lvlJc w:val="left"/>
       <w:pPr>
-        <w:ind w:left="1440" w:hanging="360"/>
+        <w:ind w:left="2160" w:hanging="360"/>
       </w:pPr>
       <w:rPr>
         <w:rFonts w:ascii="Courier New" w:hAnsi="Courier New" w:cs="Courier New" w:hint="default"/>
@@ -49340,7 +49144,7 @@
       <w:lvlText w:val=""/>
       <w:lvlJc w:val="left"/>
       <w:pPr>
-        <w:ind w:left="2160" w:hanging="360"/>
+        <w:ind w:left="2880" w:hanging="360"/>
       </w:pPr>
       <w:rPr>
         <w:rFonts w:ascii="Wingdings" w:hAnsi="Wingdings" w:hint="default"/>
@@ -49352,7 +49156,7 @@
       <w:lvlText w:val=""/>
       <w:lvlJc w:val="left"/>
       <w:pPr>
-        <w:ind w:left="2880" w:hanging="360"/>
+        <w:ind w:left="3600" w:hanging="360"/>
       </w:pPr>
       <w:rPr>
         <w:rFonts w:ascii="Symbol" w:hAnsi="Symbol" w:hint="default"/>
@@ -49364,7 +49168,7 @@
       <w:lvlText w:val="o"/>
       <w:lvlJc w:val="left"/>
       <w:pPr>
-        <w:ind w:left="3600" w:hanging="360"/>
+        <w:ind w:left="4320" w:hanging="360"/>
       </w:pPr>
       <w:rPr>
         <w:rFonts w:ascii="Courier New" w:hAnsi="Courier New" w:cs="Courier New" w:hint="default"/>
@@ -49376,7 +49180,7 @@
       <w:lvlText w:val=""/>
       <w:lvlJc w:val="left"/>
       <w:pPr>
-        <w:ind w:left="4320" w:hanging="360"/>
+        <w:ind w:left="5040" w:hanging="360"/>
       </w:pPr>
       <w:rPr>
         <w:rFonts w:ascii="Wingdings" w:hAnsi="Wingdings" w:hint="default"/>
@@ -49388,7 +49192,7 @@
       <w:lvlText w:val=""/>
       <w:lvlJc w:val="left"/>
       <w:pPr>
-        <w:ind w:left="5040" w:hanging="360"/>
+        <w:ind w:left="5760" w:hanging="360"/>
       </w:pPr>
       <w:rPr>
         <w:rFonts w:ascii="Symbol" w:hAnsi="Symbol" w:hint="default"/>
@@ -49400,7 +49204,7 @@
       <w:lvlText w:val="o"/>
       <w:lvlJc w:val="left"/>
       <w:pPr>
-        <w:ind w:left="5760" w:hanging="360"/>
+        <w:ind w:left="6480" w:hanging="360"/>
       </w:pPr>
       <w:rPr>
         <w:rFonts w:ascii="Courier New" w:hAnsi="Courier New" w:cs="Courier New" w:hint="default"/>
@@ -49412,110 +49216,24 @@
       <w:lvlText w:val=""/>
       <w:lvlJc w:val="left"/>
       <w:pPr>
-        <w:ind w:left="6480" w:hanging="360"/>
+        <w:ind w:left="7200" w:hanging="360"/>
       </w:pPr>
       <w:rPr>
         <w:rFonts w:ascii="Wingdings" w:hAnsi="Wingdings" w:hint="default"/>
       </w:rPr>
     </w:lvl>
   </w:abstractNum>
-  <w:abstractNum w:abstractNumId="10" w15:restartNumberingAfterBreak="0">
-    <w:nsid w:val="473570AA"/>
+  <w:abstractNum w:abstractNumId="14" w15:restartNumberingAfterBreak="0">
+    <w:nsid w:val="7FE304CC"/>
     <w:multiLevelType w:val="hybridMultilevel"/>
-    <w:tmpl w:val="ADA2AD60"/>
-    <w:lvl w:ilvl="0" w:tplc="FFFFFFFF">
-      <w:start w:val="1"/>
-      <w:numFmt w:val="decimal"/>
-      <w:lvlText w:val="%1."/>
-      <w:lvlJc w:val="left"/>
-      <w:pPr>
-        <w:ind w:left="720" w:hanging="360"/>
-      </w:pPr>
-    </w:lvl>
-    <w:lvl w:ilvl="1" w:tplc="FFFFFFFF" w:tentative="1">
-      <w:start w:val="1"/>
-      <w:numFmt w:val="lowerLetter"/>
-      <w:lvlText w:val="%2."/>
-      <w:lvlJc w:val="left"/>
-      <w:pPr>
-        <w:ind w:left="1440" w:hanging="360"/>
-      </w:pPr>
-    </w:lvl>
-    <w:lvl w:ilvl="2" w:tplc="FFFFFFFF" w:tentative="1">
-      <w:start w:val="1"/>
-      <w:numFmt w:val="lowerRoman"/>
-      <w:lvlText w:val="%3."/>
-      <w:lvlJc w:val="right"/>
-      <w:pPr>
-        <w:ind w:left="2160" w:hanging="180"/>
-      </w:pPr>
-    </w:lvl>
-    <w:lvl w:ilvl="3" w:tplc="FFFFFFFF" w:tentative="1">
-      <w:start w:val="1"/>
-      <w:numFmt w:val="decimal"/>
-      <w:lvlText w:val="%4."/>
-      <w:lvlJc w:val="left"/>
-      <w:pPr>
-        <w:ind w:left="2880" w:hanging="360"/>
-      </w:pPr>
-    </w:lvl>
-    <w:lvl w:ilvl="4" w:tplc="FFFFFFFF" w:tentative="1">
-      <w:start w:val="1"/>
-      <w:numFmt w:val="lowerLetter"/>
-      <w:lvlText w:val="%5."/>
-      <w:lvlJc w:val="left"/>
-      <w:pPr>
-        <w:ind w:left="3600" w:hanging="360"/>
-      </w:pPr>
-    </w:lvl>
-    <w:lvl w:ilvl="5" w:tplc="FFFFFFFF" w:tentative="1">
-      <w:start w:val="1"/>
-      <w:numFmt w:val="lowerRoman"/>
-      <w:lvlText w:val="%6."/>
-      <w:lvlJc w:val="right"/>
-      <w:pPr>
-        <w:ind w:left="4320" w:hanging="180"/>
-      </w:pPr>
-    </w:lvl>
-    <w:lvl w:ilvl="6" w:tplc="FFFFFFFF" w:tentative="1">
-      <w:start w:val="1"/>
-      <w:numFmt w:val="decimal"/>
-      <w:lvlText w:val="%7."/>
-      <w:lvlJc w:val="left"/>
-      <w:pPr>
-        <w:ind w:left="5040" w:hanging="360"/>
-      </w:pPr>
-    </w:lvl>
-    <w:lvl w:ilvl="7" w:tplc="FFFFFFFF" w:tentative="1">
-      <w:start w:val="1"/>
-      <w:numFmt w:val="lowerLetter"/>
-      <w:lvlText w:val="%8."/>
-      <w:lvlJc w:val="left"/>
-      <w:pPr>
-        <w:ind w:left="5760" w:hanging="360"/>
-      </w:pPr>
-    </w:lvl>
-    <w:lvl w:ilvl="8" w:tplc="FFFFFFFF" w:tentative="1">
-      <w:start w:val="1"/>
-      <w:numFmt w:val="lowerRoman"/>
-      <w:lvlText w:val="%9."/>
-      <w:lvlJc w:val="right"/>
-      <w:pPr>
-        <w:ind w:left="6480" w:hanging="180"/>
-      </w:pPr>
-    </w:lvl>
-  </w:abstractNum>
-  <w:abstractNum w:abstractNumId="11" w15:restartNumberingAfterBreak="0">
-    <w:nsid w:val="4F373DF3"/>
-    <w:multiLevelType w:val="hybridMultilevel"/>
-    <w:tmpl w:val="86E22F0A"/>
+    <w:tmpl w:val="4B1272A6"/>
     <w:lvl w:ilvl="0" w:tplc="0409000B">
       <w:start w:val="1"/>
       <w:numFmt w:val="bullet"/>
       <w:lvlText w:val=""/>
       <w:lvlJc w:val="left"/>
       <w:pPr>
-        <w:ind w:left="1440" w:hanging="360"/>
+        <w:ind w:left="1080" w:hanging="360"/>
       </w:pPr>
       <w:rPr>
         <w:rFonts w:ascii="Wingdings" w:hAnsi="Wingdings" w:hint="default"/>
@@ -49527,7 +49245,7 @@
       <w:lvlText w:val="o"/>
       <w:lvlJc w:val="left"/>
       <w:pPr>
-        <w:ind w:left="2160" w:hanging="360"/>
+        <w:ind w:left="1800" w:hanging="360"/>
       </w:pPr>
       <w:rPr>
         <w:rFonts w:ascii="Courier New" w:hAnsi="Courier New" w:cs="Courier New" w:hint="default"/>
@@ -49539,7 +49257,7 @@
       <w:lvlText w:val=""/>
       <w:lvlJc w:val="left"/>
       <w:pPr>
-        <w:ind w:left="2880" w:hanging="360"/>
+        <w:ind w:left="2520" w:hanging="360"/>
       </w:pPr>
       <w:rPr>
         <w:rFonts w:ascii="Wingdings" w:hAnsi="Wingdings" w:hint="default"/>
@@ -49551,7 +49269,7 @@
       <w:lvlText w:val=""/>
       <w:lvlJc w:val="left"/>
       <w:pPr>
-        <w:ind w:left="3600" w:hanging="360"/>
+        <w:ind w:left="3240" w:hanging="360"/>
       </w:pPr>
       <w:rPr>
         <w:rFonts w:ascii="Symbol" w:hAnsi="Symbol" w:hint="default"/>
@@ -49563,7 +49281,7 @@
       <w:lvlText w:val="o"/>
       <w:lvlJc w:val="left"/>
       <w:pPr>
-        <w:ind w:left="4320" w:hanging="360"/>
+        <w:ind w:left="3960" w:hanging="360"/>
       </w:pPr>
       <w:rPr>
         <w:rFonts w:ascii="Courier New" w:hAnsi="Courier New" w:cs="Courier New" w:hint="default"/>
@@ -49575,7 +49293,7 @@
       <w:lvlText w:val=""/>
       <w:lvlJc w:val="left"/>
       <w:pPr>
-        <w:ind w:left="5040" w:hanging="360"/>
+        <w:ind w:left="4680" w:hanging="360"/>
       </w:pPr>
       <w:rPr>
         <w:rFonts w:ascii="Wingdings" w:hAnsi="Wingdings" w:hint="default"/>
@@ -49587,7 +49305,7 @@
       <w:lvlText w:val=""/>
       <w:lvlJc w:val="left"/>
       <w:pPr>
-        <w:ind w:left="5760" w:hanging="360"/>
+        <w:ind w:left="5400" w:hanging="360"/>
       </w:pPr>
       <w:rPr>
         <w:rFonts w:ascii="Symbol" w:hAnsi="Symbol" w:hint="default"/>
@@ -49599,7 +49317,7 @@
       <w:lvlText w:val="o"/>
       <w:lvlJc w:val="left"/>
       <w:pPr>
-        <w:ind w:left="6480" w:hanging="360"/>
+        <w:ind w:left="6120" w:hanging="360"/>
       </w:pPr>
       <w:rPr>
         <w:rFonts w:ascii="Courier New" w:hAnsi="Courier New" w:cs="Courier New" w:hint="default"/>
@@ -49611,517 +49329,6 @@
       <w:lvlText w:val=""/>
       <w:lvlJc w:val="left"/>
       <w:pPr>
-        <w:ind w:left="7200" w:hanging="360"/>
-      </w:pPr>
-      <w:rPr>
-        <w:rFonts w:ascii="Wingdings" w:hAnsi="Wingdings" w:hint="default"/>
-      </w:rPr>
-    </w:lvl>
-  </w:abstractNum>
-  <w:abstractNum w:abstractNumId="12" w15:restartNumberingAfterBreak="0">
-    <w:nsid w:val="50256767"/>
-    <w:multiLevelType w:val="hybridMultilevel"/>
-    <w:tmpl w:val="5B3096FE"/>
-    <w:lvl w:ilvl="0" w:tplc="FFFFFFFF">
-      <w:start w:val="1"/>
-      <w:numFmt w:val="decimal"/>
-      <w:lvlText w:val="%1."/>
-      <w:lvlJc w:val="left"/>
-      <w:pPr>
-        <w:ind w:left="720" w:hanging="360"/>
-      </w:pPr>
-    </w:lvl>
-    <w:lvl w:ilvl="1" w:tplc="FFFFFFFF" w:tentative="1">
-      <w:start w:val="1"/>
-      <w:numFmt w:val="lowerLetter"/>
-      <w:lvlText w:val="%2."/>
-      <w:lvlJc w:val="left"/>
-      <w:pPr>
-        <w:ind w:left="1440" w:hanging="360"/>
-      </w:pPr>
-    </w:lvl>
-    <w:lvl w:ilvl="2" w:tplc="FFFFFFFF" w:tentative="1">
-      <w:start w:val="1"/>
-      <w:numFmt w:val="lowerRoman"/>
-      <w:lvlText w:val="%3."/>
-      <w:lvlJc w:val="right"/>
-      <w:pPr>
-        <w:ind w:left="2160" w:hanging="180"/>
-      </w:pPr>
-    </w:lvl>
-    <w:lvl w:ilvl="3" w:tplc="FFFFFFFF" w:tentative="1">
-      <w:start w:val="1"/>
-      <w:numFmt w:val="decimal"/>
-      <w:lvlText w:val="%4."/>
-      <w:lvlJc w:val="left"/>
-      <w:pPr>
-        <w:ind w:left="2880" w:hanging="360"/>
-      </w:pPr>
-    </w:lvl>
-    <w:lvl w:ilvl="4" w:tplc="FFFFFFFF" w:tentative="1">
-      <w:start w:val="1"/>
-      <w:numFmt w:val="lowerLetter"/>
-      <w:lvlText w:val="%5."/>
-      <w:lvlJc w:val="left"/>
-      <w:pPr>
-        <w:ind w:left="3600" w:hanging="360"/>
-      </w:pPr>
-    </w:lvl>
-    <w:lvl w:ilvl="5" w:tplc="FFFFFFFF" w:tentative="1">
-      <w:start w:val="1"/>
-      <w:numFmt w:val="lowerRoman"/>
-      <w:lvlText w:val="%6."/>
-      <w:lvlJc w:val="right"/>
-      <w:pPr>
-        <w:ind w:left="4320" w:hanging="180"/>
-      </w:pPr>
-    </w:lvl>
-    <w:lvl w:ilvl="6" w:tplc="FFFFFFFF" w:tentative="1">
-      <w:start w:val="1"/>
-      <w:numFmt w:val="decimal"/>
-      <w:lvlText w:val="%7."/>
-      <w:lvlJc w:val="left"/>
-      <w:pPr>
-        <w:ind w:left="5040" w:hanging="360"/>
-      </w:pPr>
-    </w:lvl>
-    <w:lvl w:ilvl="7" w:tplc="FFFFFFFF" w:tentative="1">
-      <w:start w:val="1"/>
-      <w:numFmt w:val="lowerLetter"/>
-      <w:lvlText w:val="%8."/>
-      <w:lvlJc w:val="left"/>
-      <w:pPr>
-        <w:ind w:left="5760" w:hanging="360"/>
-      </w:pPr>
-    </w:lvl>
-    <w:lvl w:ilvl="8" w:tplc="FFFFFFFF" w:tentative="1">
-      <w:start w:val="1"/>
-      <w:numFmt w:val="lowerRoman"/>
-      <w:lvlText w:val="%9."/>
-      <w:lvlJc w:val="right"/>
-      <w:pPr>
-        <w:ind w:left="6480" w:hanging="180"/>
-      </w:pPr>
-    </w:lvl>
-  </w:abstractNum>
-  <w:abstractNum w:abstractNumId="13" w15:restartNumberingAfterBreak="0">
-    <w:nsid w:val="55822FBC"/>
-    <w:multiLevelType w:val="hybridMultilevel"/>
-    <w:tmpl w:val="5B3096FE"/>
-    <w:lvl w:ilvl="0" w:tplc="0409000F">
-      <w:start w:val="1"/>
-      <w:numFmt w:val="decimal"/>
-      <w:lvlText w:val="%1."/>
-      <w:lvlJc w:val="left"/>
-      <w:pPr>
-        <w:ind w:left="720" w:hanging="360"/>
-      </w:pPr>
-    </w:lvl>
-    <w:lvl w:ilvl="1" w:tplc="04090019" w:tentative="1">
-      <w:start w:val="1"/>
-      <w:numFmt w:val="lowerLetter"/>
-      <w:lvlText w:val="%2."/>
-      <w:lvlJc w:val="left"/>
-      <w:pPr>
-        <w:ind w:left="1440" w:hanging="360"/>
-      </w:pPr>
-    </w:lvl>
-    <w:lvl w:ilvl="2" w:tplc="0409001B" w:tentative="1">
-      <w:start w:val="1"/>
-      <w:numFmt w:val="lowerRoman"/>
-      <w:lvlText w:val="%3."/>
-      <w:lvlJc w:val="right"/>
-      <w:pPr>
-        <w:ind w:left="2160" w:hanging="180"/>
-      </w:pPr>
-    </w:lvl>
-    <w:lvl w:ilvl="3" w:tplc="0409000F" w:tentative="1">
-      <w:start w:val="1"/>
-      <w:numFmt w:val="decimal"/>
-      <w:lvlText w:val="%4."/>
-      <w:lvlJc w:val="left"/>
-      <w:pPr>
-        <w:ind w:left="2880" w:hanging="360"/>
-      </w:pPr>
-    </w:lvl>
-    <w:lvl w:ilvl="4" w:tplc="04090019" w:tentative="1">
-      <w:start w:val="1"/>
-      <w:numFmt w:val="lowerLetter"/>
-      <w:lvlText w:val="%5."/>
-      <w:lvlJc w:val="left"/>
-      <w:pPr>
-        <w:ind w:left="3600" w:hanging="360"/>
-      </w:pPr>
-    </w:lvl>
-    <w:lvl w:ilvl="5" w:tplc="0409001B" w:tentative="1">
-      <w:start w:val="1"/>
-      <w:numFmt w:val="lowerRoman"/>
-      <w:lvlText w:val="%6."/>
-      <w:lvlJc w:val="right"/>
-      <w:pPr>
-        <w:ind w:left="4320" w:hanging="180"/>
-      </w:pPr>
-    </w:lvl>
-    <w:lvl w:ilvl="6" w:tplc="0409000F" w:tentative="1">
-      <w:start w:val="1"/>
-      <w:numFmt w:val="decimal"/>
-      <w:lvlText w:val="%7."/>
-      <w:lvlJc w:val="left"/>
-      <w:pPr>
-        <w:ind w:left="5040" w:hanging="360"/>
-      </w:pPr>
-    </w:lvl>
-    <w:lvl w:ilvl="7" w:tplc="04090019" w:tentative="1">
-      <w:start w:val="1"/>
-      <w:numFmt w:val="lowerLetter"/>
-      <w:lvlText w:val="%8."/>
-      <w:lvlJc w:val="left"/>
-      <w:pPr>
-        <w:ind w:left="5760" w:hanging="360"/>
-      </w:pPr>
-    </w:lvl>
-    <w:lvl w:ilvl="8" w:tplc="0409001B" w:tentative="1">
-      <w:start w:val="1"/>
-      <w:numFmt w:val="lowerRoman"/>
-      <w:lvlText w:val="%9."/>
-      <w:lvlJc w:val="right"/>
-      <w:pPr>
-        <w:ind w:left="6480" w:hanging="180"/>
-      </w:pPr>
-    </w:lvl>
-  </w:abstractNum>
-  <w:abstractNum w:abstractNumId="14" w15:restartNumberingAfterBreak="0">
-    <w:nsid w:val="6C7A4AD6"/>
-    <w:multiLevelType w:val="hybridMultilevel"/>
-    <w:tmpl w:val="57D887FE"/>
-    <w:lvl w:ilvl="0" w:tplc="04090005">
-      <w:start w:val="1"/>
-      <w:numFmt w:val="bullet"/>
-      <w:lvlText w:val=""/>
-      <w:lvlJc w:val="left"/>
-      <w:pPr>
-        <w:ind w:left="720" w:hanging="360"/>
-      </w:pPr>
-      <w:rPr>
-        <w:rFonts w:ascii="Wingdings" w:hAnsi="Wingdings" w:hint="default"/>
-      </w:rPr>
-    </w:lvl>
-    <w:lvl w:ilvl="1" w:tplc="04090003" w:tentative="1">
-      <w:start w:val="1"/>
-      <w:numFmt w:val="bullet"/>
-      <w:lvlText w:val="o"/>
-      <w:lvlJc w:val="left"/>
-      <w:pPr>
-        <w:ind w:left="1440" w:hanging="360"/>
-      </w:pPr>
-      <w:rPr>
-        <w:rFonts w:ascii="Courier New" w:hAnsi="Courier New" w:cs="Courier New" w:hint="default"/>
-      </w:rPr>
-    </w:lvl>
-    <w:lvl w:ilvl="2" w:tplc="04090005" w:tentative="1">
-      <w:start w:val="1"/>
-      <w:numFmt w:val="bullet"/>
-      <w:lvlText w:val=""/>
-      <w:lvlJc w:val="left"/>
-      <w:pPr>
-        <w:ind w:left="2160" w:hanging="360"/>
-      </w:pPr>
-      <w:rPr>
-        <w:rFonts w:ascii="Wingdings" w:hAnsi="Wingdings" w:hint="default"/>
-      </w:rPr>
-    </w:lvl>
-    <w:lvl w:ilvl="3" w:tplc="04090001" w:tentative="1">
-      <w:start w:val="1"/>
-      <w:numFmt w:val="bullet"/>
-      <w:lvlText w:val=""/>
-      <w:lvlJc w:val="left"/>
-      <w:pPr>
-        <w:ind w:left="2880" w:hanging="360"/>
-      </w:pPr>
-      <w:rPr>
-        <w:rFonts w:ascii="Symbol" w:hAnsi="Symbol" w:hint="default"/>
-      </w:rPr>
-    </w:lvl>
-    <w:lvl w:ilvl="4" w:tplc="04090003" w:tentative="1">
-      <w:start w:val="1"/>
-      <w:numFmt w:val="bullet"/>
-      <w:lvlText w:val="o"/>
-      <w:lvlJc w:val="left"/>
-      <w:pPr>
-        <w:ind w:left="3600" w:hanging="360"/>
-      </w:pPr>
-      <w:rPr>
-        <w:rFonts w:ascii="Courier New" w:hAnsi="Courier New" w:cs="Courier New" w:hint="default"/>
-      </w:rPr>
-    </w:lvl>
-    <w:lvl w:ilvl="5" w:tplc="04090005" w:tentative="1">
-      <w:start w:val="1"/>
-      <w:numFmt w:val="bullet"/>
-      <w:lvlText w:val=""/>
-      <w:lvlJc w:val="left"/>
-      <w:pPr>
-        <w:ind w:left="4320" w:hanging="360"/>
-      </w:pPr>
-      <w:rPr>
-        <w:rFonts w:ascii="Wingdings" w:hAnsi="Wingdings" w:hint="default"/>
-      </w:rPr>
-    </w:lvl>
-    <w:lvl w:ilvl="6" w:tplc="04090001" w:tentative="1">
-      <w:start w:val="1"/>
-      <w:numFmt w:val="bullet"/>
-      <w:lvlText w:val=""/>
-      <w:lvlJc w:val="left"/>
-      <w:pPr>
-        <w:ind w:left="5040" w:hanging="360"/>
-      </w:pPr>
-      <w:rPr>
-        <w:rFonts w:ascii="Symbol" w:hAnsi="Symbol" w:hint="default"/>
-      </w:rPr>
-    </w:lvl>
-    <w:lvl w:ilvl="7" w:tplc="04090003" w:tentative="1">
-      <w:start w:val="1"/>
-      <w:numFmt w:val="bullet"/>
-      <w:lvlText w:val="o"/>
-      <w:lvlJc w:val="left"/>
-      <w:pPr>
-        <w:ind w:left="5760" w:hanging="360"/>
-      </w:pPr>
-      <w:rPr>
-        <w:rFonts w:ascii="Courier New" w:hAnsi="Courier New" w:cs="Courier New" w:hint="default"/>
-      </w:rPr>
-    </w:lvl>
-    <w:lvl w:ilvl="8" w:tplc="04090005" w:tentative="1">
-      <w:start w:val="1"/>
-      <w:numFmt w:val="bullet"/>
-      <w:lvlText w:val=""/>
-      <w:lvlJc w:val="left"/>
-      <w:pPr>
-        <w:ind w:left="6480" w:hanging="360"/>
-      </w:pPr>
-      <w:rPr>
-        <w:rFonts w:ascii="Wingdings" w:hAnsi="Wingdings" w:hint="default"/>
-      </w:rPr>
-    </w:lvl>
-  </w:abstractNum>
-  <w:abstractNum w:abstractNumId="15" w15:restartNumberingAfterBreak="0">
-    <w:nsid w:val="77875344"/>
-    <w:multiLevelType w:val="hybridMultilevel"/>
-    <w:tmpl w:val="B4607AC0"/>
-    <w:lvl w:ilvl="0" w:tplc="0409000B">
-      <w:start w:val="1"/>
-      <w:numFmt w:val="bullet"/>
-      <w:lvlText w:val=""/>
-      <w:lvlJc w:val="left"/>
-      <w:pPr>
-        <w:ind w:left="1440" w:hanging="360"/>
-      </w:pPr>
-      <w:rPr>
-        <w:rFonts w:ascii="Wingdings" w:hAnsi="Wingdings" w:hint="default"/>
-      </w:rPr>
-    </w:lvl>
-    <w:lvl w:ilvl="1" w:tplc="04090003" w:tentative="1">
-      <w:start w:val="1"/>
-      <w:numFmt w:val="bullet"/>
-      <w:lvlText w:val="o"/>
-      <w:lvlJc w:val="left"/>
-      <w:pPr>
-        <w:ind w:left="2160" w:hanging="360"/>
-      </w:pPr>
-      <w:rPr>
-        <w:rFonts w:ascii="Courier New" w:hAnsi="Courier New" w:cs="Courier New" w:hint="default"/>
-      </w:rPr>
-    </w:lvl>
-    <w:lvl w:ilvl="2" w:tplc="04090005" w:tentative="1">
-      <w:start w:val="1"/>
-      <w:numFmt w:val="bullet"/>
-      <w:lvlText w:val=""/>
-      <w:lvlJc w:val="left"/>
-      <w:pPr>
-        <w:ind w:left="2880" w:hanging="360"/>
-      </w:pPr>
-      <w:rPr>
-        <w:rFonts w:ascii="Wingdings" w:hAnsi="Wingdings" w:hint="default"/>
-      </w:rPr>
-    </w:lvl>
-    <w:lvl w:ilvl="3" w:tplc="04090001" w:tentative="1">
-      <w:start w:val="1"/>
-      <w:numFmt w:val="bullet"/>
-      <w:lvlText w:val=""/>
-      <w:lvlJc w:val="left"/>
-      <w:pPr>
-        <w:ind w:left="3600" w:hanging="360"/>
-      </w:pPr>
-      <w:rPr>
-        <w:rFonts w:ascii="Symbol" w:hAnsi="Symbol" w:hint="default"/>
-      </w:rPr>
-    </w:lvl>
-    <w:lvl w:ilvl="4" w:tplc="04090003" w:tentative="1">
-      <w:start w:val="1"/>
-      <w:numFmt w:val="bullet"/>
-      <w:lvlText w:val="o"/>
-      <w:lvlJc w:val="left"/>
-      <w:pPr>
-        <w:ind w:left="4320" w:hanging="360"/>
-      </w:pPr>
-      <w:rPr>
-        <w:rFonts w:ascii="Courier New" w:hAnsi="Courier New" w:cs="Courier New" w:hint="default"/>
-      </w:rPr>
-    </w:lvl>
-    <w:lvl w:ilvl="5" w:tplc="04090005" w:tentative="1">
-      <w:start w:val="1"/>
-      <w:numFmt w:val="bullet"/>
-      <w:lvlText w:val=""/>
-      <w:lvlJc w:val="left"/>
-      <w:pPr>
-        <w:ind w:left="5040" w:hanging="360"/>
-      </w:pPr>
-      <w:rPr>
-        <w:rFonts w:ascii="Wingdings" w:hAnsi="Wingdings" w:hint="default"/>
-      </w:rPr>
-    </w:lvl>
-    <w:lvl w:ilvl="6" w:tplc="04090001" w:tentative="1">
-      <w:start w:val="1"/>
-      <w:numFmt w:val="bullet"/>
-      <w:lvlText w:val=""/>
-      <w:lvlJc w:val="left"/>
-      <w:pPr>
-        <w:ind w:left="5760" w:hanging="360"/>
-      </w:pPr>
-      <w:rPr>
-        <w:rFonts w:ascii="Symbol" w:hAnsi="Symbol" w:hint="default"/>
-      </w:rPr>
-    </w:lvl>
-    <w:lvl w:ilvl="7" w:tplc="04090003" w:tentative="1">
-      <w:start w:val="1"/>
-      <w:numFmt w:val="bullet"/>
-      <w:lvlText w:val="o"/>
-      <w:lvlJc w:val="left"/>
-      <w:pPr>
-        <w:ind w:left="6480" w:hanging="360"/>
-      </w:pPr>
-      <w:rPr>
-        <w:rFonts w:ascii="Courier New" w:hAnsi="Courier New" w:cs="Courier New" w:hint="default"/>
-      </w:rPr>
-    </w:lvl>
-    <w:lvl w:ilvl="8" w:tplc="04090005" w:tentative="1">
-      <w:start w:val="1"/>
-      <w:numFmt w:val="bullet"/>
-      <w:lvlText w:val=""/>
-      <w:lvlJc w:val="left"/>
-      <w:pPr>
-        <w:ind w:left="7200" w:hanging="360"/>
-      </w:pPr>
-      <w:rPr>
-        <w:rFonts w:ascii="Wingdings" w:hAnsi="Wingdings" w:hint="default"/>
-      </w:rPr>
-    </w:lvl>
-  </w:abstractNum>
-  <w:abstractNum w:abstractNumId="16" w15:restartNumberingAfterBreak="0">
-    <w:nsid w:val="7FE304CC"/>
-    <w:multiLevelType w:val="hybridMultilevel"/>
-    <w:tmpl w:val="4B1272A6"/>
-    <w:lvl w:ilvl="0" w:tplc="0409000B">
-      <w:start w:val="1"/>
-      <w:numFmt w:val="bullet"/>
-      <w:lvlText w:val=""/>
-      <w:lvlJc w:val="left"/>
-      <w:pPr>
-        <w:ind w:left="1080" w:hanging="360"/>
-      </w:pPr>
-      <w:rPr>
-        <w:rFonts w:ascii="Wingdings" w:hAnsi="Wingdings" w:hint="default"/>
-      </w:rPr>
-    </w:lvl>
-    <w:lvl w:ilvl="1" w:tplc="04090003" w:tentative="1">
-      <w:start w:val="1"/>
-      <w:numFmt w:val="bullet"/>
-      <w:lvlText w:val="o"/>
-      <w:lvlJc w:val="left"/>
-      <w:pPr>
-        <w:ind w:left="1800" w:hanging="360"/>
-      </w:pPr>
-      <w:rPr>
-        <w:rFonts w:ascii="Courier New" w:hAnsi="Courier New" w:cs="Courier New" w:hint="default"/>
-      </w:rPr>
-    </w:lvl>
-    <w:lvl w:ilvl="2" w:tplc="04090005" w:tentative="1">
-      <w:start w:val="1"/>
-      <w:numFmt w:val="bullet"/>
-      <w:lvlText w:val=""/>
-      <w:lvlJc w:val="left"/>
-      <w:pPr>
-        <w:ind w:left="2520" w:hanging="360"/>
-      </w:pPr>
-      <w:rPr>
-        <w:rFonts w:ascii="Wingdings" w:hAnsi="Wingdings" w:hint="default"/>
-      </w:rPr>
-    </w:lvl>
-    <w:lvl w:ilvl="3" w:tplc="04090001" w:tentative="1">
-      <w:start w:val="1"/>
-      <w:numFmt w:val="bullet"/>
-      <w:lvlText w:val=""/>
-      <w:lvlJc w:val="left"/>
-      <w:pPr>
-        <w:ind w:left="3240" w:hanging="360"/>
-      </w:pPr>
-      <w:rPr>
-        <w:rFonts w:ascii="Symbol" w:hAnsi="Symbol" w:hint="default"/>
-      </w:rPr>
-    </w:lvl>
-    <w:lvl w:ilvl="4" w:tplc="04090003" w:tentative="1">
-      <w:start w:val="1"/>
-      <w:numFmt w:val="bullet"/>
-      <w:lvlText w:val="o"/>
-      <w:lvlJc w:val="left"/>
-      <w:pPr>
-        <w:ind w:left="3960" w:hanging="360"/>
-      </w:pPr>
-      <w:rPr>
-        <w:rFonts w:ascii="Courier New" w:hAnsi="Courier New" w:cs="Courier New" w:hint="default"/>
-      </w:rPr>
-    </w:lvl>
-    <w:lvl w:ilvl="5" w:tplc="04090005" w:tentative="1">
-      <w:start w:val="1"/>
-      <w:numFmt w:val="bullet"/>
-      <w:lvlText w:val=""/>
-      <w:lvlJc w:val="left"/>
-      <w:pPr>
-        <w:ind w:left="4680" w:hanging="360"/>
-      </w:pPr>
-      <w:rPr>
-        <w:rFonts w:ascii="Wingdings" w:hAnsi="Wingdings" w:hint="default"/>
-      </w:rPr>
-    </w:lvl>
-    <w:lvl w:ilvl="6" w:tplc="04090001" w:tentative="1">
-      <w:start w:val="1"/>
-      <w:numFmt w:val="bullet"/>
-      <w:lvlText w:val=""/>
-      <w:lvlJc w:val="left"/>
-      <w:pPr>
-        <w:ind w:left="5400" w:hanging="360"/>
-      </w:pPr>
-      <w:rPr>
-        <w:rFonts w:ascii="Symbol" w:hAnsi="Symbol" w:hint="default"/>
-      </w:rPr>
-    </w:lvl>
-    <w:lvl w:ilvl="7" w:tplc="04090003" w:tentative="1">
-      <w:start w:val="1"/>
-      <w:numFmt w:val="bullet"/>
-      <w:lvlText w:val="o"/>
-      <w:lvlJc w:val="left"/>
-      <w:pPr>
-        <w:ind w:left="6120" w:hanging="360"/>
-      </w:pPr>
-      <w:rPr>
-        <w:rFonts w:ascii="Courier New" w:hAnsi="Courier New" w:cs="Courier New" w:hint="default"/>
-      </w:rPr>
-    </w:lvl>
-    <w:lvl w:ilvl="8" w:tplc="04090005" w:tentative="1">
-      <w:start w:val="1"/>
-      <w:numFmt w:val="bullet"/>
-      <w:lvlText w:val=""/>
-      <w:lvlJc w:val="left"/>
-      <w:pPr>
         <w:ind w:left="6840" w:hanging="360"/>
       </w:pPr>
       <w:rPr>
@@ -50130,55 +49337,49 @@
     </w:lvl>
   </w:abstractNum>
   <w:num w:numId="1" w16cid:durableId="74129950">
-    <w:abstractNumId w:val="16"/>
+    <w:abstractNumId w:val="14"/>
   </w:num>
   <w:num w:numId="2" w16cid:durableId="880676620">
-    <w:abstractNumId w:val="15"/>
+    <w:abstractNumId w:val="13"/>
   </w:num>
   <w:num w:numId="3" w16cid:durableId="61101064">
+    <w:abstractNumId w:val="2"/>
+  </w:num>
+  <w:num w:numId="4" w16cid:durableId="2024237790">
     <w:abstractNumId w:val="3"/>
   </w:num>
-  <w:num w:numId="4" w16cid:durableId="2024237790">
-    <w:abstractNumId w:val="4"/>
-  </w:num>
   <w:num w:numId="5" w16cid:durableId="770324701">
-    <w:abstractNumId w:val="9"/>
+    <w:abstractNumId w:val="7"/>
   </w:num>
   <w:num w:numId="6" w16cid:durableId="354960073">
-    <w:abstractNumId w:val="11"/>
+    <w:abstractNumId w:val="9"/>
   </w:num>
   <w:num w:numId="7" w16cid:durableId="1150900876">
     <w:abstractNumId w:val="0"/>
   </w:num>
   <w:num w:numId="8" w16cid:durableId="1339036273">
-    <w:abstractNumId w:val="7"/>
+    <w:abstractNumId w:val="6"/>
   </w:num>
   <w:num w:numId="9" w16cid:durableId="1758289117">
-    <w:abstractNumId w:val="13"/>
+    <w:abstractNumId w:val="11"/>
   </w:num>
   <w:num w:numId="10" w16cid:durableId="1423843967">
+    <w:abstractNumId w:val="4"/>
+  </w:num>
+  <w:num w:numId="11" w16cid:durableId="419983043">
     <w:abstractNumId w:val="5"/>
   </w:num>
-  <w:num w:numId="11" w16cid:durableId="419983043">
-    <w:abstractNumId w:val="6"/>
-  </w:num>
   <w:num w:numId="12" w16cid:durableId="1965189678">
-    <w:abstractNumId w:val="10"/>
+    <w:abstractNumId w:val="8"/>
   </w:num>
   <w:num w:numId="13" w16cid:durableId="898976248">
-    <w:abstractNumId w:val="14"/>
+    <w:abstractNumId w:val="12"/>
   </w:num>
   <w:num w:numId="14" w16cid:durableId="1642273232">
     <w:abstractNumId w:val="1"/>
   </w:num>
   <w:num w:numId="15" w16cid:durableId="845943624">
-    <w:abstractNumId w:val="12"/>
-  </w:num>
-  <w:num w:numId="16" w16cid:durableId="248081455">
-    <w:abstractNumId w:val="2"/>
-  </w:num>
-  <w:num w:numId="17" w16cid:durableId="748893014">
-    <w:abstractNumId w:val="8"/>
+    <w:abstractNumId w:val="10"/>
   </w:num>
 </w:numbering>
 </file>

</xml_diff>